<commit_message>
more updates to Analytics
</commit_message>
<xml_diff>
--- a/Dev Tools/Research/Analytics/ToDos.docx
+++ b/Dev Tools/Research/Analytics/ToDos.docx
@@ -13,59 +13,68 @@
       </w:pPr>
       <w:r>
         <w:rPr>
+          <w:highlight w:val="green"/>
+        </w:rPr>
+        <w:t>[DONE]</w:t>
+      </w:r>
+      <w:r>
+        <w:t xml:space="preserve"> </w:t>
+      </w:r>
+      <w:r>
+        <w:t>[YES] Should we add “</w:t>
+      </w:r>
+      <w:proofErr w:type="spellStart"/>
+      <w:r>
+        <w:t>ValueAsBoolean</w:t>
+      </w:r>
+      <w:proofErr w:type="spellEnd"/>
+      <w:r>
+        <w:t xml:space="preserve">” as a calculated persisted indexed field on </w:t>
+      </w:r>
+      <w:proofErr w:type="spellStart"/>
+      <w:r>
+        <w:t>AttributeValue</w:t>
+      </w:r>
+      <w:proofErr w:type="spellEnd"/>
+      <w:r>
+        <w:t xml:space="preserve">? It would help with BI, correct </w:t>
+      </w:r>
+      <w:proofErr w:type="spellStart"/>
+      <w:r>
+        <w:t>BooleanField</w:t>
+      </w:r>
+      <w:proofErr w:type="spellEnd"/>
+      <w:r>
+        <w:t xml:space="preserve"> values not stored as ‘True’ or ‘False’ (CCV has ‘Yes’ and ‘No’ stored in some of these), and also make some </w:t>
+      </w:r>
+      <w:proofErr w:type="spellStart"/>
+      <w:r>
+        <w:t>DataFilters</w:t>
+      </w:r>
+      <w:proofErr w:type="spellEnd"/>
+      <w:r>
+        <w:t xml:space="preserve"> faster.</w:t>
+      </w:r>
+    </w:p>
+    <w:p>
+      <w:pPr>
+        <w:pStyle w:val="ListParagraph"/>
+        <w:numPr>
+          <w:ilvl w:val="0"/>
+          <w:numId w:val="1"/>
+        </w:numPr>
+      </w:pPr>
+      <w:r>
+        <w:rPr>
           <w:highlight w:val="magenta"/>
         </w:rPr>
-        <w:t>[TODO]</w:t>
-      </w:r>
-      <w:r>
-        <w:t>[YES] Should we add “</w:t>
-      </w:r>
-      <w:proofErr w:type="spellStart"/>
-      <w:r>
-        <w:t>ValueAsBoolean</w:t>
-      </w:r>
-      <w:proofErr w:type="spellEnd"/>
-      <w:r>
-        <w:t xml:space="preserve">” as a calculated persisted indexed field on </w:t>
-      </w:r>
-      <w:proofErr w:type="spellStart"/>
-      <w:r>
-        <w:t>AttributeValue</w:t>
-      </w:r>
-      <w:proofErr w:type="spellEnd"/>
-      <w:r>
-        <w:t xml:space="preserve">? It would help with BI, correct </w:t>
-      </w:r>
-      <w:proofErr w:type="spellStart"/>
-      <w:r>
-        <w:t>BooleanField</w:t>
-      </w:r>
-      <w:proofErr w:type="spellEnd"/>
-      <w:r>
-        <w:t xml:space="preserve"> values not stored as ‘True’ or ‘False’ (CCV has ‘Yes’ and ‘No’ stored in some of these), and also make some </w:t>
-      </w:r>
-      <w:proofErr w:type="spellStart"/>
-      <w:r>
-        <w:t>DataFilters</w:t>
-      </w:r>
-      <w:proofErr w:type="spellEnd"/>
-      <w:r>
-        <w:t xml:space="preserve"> faster.</w:t>
-      </w:r>
-    </w:p>
-    <w:p>
-      <w:pPr>
-        <w:pStyle w:val="ListParagraph"/>
-        <w:numPr>
-          <w:ilvl w:val="0"/>
-          <w:numId w:val="1"/>
-        </w:numPr>
-      </w:pPr>
+        <w:t>[MAYBE NOT</w:t>
+      </w:r>
       <w:r>
         <w:rPr>
           <w:highlight w:val="magenta"/>
         </w:rPr>
-        <w:t>[TODO]</w:t>
+        <w:t>]</w:t>
       </w:r>
       <w:r>
         <w:t xml:space="preserve"> </w:t>
@@ -2230,9 +2239,9 @@
       </w:pPr>
       <w:r>
         <w:rPr>
-          <w:highlight w:val="yellow"/>
-        </w:rPr>
-        <w:t>[IN PROGRESS]</w:t>
+          <w:highlight w:val="green"/>
+        </w:rPr>
+        <w:t>[DONE]</w:t>
       </w:r>
       <w:r>
         <w:t xml:space="preserve"> </w:t>
@@ -3996,9 +4005,9 @@
       </w:pPr>
       <w:r>
         <w:rPr>
-          <w:highlight w:val="magenta"/>
-        </w:rPr>
-        <w:t>[TODO]</w:t>
+          <w:highlight w:val="green"/>
+        </w:rPr>
+        <w:t>[DONE]</w:t>
       </w:r>
       <w:r>
         <w:t xml:space="preserve"> </w:t>
@@ -4044,63 +4053,63 @@
       </w:r>
       <w:r>
         <w:t xml:space="preserve">Numeric, </w:t>
+      </w:r>
+      <w:r>
+        <w:t xml:space="preserve">Boolean), and then a Rock Job would use C# to fill in the </w:t>
+      </w:r>
+      <w:proofErr w:type="spellStart"/>
+      <w:r>
+        <w:t>AttributeValues</w:t>
+      </w:r>
+      <w:proofErr w:type="spellEnd"/>
+      <w:r>
+        <w:t xml:space="preserve"> that have to be done using the </w:t>
+      </w:r>
+      <w:proofErr w:type="spellStart"/>
+      <w:r>
+        <w:t>FieldType.FormatValue</w:t>
+      </w:r>
+      <w:proofErr w:type="spellEnd"/>
+    </w:p>
+    <w:p>
+      <w:pPr>
+        <w:pStyle w:val="ListParagraph"/>
+        <w:numPr>
+          <w:ilvl w:val="2"/>
+          <w:numId w:val="1"/>
+        </w:numPr>
+      </w:pPr>
+      <w:r>
+        <w:t xml:space="preserve">[NO] Option #2: We support a limited number of </w:t>
+      </w:r>
+      <w:proofErr w:type="spellStart"/>
+      <w:r>
+        <w:t>FieldTypes</w:t>
+      </w:r>
+      <w:proofErr w:type="spellEnd"/>
+      <w:r>
+        <w:t>, and add support as needed.</w:t>
+      </w:r>
+    </w:p>
+    <w:p>
+      <w:pPr>
+        <w:pStyle w:val="ListParagraph"/>
+        <w:numPr>
+          <w:ilvl w:val="2"/>
+          <w:numId w:val="1"/>
+        </w:numPr>
+        <w:rPr>
+          <w:strike/>
+        </w:rPr>
+      </w:pPr>
+      <w:r>
+        <w:rPr>
+          <w:strike/>
+        </w:rPr>
+        <w:t>Other Random Mike Notes</w:t>
       </w:r>
       <w:bookmarkStart w:id="0" w:name="_GoBack"/>
       <w:bookmarkEnd w:id="0"/>
-      <w:r>
-        <w:t xml:space="preserve">Boolean), and then a Rock Job would use C# to fill in the </w:t>
-      </w:r>
-      <w:proofErr w:type="spellStart"/>
-      <w:r>
-        <w:t>AttributeValues</w:t>
-      </w:r>
-      <w:proofErr w:type="spellEnd"/>
-      <w:r>
-        <w:t xml:space="preserve"> that have to be done using the </w:t>
-      </w:r>
-      <w:proofErr w:type="spellStart"/>
-      <w:r>
-        <w:t>FieldType.FormatValue</w:t>
-      </w:r>
-      <w:proofErr w:type="spellEnd"/>
-    </w:p>
-    <w:p>
-      <w:pPr>
-        <w:pStyle w:val="ListParagraph"/>
-        <w:numPr>
-          <w:ilvl w:val="2"/>
-          <w:numId w:val="1"/>
-        </w:numPr>
-      </w:pPr>
-      <w:r>
-        <w:t xml:space="preserve">[NO] Option #2: We support a limited number of </w:t>
-      </w:r>
-      <w:proofErr w:type="spellStart"/>
-      <w:r>
-        <w:t>FieldTypes</w:t>
-      </w:r>
-      <w:proofErr w:type="spellEnd"/>
-      <w:r>
-        <w:t>, and add support as needed.</w:t>
-      </w:r>
-    </w:p>
-    <w:p>
-      <w:pPr>
-        <w:pStyle w:val="ListParagraph"/>
-        <w:numPr>
-          <w:ilvl w:val="2"/>
-          <w:numId w:val="1"/>
-        </w:numPr>
-        <w:rPr>
-          <w:strike/>
-        </w:rPr>
-      </w:pPr>
-      <w:r>
-        <w:rPr>
-          <w:strike/>
-        </w:rPr>
-        <w:t>Other Random Mike Notes</w:t>
-      </w:r>
     </w:p>
     <w:p>
       <w:pPr>

</xml_diff>

<commit_message>
- started on AnalyticsDimFamily/Group tables
</commit_message>
<xml_diff>
--- a/Dev Tools/Research/Analytics/ToDos.docx
+++ b/Dev Tools/Research/Analytics/ToDos.docx
@@ -795,6 +795,154 @@
       <w:pPr>
         <w:pStyle w:val="ListParagraph"/>
         <w:numPr>
+          <w:ilvl w:val="1"/>
+          <w:numId w:val="1"/>
+        </w:numPr>
+      </w:pPr>
+      <w:r>
+        <w:t xml:space="preserve">JON: How about instead Family, we do </w:t>
+      </w:r>
+      <w:proofErr w:type="gramStart"/>
+      <w:r>
+        <w:t>Group?</w:t>
+      </w:r>
+      <w:proofErr w:type="gramEnd"/>
+      <w:r>
+        <w:t xml:space="preserve">, and then have a </w:t>
+      </w:r>
+      <w:proofErr w:type="spellStart"/>
+      <w:r>
+        <w:t>DimFamily</w:t>
+      </w:r>
+      <w:proofErr w:type="spellEnd"/>
+      <w:r>
+        <w:t>** views, etc</w:t>
+      </w:r>
+      <w:bookmarkStart w:id="0" w:name="_GoBack"/>
+      <w:bookmarkEnd w:id="0"/>
+    </w:p>
+    <w:p>
+      <w:pPr>
+        <w:pStyle w:val="ListParagraph"/>
+        <w:numPr>
+          <w:ilvl w:val="1"/>
+          <w:numId w:val="1"/>
+        </w:numPr>
+      </w:pPr>
+      <w:proofErr w:type="spellStart"/>
+      <w:r>
+        <w:t>CampusId</w:t>
+      </w:r>
+      <w:proofErr w:type="spellEnd"/>
+      <w:r>
+        <w:t xml:space="preserve"> (</w:t>
+      </w:r>
+      <w:proofErr w:type="spellStart"/>
+      <w:r>
+        <w:t>CampusName</w:t>
+      </w:r>
+      <w:proofErr w:type="spellEnd"/>
+      <w:r>
+        <w:t>)</w:t>
+      </w:r>
+    </w:p>
+    <w:p>
+      <w:pPr>
+        <w:pStyle w:val="ListParagraph"/>
+        <w:numPr>
+          <w:ilvl w:val="1"/>
+          <w:numId w:val="1"/>
+        </w:numPr>
+      </w:pPr>
+      <w:r>
+        <w:t>Name (</w:t>
+      </w:r>
+      <w:proofErr w:type="spellStart"/>
+      <w:r>
+        <w:t>Group.Name</w:t>
+      </w:r>
+      <w:proofErr w:type="spellEnd"/>
+      <w:r>
+        <w:t xml:space="preserve"> or </w:t>
+      </w:r>
+      <w:proofErr w:type="spellStart"/>
+      <w:r>
+        <w:t>GetFamilyTitle</w:t>
+      </w:r>
+      <w:proofErr w:type="spellEnd"/>
+      <w:r>
+        <w:t>?)</w:t>
+      </w:r>
+    </w:p>
+    <w:p>
+      <w:pPr>
+        <w:pStyle w:val="ListParagraph"/>
+        <w:numPr>
+          <w:ilvl w:val="1"/>
+          <w:numId w:val="1"/>
+        </w:numPr>
+      </w:pPr>
+      <w:r>
+        <w:t>Other fields?</w:t>
+      </w:r>
+    </w:p>
+    <w:p>
+      <w:pPr>
+        <w:pStyle w:val="ListParagraph"/>
+        <w:numPr>
+          <w:ilvl w:val="2"/>
+          <w:numId w:val="1"/>
+        </w:numPr>
+      </w:pPr>
+      <w:proofErr w:type="spellStart"/>
+      <w:proofErr w:type="gramStart"/>
+      <w:r>
+        <w:t>PrimaryHomeAddress</w:t>
+      </w:r>
+      <w:proofErr w:type="spellEnd"/>
+      <w:r>
+        <w:t xml:space="preserve"> </w:t>
+      </w:r>
+      <w:r>
+        <w:t>??</w:t>
+      </w:r>
+      <w:proofErr w:type="gramEnd"/>
+    </w:p>
+    <w:p>
+      <w:pPr>
+        <w:pStyle w:val="ListParagraph"/>
+        <w:numPr>
+          <w:ilvl w:val="2"/>
+          <w:numId w:val="1"/>
+        </w:numPr>
+      </w:pPr>
+      <w:proofErr w:type="spellStart"/>
+      <w:proofErr w:type="gramStart"/>
+      <w:r>
+        <w:t>HeadOfHouseholdPersonKey</w:t>
+      </w:r>
+      <w:proofErr w:type="spellEnd"/>
+      <w:r>
+        <w:t xml:space="preserve"> ??</w:t>
+      </w:r>
+      <w:proofErr w:type="gramEnd"/>
+    </w:p>
+    <w:p>
+      <w:pPr>
+        <w:pStyle w:val="ListParagraph"/>
+        <w:numPr>
+          <w:ilvl w:val="1"/>
+          <w:numId w:val="1"/>
+        </w:numPr>
+      </w:pPr>
+      <w:r>
+        <w:t>Attributes (Just like Person)</w:t>
+      </w:r>
+    </w:p>
+    <w:p>
+      <w:pPr>
+        <w:pStyle w:val="ListParagraph"/>
+        <w:numPr>
           <w:ilvl w:val="0"/>
           <w:numId w:val="2"/>
         </w:numPr>
@@ -1088,8 +1236,6 @@
           <w:numId w:val="1"/>
         </w:numPr>
       </w:pPr>
-      <w:bookmarkStart w:id="0" w:name="_GoBack"/>
-      <w:bookmarkEnd w:id="0"/>
     </w:p>
     <w:p>
       <w:pPr>
@@ -1430,15 +1576,6 @@
   </w:num>
   <w:num w:numId="2">
     <w:abstractNumId w:val="2"/>
-    <w:lvlOverride w:ilvl="0"/>
-    <w:lvlOverride w:ilvl="1"/>
-    <w:lvlOverride w:ilvl="2"/>
-    <w:lvlOverride w:ilvl="3"/>
-    <w:lvlOverride w:ilvl="4"/>
-    <w:lvlOverride w:ilvl="5"/>
-    <w:lvlOverride w:ilvl="6"/>
-    <w:lvlOverride w:ilvl="7"/>
-    <w:lvlOverride w:ilvl="8"/>
   </w:num>
   <w:num w:numId="3">
     <w:abstractNumId w:val="0"/>

</xml_diff>

<commit_message>
- Added Analytics Attendance Tables
</commit_message>
<xml_diff>
--- a/Dev Tools/Research/Analytics/ToDos.docx
+++ b/Dev Tools/Research/Analytics/ToDos.docx
@@ -384,30 +384,126 @@
           <w:ilvl w:val="0"/>
           <w:numId w:val="1"/>
         </w:numPr>
-        <w:rPr>
-          <w:highlight w:val="magenta"/>
-        </w:rPr>
-      </w:pPr>
-      <w:proofErr w:type="spellStart"/>
-      <w:r>
-        <w:rPr>
-          <w:highlight w:val="magenta"/>
-        </w:rPr>
+      </w:pPr>
+      <w:r>
+        <w:rPr>
+          <w:highlight w:val="yellow"/>
+        </w:rPr>
+        <w:t xml:space="preserve">[Ready </w:t>
+      </w:r>
+      <w:proofErr w:type="gramStart"/>
+      <w:r>
+        <w:rPr>
+          <w:highlight w:val="yellow"/>
+        </w:rPr>
+        <w:t>To</w:t>
+      </w:r>
+      <w:proofErr w:type="gramEnd"/>
+      <w:r>
+        <w:rPr>
+          <w:highlight w:val="yellow"/>
+        </w:rPr>
+        <w:t xml:space="preserve"> Review]</w:t>
+      </w:r>
+      <w:r>
+        <w:t xml:space="preserve"> </w:t>
+      </w:r>
+      <w:proofErr w:type="spellStart"/>
+      <w:r>
         <w:t>DimDate</w:t>
       </w:r>
       <w:proofErr w:type="spellEnd"/>
       <w:r>
-        <w:rPr>
-          <w:highlight w:val="magenta"/>
-        </w:rPr>
-        <w:t xml:space="preserve"> UI</w:t>
-      </w:r>
-      <w:r>
-        <w:rPr>
-          <w:highlight w:val="magenta"/>
-        </w:rPr>
+        <w:t xml:space="preserve"> UI </w:t>
+      </w:r>
+    </w:p>
+    <w:p>
+      <w:pPr>
+        <w:pStyle w:val="ListParagraph"/>
+        <w:numPr>
+          <w:ilvl w:val="1"/>
+          <w:numId w:val="1"/>
+        </w:numPr>
+      </w:pPr>
+      <w:r>
+        <w:t>[Look for Mockup]</w:t>
+      </w:r>
+    </w:p>
+    <w:p>
+      <w:pPr>
+        <w:pStyle w:val="ListParagraph"/>
+        <w:numPr>
+          <w:ilvl w:val="1"/>
+          <w:numId w:val="1"/>
+        </w:numPr>
+      </w:pPr>
+      <w:r>
+        <w:t>Giving Month</w:t>
+      </w:r>
+    </w:p>
+    <w:p>
+      <w:pPr>
+        <w:pStyle w:val="ListParagraph"/>
+        <w:numPr>
+          <w:ilvl w:val="2"/>
+          <w:numId w:val="1"/>
+        </w:numPr>
+      </w:pPr>
+      <w:r>
+        <w:t>[] Use Sunday Date</w:t>
+      </w:r>
+    </w:p>
+    <w:p>
+      <w:pPr>
+        <w:pStyle w:val="ListParagraph"/>
+        <w:numPr>
+          <w:ilvl w:val="3"/>
+          <w:numId w:val="1"/>
+        </w:numPr>
+      </w:pPr>
+      <w:r>
+        <w:t>Hardcode don’t show as option ([X] Don’t cross Fiscal Years)</w:t>
+      </w:r>
+    </w:p>
+    <w:p>
+      <w:pPr>
+        <w:pStyle w:val="ListParagraph"/>
+        <w:numPr>
+          <w:ilvl w:val="1"/>
+          <w:numId w:val="1"/>
+        </w:numPr>
+      </w:pPr>
+      <w:r>
+        <w:t>Fiscal Year has a Month Picker</w:t>
+      </w:r>
+    </w:p>
+    <w:p>
+      <w:pPr>
+        <w:pStyle w:val="ListParagraph"/>
+        <w:numPr>
+          <w:ilvl w:val="1"/>
+          <w:numId w:val="1"/>
+        </w:numPr>
+      </w:pPr>
+      <w:r>
+        <w:rPr>
+          <w:highlight w:val="yellow"/>
+        </w:rPr>
+        <w:t>I made a bunch of comments on stuff I was unsure of in</w:t>
+      </w:r>
+      <w:bookmarkStart w:id="0" w:name="_GoBack"/>
+      <w:bookmarkEnd w:id="0"/>
+      <w:r>
         <w:t xml:space="preserve"> </w:t>
       </w:r>
+      <w:hyperlink r:id="rId7" w:history="1">
+        <w:r>
+          <w:rPr>
+            <w:rStyle w:val="Hyperlink"/>
+          </w:rPr>
+          <w:t>https://github.com/SparkDevNetwork/Rock/blob/1172859d7787fae022438ac39986b245cfb4fe20/RockWeb/Blocks/Reporting/CalendarDimensionSettings.ascx.cs#L133</w:t>
+        </w:r>
+      </w:hyperlink>
     </w:p>
     <w:p>
       <w:pPr>
@@ -416,262 +512,10 @@
           <w:ilvl w:val="1"/>
           <w:numId w:val="1"/>
         </w:numPr>
-        <w:rPr>
-          <w:highlight w:val="magenta"/>
-        </w:rPr>
-      </w:pPr>
-      <w:r>
-        <w:rPr>
-          <w:highlight w:val="magenta"/>
-        </w:rPr>
-        <w:t>[Look for Mockup]</w:t>
-      </w:r>
-    </w:p>
-    <w:p>
-      <w:pPr>
-        <w:pStyle w:val="ListParagraph"/>
-        <w:numPr>
-          <w:ilvl w:val="1"/>
-          <w:numId w:val="1"/>
-        </w:numPr>
-        <w:rPr>
-          <w:highlight w:val="magenta"/>
-        </w:rPr>
-      </w:pPr>
-      <w:r>
-        <w:rPr>
-          <w:highlight w:val="magenta"/>
-        </w:rPr>
-        <w:t>Giving Month</w:t>
-      </w:r>
-    </w:p>
-    <w:p>
-      <w:pPr>
-        <w:pStyle w:val="ListParagraph"/>
-        <w:numPr>
-          <w:ilvl w:val="2"/>
-          <w:numId w:val="1"/>
-        </w:numPr>
-        <w:rPr>
-          <w:highlight w:val="magenta"/>
-        </w:rPr>
-      </w:pPr>
-      <w:r>
-        <w:rPr>
-          <w:highlight w:val="magenta"/>
-        </w:rPr>
-        <w:t>[] Use Sunday Date</w:t>
-      </w:r>
-    </w:p>
-    <w:p>
-      <w:pPr>
-        <w:pStyle w:val="ListParagraph"/>
-        <w:numPr>
-          <w:ilvl w:val="3"/>
-          <w:numId w:val="1"/>
-        </w:numPr>
-        <w:rPr>
-          <w:highlight w:val="magenta"/>
-        </w:rPr>
-      </w:pPr>
-      <w:r>
-        <w:rPr>
-          <w:highlight w:val="magenta"/>
-        </w:rPr>
-        <w:t>Hardcode don’t show as option ([X] Don’t cross Fiscal Years)</w:t>
-      </w:r>
-    </w:p>
-    <w:p>
-      <w:pPr>
-        <w:pStyle w:val="ListParagraph"/>
-        <w:numPr>
-          <w:ilvl w:val="1"/>
-          <w:numId w:val="1"/>
-        </w:numPr>
-        <w:rPr>
-          <w:highlight w:val="magenta"/>
-        </w:rPr>
-      </w:pPr>
-      <w:r>
-        <w:rPr>
-          <w:highlight w:val="magenta"/>
-        </w:rPr>
-        <w:t>Fiscal Year has a Month Picker</w:t>
-      </w:r>
-    </w:p>
-    <w:p>
-      <w:pPr>
-        <w:pStyle w:val="ListParagraph"/>
-        <w:numPr>
-          <w:ilvl w:val="1"/>
-          <w:numId w:val="1"/>
-        </w:numPr>
-        <w:rPr>
-          <w:highlight w:val="magenta"/>
-        </w:rPr>
-      </w:pPr>
-      <w:r>
-        <w:rPr>
-          <w:highlight w:val="magenta"/>
-        </w:rPr>
-        <w:t xml:space="preserve">Have two </w:t>
-      </w:r>
-      <w:proofErr w:type="spellStart"/>
-      <w:r>
-        <w:rPr>
-          <w:highlight w:val="magenta"/>
-        </w:rPr>
-        <w:t>WeekDay</w:t>
-      </w:r>
-      <w:proofErr w:type="spellEnd"/>
-      <w:r>
-        <w:rPr>
-          <w:highlight w:val="magenta"/>
-        </w:rPr>
+      </w:pPr>
+      <w:r>
         <w:t xml:space="preserve"> </w:t>
       </w:r>
-      <w:proofErr w:type="gramStart"/>
-      <w:r>
-        <w:rPr>
-          <w:highlight w:val="magenta"/>
-        </w:rPr>
-        <w:t>columns</w:t>
-      </w:r>
-      <w:proofErr w:type="gramEnd"/>
-      <w:r>
-        <w:rPr>
-          <w:highlight w:val="magenta"/>
-        </w:rPr>
-        <w:t xml:space="preserve"> </w:t>
-      </w:r>
-      <w:proofErr w:type="spellStart"/>
-      <w:r>
-        <w:rPr>
-          <w:highlight w:val="magenta"/>
-        </w:rPr>
-        <w:t>WeekDay</w:t>
-      </w:r>
-      <w:proofErr w:type="spellEnd"/>
-      <w:r>
-        <w:rPr>
-          <w:highlight w:val="magenta"/>
-        </w:rPr>
-        <w:t xml:space="preserve"> </w:t>
-      </w:r>
-      <w:proofErr w:type="spellStart"/>
-      <w:r>
-        <w:rPr>
-          <w:highlight w:val="magenta"/>
-        </w:rPr>
-        <w:t>Int</w:t>
-      </w:r>
-      <w:proofErr w:type="spellEnd"/>
-      <w:r>
-        <w:rPr>
-          <w:highlight w:val="magenta"/>
-        </w:rPr>
-        <w:t xml:space="preserve"> and </w:t>
-      </w:r>
-      <w:proofErr w:type="spellStart"/>
-      <w:r>
-        <w:rPr>
-          <w:highlight w:val="magenta"/>
-        </w:rPr>
-        <w:t>WeekDayName</w:t>
-      </w:r>
-      <w:proofErr w:type="spellEnd"/>
-      <w:r>
-        <w:rPr>
-          <w:highlight w:val="magenta"/>
-        </w:rPr>
-        <w:t xml:space="preserve"> string</w:t>
-      </w:r>
-    </w:p>
-    <w:p>
-      <w:pPr>
-        <w:pStyle w:val="ListParagraph"/>
-        <w:numPr>
-          <w:ilvl w:val="1"/>
-          <w:numId w:val="1"/>
-        </w:numPr>
-        <w:rPr>
-          <w:highlight w:val="magenta"/>
-        </w:rPr>
-      </w:pPr>
-      <w:r>
-        <w:rPr>
-          <w:highlight w:val="magenta"/>
-        </w:rPr>
-        <w:t xml:space="preserve">Have two </w:t>
-      </w:r>
-      <w:proofErr w:type="spellStart"/>
-      <w:r>
-        <w:rPr>
-          <w:highlight w:val="magenta"/>
-        </w:rPr>
-        <w:t>GivingMonth</w:t>
-      </w:r>
-      <w:proofErr w:type="spellEnd"/>
-      <w:r>
-        <w:rPr>
-          <w:highlight w:val="magenta"/>
-        </w:rPr>
-        <w:t xml:space="preserve"> columns </w:t>
-      </w:r>
-      <w:proofErr w:type="spellStart"/>
-      <w:r>
-        <w:rPr>
-          <w:highlight w:val="magenta"/>
-        </w:rPr>
-        <w:t>GivingMonth</w:t>
-      </w:r>
-      <w:proofErr w:type="spellEnd"/>
-      <w:r>
-        <w:rPr>
-          <w:highlight w:val="magenta"/>
-        </w:rPr>
-        <w:t xml:space="preserve"> </w:t>
-      </w:r>
-      <w:proofErr w:type="spellStart"/>
-      <w:r>
-        <w:rPr>
-          <w:highlight w:val="magenta"/>
-        </w:rPr>
-        <w:t>Int</w:t>
-      </w:r>
-      <w:proofErr w:type="spellEnd"/>
-      <w:r>
-        <w:rPr>
-          <w:highlight w:val="magenta"/>
-        </w:rPr>
-        <w:t xml:space="preserve"> and </w:t>
-      </w:r>
-      <w:proofErr w:type="spellStart"/>
-      <w:r>
-        <w:rPr>
-          <w:highlight w:val="magenta"/>
-        </w:rPr>
-        <w:t>GivingMonthName</w:t>
-      </w:r>
-      <w:proofErr w:type="spellEnd"/>
-      <w:r>
-        <w:rPr>
-          <w:highlight w:val="magenta"/>
-        </w:rPr>
-        <w:t xml:space="preserve"> string</w:t>
-      </w:r>
-    </w:p>
-    <w:p>
-      <w:pPr>
-        <w:pStyle w:val="ListParagraph"/>
-        <w:numPr>
-          <w:ilvl w:val="1"/>
-          <w:numId w:val="1"/>
-        </w:numPr>
-        <w:rPr>
-          <w:highlight w:val="magenta"/>
-        </w:rPr>
-      </w:pPr>
     </w:p>
     <w:p>
       <w:pPr>
@@ -804,11 +648,11 @@
       </w:r>
       <w:proofErr w:type="gramStart"/>
       <w:r>
-        <w:t>Group?</w:t>
+        <w:t>Group?,</w:t>
       </w:r>
       <w:proofErr w:type="gramEnd"/>
       <w:r>
-        <w:t xml:space="preserve">, and then have a </w:t>
+        <w:t xml:space="preserve"> and then have a </w:t>
       </w:r>
       <w:proofErr w:type="spellStart"/>
       <w:r>
@@ -816,10 +660,13 @@
       </w:r>
       <w:proofErr w:type="spellEnd"/>
       <w:r>
-        <w:t>** views, etc</w:t>
-      </w:r>
-      <w:bookmarkStart w:id="0" w:name="_GoBack"/>
-      <w:bookmarkEnd w:id="0"/>
+        <w:t xml:space="preserve">** views, </w:t>
+      </w:r>
+      <w:proofErr w:type="spellStart"/>
+      <w:r>
+        <w:t>etc</w:t>
+      </w:r>
+      <w:proofErr w:type="spellEnd"/>
     </w:p>
     <w:p>
       <w:pPr>
@@ -1235,7 +1082,696 @@
           <w:ilvl w:val="0"/>
           <w:numId w:val="1"/>
         </w:numPr>
-      </w:pPr>
+        <w:rPr>
+          <w:highlight w:val="yellow"/>
+        </w:rPr>
+      </w:pPr>
+      <w:r>
+        <w:rPr>
+          <w:highlight w:val="yellow"/>
+        </w:rPr>
+        <w:t xml:space="preserve">Group Attribute Fields are determined by </w:t>
+      </w:r>
+      <w:proofErr w:type="spellStart"/>
+      <w:r>
+        <w:rPr>
+          <w:highlight w:val="yellow"/>
+        </w:rPr>
+        <w:t>GroupType</w:t>
+      </w:r>
+      <w:proofErr w:type="spellEnd"/>
+      <w:r>
+        <w:rPr>
+          <w:highlight w:val="yellow"/>
+        </w:rPr>
+        <w:t xml:space="preserve">, so if there are 50 group types, there are up to 50 different sets of Attribute Fields.  If we turn these into Normal fields (like </w:t>
+      </w:r>
+      <w:proofErr w:type="spellStart"/>
+      <w:r>
+        <w:rPr>
+          <w:highlight w:val="yellow"/>
+        </w:rPr>
+        <w:t>AnalyticsDimPerson</w:t>
+      </w:r>
+      <w:proofErr w:type="spellEnd"/>
+      <w:r>
+        <w:rPr>
+          <w:highlight w:val="yellow"/>
+        </w:rPr>
+        <w:t>), it could be a challenge</w:t>
+      </w:r>
+    </w:p>
+    <w:p>
+      <w:pPr>
+        <w:pStyle w:val="ListParagraph"/>
+        <w:numPr>
+          <w:ilvl w:val="1"/>
+          <w:numId w:val="1"/>
+        </w:numPr>
+        <w:rPr>
+          <w:highlight w:val="yellow"/>
+        </w:rPr>
+      </w:pPr>
+      <w:r>
+        <w:rPr>
+          <w:highlight w:val="yellow"/>
+        </w:rPr>
+        <w:t xml:space="preserve">Options for </w:t>
+      </w:r>
+      <w:proofErr w:type="spellStart"/>
+      <w:r>
+        <w:rPr>
+          <w:highlight w:val="yellow"/>
+        </w:rPr>
+        <w:t>AnalyticsDimGroup</w:t>
+      </w:r>
+      <w:proofErr w:type="spellEnd"/>
+      <w:r>
+        <w:rPr>
+          <w:highlight w:val="yellow"/>
+        </w:rPr>
+        <w:t xml:space="preserve"> </w:t>
+      </w:r>
+      <w:proofErr w:type="spellStart"/>
+      <w:r>
+        <w:rPr>
+          <w:highlight w:val="yellow"/>
+        </w:rPr>
+        <w:t>AttributeFields</w:t>
+      </w:r>
+      <w:proofErr w:type="spellEnd"/>
+    </w:p>
+    <w:p>
+      <w:pPr>
+        <w:pStyle w:val="ListParagraph"/>
+        <w:numPr>
+          <w:ilvl w:val="2"/>
+          <w:numId w:val="1"/>
+        </w:numPr>
+        <w:rPr>
+          <w:highlight w:val="yellow"/>
+        </w:rPr>
+      </w:pPr>
+      <w:r>
+        <w:rPr>
+          <w:highlight w:val="yellow"/>
+        </w:rPr>
+        <w:t xml:space="preserve">Option #1) Create a different </w:t>
+      </w:r>
+      <w:proofErr w:type="spellStart"/>
+      <w:r>
+        <w:rPr>
+          <w:highlight w:val="yellow"/>
+        </w:rPr>
+        <w:t>AnalyticsDimGroup</w:t>
+      </w:r>
+      <w:proofErr w:type="spellEnd"/>
+      <w:r>
+        <w:rPr>
+          <w:highlight w:val="yellow"/>
+        </w:rPr>
+        <w:t xml:space="preserve"> table for each </w:t>
+      </w:r>
+      <w:proofErr w:type="spellStart"/>
+      <w:r>
+        <w:rPr>
+          <w:highlight w:val="yellow"/>
+        </w:rPr>
+        <w:t>GroupType</w:t>
+      </w:r>
+      <w:proofErr w:type="spellEnd"/>
+      <w:r>
+        <w:rPr>
+          <w:highlight w:val="yellow"/>
+        </w:rPr>
+        <w:t xml:space="preserve"> </w:t>
+      </w:r>
+    </w:p>
+    <w:p>
+      <w:pPr>
+        <w:pStyle w:val="ListParagraph"/>
+        <w:numPr>
+          <w:ilvl w:val="2"/>
+          <w:numId w:val="1"/>
+        </w:numPr>
+        <w:rPr>
+          <w:highlight w:val="yellow"/>
+        </w:rPr>
+      </w:pPr>
+      <w:r>
+        <w:rPr>
+          <w:highlight w:val="yellow"/>
+        </w:rPr>
+        <w:t xml:space="preserve">Option #2) Gave a single </w:t>
+      </w:r>
+      <w:proofErr w:type="spellStart"/>
+      <w:r>
+        <w:rPr>
+          <w:highlight w:val="yellow"/>
+        </w:rPr>
+        <w:t>AnalyticsDimGroup</w:t>
+      </w:r>
+      <w:proofErr w:type="spellEnd"/>
+      <w:r>
+        <w:rPr>
+          <w:highlight w:val="yellow"/>
+        </w:rPr>
+        <w:t xml:space="preserve"> table, but put all the possible </w:t>
+      </w:r>
+      <w:proofErr w:type="spellStart"/>
+      <w:r>
+        <w:rPr>
+          <w:highlight w:val="yellow"/>
+        </w:rPr>
+        <w:t>AttributeFields</w:t>
+      </w:r>
+      <w:proofErr w:type="spellEnd"/>
+      <w:r>
+        <w:rPr>
+          <w:highlight w:val="yellow"/>
+        </w:rPr>
+        <w:t xml:space="preserve"> (the ones that marked as </w:t>
+      </w:r>
+      <w:proofErr w:type="spellStart"/>
+      <w:proofErr w:type="gramStart"/>
+      <w:r>
+        <w:rPr>
+          <w:highlight w:val="yellow"/>
+        </w:rPr>
+        <w:t>IsAnalytic</w:t>
+      </w:r>
+      <w:proofErr w:type="spellEnd"/>
+      <w:r>
+        <w:rPr>
+          <w:highlight w:val="yellow"/>
+        </w:rPr>
+        <w:t xml:space="preserve"> )</w:t>
+      </w:r>
+      <w:proofErr w:type="gramEnd"/>
+      <w:r>
+        <w:rPr>
+          <w:highlight w:val="yellow"/>
+        </w:rPr>
+        <w:t xml:space="preserve"> as fields on the table</w:t>
+      </w:r>
+    </w:p>
+    <w:p>
+      <w:pPr>
+        <w:pStyle w:val="ListParagraph"/>
+        <w:numPr>
+          <w:ilvl w:val="3"/>
+          <w:numId w:val="1"/>
+        </w:numPr>
+        <w:rPr>
+          <w:highlight w:val="yellow"/>
+        </w:rPr>
+      </w:pPr>
+      <w:r>
+        <w:rPr>
+          <w:highlight w:val="yellow"/>
+        </w:rPr>
+        <w:t xml:space="preserve">Option #2a) Name the Fields </w:t>
+      </w:r>
+      <w:proofErr w:type="gramStart"/>
+      <w:r>
+        <w:rPr>
+          <w:highlight w:val="yellow"/>
+        </w:rPr>
+        <w:t xml:space="preserve">{{ </w:t>
+      </w:r>
+      <w:proofErr w:type="spellStart"/>
+      <w:r>
+        <w:rPr>
+          <w:highlight w:val="yellow"/>
+        </w:rPr>
+        <w:t>Attribute.Key</w:t>
+      </w:r>
+      <w:proofErr w:type="spellEnd"/>
+      <w:proofErr w:type="gramEnd"/>
+      <w:r>
+        <w:rPr>
+          <w:highlight w:val="yellow"/>
+        </w:rPr>
+        <w:t xml:space="preserve"> }}.  But have a potential issue of collision if different group </w:t>
+      </w:r>
+      <w:proofErr w:type="spellStart"/>
+      <w:r>
+        <w:rPr>
+          <w:highlight w:val="yellow"/>
+        </w:rPr>
+        <w:t>type’s</w:t>
+      </w:r>
+      <w:proofErr w:type="spellEnd"/>
+      <w:r>
+        <w:rPr>
+          <w:highlight w:val="yellow"/>
+        </w:rPr>
+        <w:t xml:space="preserve"> have the same </w:t>
+      </w:r>
+      <w:proofErr w:type="spellStart"/>
+      <w:r>
+        <w:rPr>
+          <w:highlight w:val="yellow"/>
+        </w:rPr>
+        <w:t>Attribute.Key</w:t>
+      </w:r>
+      <w:proofErr w:type="spellEnd"/>
+      <w:r>
+        <w:rPr>
+          <w:highlight w:val="yellow"/>
+        </w:rPr>
+        <w:t xml:space="preserve"> name, but different a </w:t>
+      </w:r>
+      <w:proofErr w:type="spellStart"/>
+      <w:r>
+        <w:rPr>
+          <w:highlight w:val="yellow"/>
+        </w:rPr>
+        <w:t>FieldType</w:t>
+      </w:r>
+      <w:proofErr w:type="spellEnd"/>
+    </w:p>
+    <w:p>
+      <w:pPr>
+        <w:pStyle w:val="ListParagraph"/>
+        <w:numPr>
+          <w:ilvl w:val="3"/>
+          <w:numId w:val="1"/>
+        </w:numPr>
+        <w:rPr>
+          <w:highlight w:val="yellow"/>
+        </w:rPr>
+      </w:pPr>
+      <w:r>
+        <w:rPr>
+          <w:highlight w:val="yellow"/>
+        </w:rPr>
+        <w:t>Option #2b</w:t>
+      </w:r>
+      <w:r>
+        <w:rPr>
+          <w:highlight w:val="yellow"/>
+        </w:rPr>
+        <w:t xml:space="preserve">) </w:t>
+      </w:r>
+      <w:r>
+        <w:rPr>
+          <w:highlight w:val="yellow"/>
+        </w:rPr>
+        <w:t xml:space="preserve">Name the Fields </w:t>
+      </w:r>
+      <w:proofErr w:type="gramStart"/>
+      <w:r>
+        <w:rPr>
+          <w:highlight w:val="yellow"/>
+        </w:rPr>
+        <w:t xml:space="preserve">{{ </w:t>
+      </w:r>
+      <w:proofErr w:type="spellStart"/>
+      <w:r>
+        <w:rPr>
+          <w:highlight w:val="yellow"/>
+        </w:rPr>
+        <w:t>GroupType.Name</w:t>
+      </w:r>
+      <w:proofErr w:type="spellEnd"/>
+      <w:proofErr w:type="gramEnd"/>
+      <w:r>
+        <w:rPr>
+          <w:highlight w:val="yellow"/>
+        </w:rPr>
+        <w:t xml:space="preserve"> + ‘_’ + </w:t>
+      </w:r>
+      <w:proofErr w:type="spellStart"/>
+      <w:r>
+        <w:rPr>
+          <w:highlight w:val="yellow"/>
+        </w:rPr>
+        <w:t>Attribute.Key</w:t>
+      </w:r>
+      <w:proofErr w:type="spellEnd"/>
+      <w:r>
+        <w:rPr>
+          <w:highlight w:val="yellow"/>
+        </w:rPr>
+        <w:t xml:space="preserve"> }} for example </w:t>
+      </w:r>
+      <w:proofErr w:type="spellStart"/>
+      <w:r>
+        <w:rPr>
+          <w:highlight w:val="yellow"/>
+        </w:rPr>
+        <w:t>AnalyticsDimGroup.NeighborhoodGroup_MeetingTime</w:t>
+      </w:r>
+      <w:proofErr w:type="spellEnd"/>
+    </w:p>
+    <w:p>
+      <w:pPr>
+        <w:pStyle w:val="ListParagraph"/>
+        <w:numPr>
+          <w:ilvl w:val="3"/>
+          <w:numId w:val="1"/>
+        </w:numPr>
+        <w:rPr>
+          <w:highlight w:val="yellow"/>
+        </w:rPr>
+      </w:pPr>
+      <w:r>
+        <w:rPr>
+          <w:highlight w:val="yellow"/>
+        </w:rPr>
+        <w:t xml:space="preserve">Option #2c) Call the base table </w:t>
+      </w:r>
+      <w:proofErr w:type="spellStart"/>
+      <w:proofErr w:type="gramStart"/>
+      <w:r>
+        <w:rPr>
+          <w:highlight w:val="yellow"/>
+        </w:rPr>
+        <w:t>AnalyticsSourceGroup</w:t>
+      </w:r>
+      <w:proofErr w:type="spellEnd"/>
+      <w:r>
+        <w:rPr>
+          <w:highlight w:val="yellow"/>
+        </w:rPr>
+        <w:t>,  Name</w:t>
+      </w:r>
+      <w:proofErr w:type="gramEnd"/>
+      <w:r>
+        <w:rPr>
+          <w:highlight w:val="yellow"/>
+        </w:rPr>
+        <w:t xml:space="preserve"> the fields  Attribute_{{ </w:t>
+      </w:r>
+      <w:proofErr w:type="spellStart"/>
+      <w:r>
+        <w:rPr>
+          <w:highlight w:val="yellow"/>
+        </w:rPr>
+        <w:t>AttributeId</w:t>
+      </w:r>
+      <w:proofErr w:type="spellEnd"/>
+      <w:r>
+        <w:rPr>
+          <w:highlight w:val="yellow"/>
+        </w:rPr>
+        <w:t xml:space="preserve"> }}, and have a bunch of Views named </w:t>
+      </w:r>
+      <w:proofErr w:type="spellStart"/>
+      <w:r>
+        <w:rPr>
+          <w:highlight w:val="yellow"/>
+        </w:rPr>
+        <w:t>AnalyticsDimGroup</w:t>
+      </w:r>
+      <w:proofErr w:type="spellEnd"/>
+      <w:r>
+        <w:rPr>
+          <w:highlight w:val="yellow"/>
+        </w:rPr>
+        <w:t xml:space="preserve">{{ </w:t>
+      </w:r>
+      <w:proofErr w:type="spellStart"/>
+      <w:r>
+        <w:rPr>
+          <w:highlight w:val="yellow"/>
+        </w:rPr>
+        <w:t>GroupType.Name</w:t>
+      </w:r>
+      <w:proofErr w:type="spellEnd"/>
+      <w:r>
+        <w:rPr>
+          <w:highlight w:val="yellow"/>
+        </w:rPr>
+        <w:t xml:space="preserve"> }} with just the attributes that are specific to them</w:t>
+      </w:r>
+    </w:p>
+    <w:p>
+      <w:pPr>
+        <w:pStyle w:val="ListParagraph"/>
+        <w:numPr>
+          <w:ilvl w:val="1"/>
+          <w:numId w:val="1"/>
+        </w:numPr>
+        <w:rPr>
+          <w:highlight w:val="yellow"/>
+        </w:rPr>
+      </w:pPr>
+      <w:r>
+        <w:rPr>
+          <w:highlight w:val="yellow"/>
+        </w:rPr>
+        <w:t xml:space="preserve">NOTE: It might make sense to keep Family a separate Dim table with simple Attribute </w:t>
+      </w:r>
+      <w:proofErr w:type="spellStart"/>
+      <w:r>
+        <w:rPr>
+          <w:highlight w:val="yellow"/>
+        </w:rPr>
+        <w:t>FieldNames</w:t>
+      </w:r>
+      <w:proofErr w:type="spellEnd"/>
+      <w:r>
+        <w:rPr>
+          <w:highlight w:val="yellow"/>
+        </w:rPr>
+        <w:t xml:space="preserve"> (also we wouldn’t have the situation of tracking of when a Person moved from a </w:t>
+      </w:r>
+      <w:proofErr w:type="spellStart"/>
+      <w:r>
+        <w:rPr>
+          <w:highlight w:val="yellow"/>
+        </w:rPr>
+        <w:t>FamilyGroup</w:t>
+      </w:r>
+      <w:proofErr w:type="spellEnd"/>
+      <w:r>
+        <w:rPr>
+          <w:highlight w:val="yellow"/>
+        </w:rPr>
+        <w:t xml:space="preserve"> to a </w:t>
+      </w:r>
+      <w:proofErr w:type="spellStart"/>
+      <w:r>
+        <w:rPr>
+          <w:highlight w:val="yellow"/>
+        </w:rPr>
+        <w:t>NeighborhoodGroup</w:t>
+      </w:r>
+      <w:proofErr w:type="spellEnd"/>
+      <w:r>
+        <w:rPr>
+          <w:highlight w:val="yellow"/>
+        </w:rPr>
+        <w:t xml:space="preserve">, but for other </w:t>
+      </w:r>
+      <w:proofErr w:type="spellStart"/>
+      <w:r>
+        <w:rPr>
+          <w:highlight w:val="yellow"/>
+        </w:rPr>
+        <w:t>grouptypes</w:t>
+      </w:r>
+      <w:proofErr w:type="spellEnd"/>
+      <w:r>
+        <w:rPr>
+          <w:highlight w:val="yellow"/>
+        </w:rPr>
+        <w:t xml:space="preserve"> you might, such as “</w:t>
+      </w:r>
+      <w:proofErr w:type="spellStart"/>
+      <w:r>
+        <w:rPr>
+          <w:highlight w:val="yellow"/>
+        </w:rPr>
+        <w:t>UsherTeamGroup</w:t>
+      </w:r>
+      <w:proofErr w:type="spellEnd"/>
+      <w:r>
+        <w:rPr>
+          <w:highlight w:val="yellow"/>
+        </w:rPr>
+        <w:t>” to “</w:t>
+      </w:r>
+      <w:proofErr w:type="spellStart"/>
+      <w:r>
+        <w:rPr>
+          <w:highlight w:val="yellow"/>
+        </w:rPr>
+        <w:t>PrayerTeamGroup</w:t>
+      </w:r>
+      <w:proofErr w:type="spellEnd"/>
+      <w:r>
+        <w:rPr>
+          <w:highlight w:val="yellow"/>
+        </w:rPr>
+        <w:t>”)</w:t>
+      </w:r>
+    </w:p>
+    <w:p>
+      <w:pPr>
+        <w:pStyle w:val="ListParagraph"/>
+        <w:numPr>
+          <w:ilvl w:val="0"/>
+          <w:numId w:val="1"/>
+        </w:numPr>
+        <w:rPr>
+          <w:highlight w:val="yellow"/>
+        </w:rPr>
+      </w:pPr>
+      <w:r>
+        <w:rPr>
+          <w:highlight w:val="yellow"/>
+        </w:rPr>
+        <w:t>CCV Priorities vs core discussion</w:t>
+      </w:r>
+    </w:p>
+    <w:p>
+      <w:pPr>
+        <w:pStyle w:val="ListParagraph"/>
+        <w:numPr>
+          <w:ilvl w:val="1"/>
+          <w:numId w:val="1"/>
+        </w:numPr>
+        <w:rPr>
+          <w:highlight w:val="yellow"/>
+        </w:rPr>
+      </w:pPr>
+      <w:r>
+        <w:rPr>
+          <w:highlight w:val="yellow"/>
+        </w:rPr>
+        <w:t>CCV needs the following with a “Begin Testing” date of 12/26/2016, Production 1/3/2017, and an expectation that I would be coding on 12/16/2016</w:t>
+      </w:r>
+    </w:p>
+    <w:p>
+      <w:pPr>
+        <w:pStyle w:val="ListParagraph"/>
+        <w:numPr>
+          <w:ilvl w:val="2"/>
+          <w:numId w:val="1"/>
+        </w:numPr>
+        <w:rPr>
+          <w:highlight w:val="yellow"/>
+        </w:rPr>
+      </w:pPr>
+      <w:r>
+        <w:rPr>
+          <w:highlight w:val="yellow"/>
+        </w:rPr>
+        <w:t>Attendance</w:t>
+      </w:r>
+    </w:p>
+    <w:p>
+      <w:pPr>
+        <w:pStyle w:val="ListParagraph"/>
+        <w:numPr>
+          <w:ilvl w:val="2"/>
+          <w:numId w:val="1"/>
+        </w:numPr>
+        <w:rPr>
+          <w:highlight w:val="yellow"/>
+        </w:rPr>
+      </w:pPr>
+      <w:r>
+        <w:rPr>
+          <w:highlight w:val="yellow"/>
+        </w:rPr>
+        <w:t>Financial</w:t>
+      </w:r>
+    </w:p>
+    <w:p>
+      <w:pPr>
+        <w:pStyle w:val="ListParagraph"/>
+        <w:numPr>
+          <w:ilvl w:val="2"/>
+          <w:numId w:val="1"/>
+        </w:numPr>
+        <w:rPr>
+          <w:highlight w:val="yellow"/>
+        </w:rPr>
+      </w:pPr>
+      <w:r>
+        <w:rPr>
+          <w:highlight w:val="yellow"/>
+        </w:rPr>
+        <w:t xml:space="preserve">Access to Person </w:t>
+      </w:r>
+      <w:r>
+        <w:rPr>
+          <w:highlight w:val="yellow"/>
+        </w:rPr>
+        <w:t xml:space="preserve">Fields and </w:t>
+      </w:r>
+      <w:r>
+        <w:rPr>
+          <w:highlight w:val="yellow"/>
+        </w:rPr>
+        <w:t xml:space="preserve">Attributes as real fields in </w:t>
+      </w:r>
+      <w:proofErr w:type="spellStart"/>
+      <w:r>
+        <w:rPr>
+          <w:highlight w:val="yellow"/>
+        </w:rPr>
+        <w:t>PowerBI</w:t>
+      </w:r>
+      <w:proofErr w:type="spellEnd"/>
+    </w:p>
+    <w:p>
+      <w:pPr>
+        <w:pStyle w:val="ListParagraph"/>
+        <w:numPr>
+          <w:ilvl w:val="2"/>
+          <w:numId w:val="1"/>
+        </w:numPr>
+        <w:rPr>
+          <w:highlight w:val="yellow"/>
+        </w:rPr>
+      </w:pPr>
+      <w:r>
+        <w:rPr>
+          <w:highlight w:val="yellow"/>
+        </w:rPr>
+        <w:t>Person History, nice but not a priority</w:t>
+      </w:r>
+    </w:p>
+    <w:p>
+      <w:pPr>
+        <w:pStyle w:val="ListParagraph"/>
+        <w:numPr>
+          <w:ilvl w:val="2"/>
+          <w:numId w:val="1"/>
+        </w:numPr>
+        <w:rPr>
+          <w:highlight w:val="yellow"/>
+        </w:rPr>
+      </w:pPr>
+      <w:r>
+        <w:rPr>
+          <w:highlight w:val="yellow"/>
+        </w:rPr>
+        <w:t>Groups.  Enough for Attendance BI to make sense.</w:t>
+      </w:r>
+    </w:p>
+    <w:p>
+      <w:pPr>
+        <w:pStyle w:val="ListParagraph"/>
+        <w:numPr>
+          <w:ilvl w:val="2"/>
+          <w:numId w:val="1"/>
+        </w:numPr>
+        <w:rPr>
+          <w:highlight w:val="yellow"/>
+        </w:rPr>
+      </w:pPr>
+      <w:r>
+        <w:rPr>
+          <w:highlight w:val="yellow"/>
+        </w:rPr>
+        <w:t>Group Attributes.  Not a priority</w:t>
+      </w:r>
     </w:p>
     <w:p>
       <w:pPr>

</xml_diff>

<commit_message>
update notes on Todos for BI Analytics
</commit_message>
<xml_diff>
--- a/Dev Tools/Research/Analytics/ToDos.docx
+++ b/Dev Tools/Research/Analytics/ToDos.docx
@@ -389,21 +389,19 @@
         <w:rPr>
           <w:highlight w:val="yellow"/>
         </w:rPr>
-        <w:t xml:space="preserve">[Ready </w:t>
-      </w:r>
-      <w:proofErr w:type="gramStart"/>
+        <w:t>[</w:t>
+      </w:r>
       <w:r>
         <w:rPr>
           <w:highlight w:val="yellow"/>
         </w:rPr>
-        <w:t>To</w:t>
-      </w:r>
-      <w:proofErr w:type="gramEnd"/>
+        <w:t>DONE, but Jon will look at his book to verify a few things</w:t>
+      </w:r>
       <w:r>
         <w:rPr>
           <w:highlight w:val="yellow"/>
         </w:rPr>
-        <w:t xml:space="preserve"> Review]</w:t>
+        <w:t>]</w:t>
       </w:r>
       <w:r>
         <w:t xml:space="preserve"> </w:t>
@@ -475,46 +473,6 @@
       </w:pPr>
       <w:r>
         <w:t>Fiscal Year has a Month Picker</w:t>
-      </w:r>
-    </w:p>
-    <w:p>
-      <w:pPr>
-        <w:pStyle w:val="ListParagraph"/>
-        <w:numPr>
-          <w:ilvl w:val="1"/>
-          <w:numId w:val="1"/>
-        </w:numPr>
-      </w:pPr>
-      <w:r>
-        <w:rPr>
-          <w:highlight w:val="yellow"/>
-        </w:rPr>
-        <w:t>I made a bunch of comments on stuff I was unsure of in</w:t>
-      </w:r>
-      <w:bookmarkStart w:id="0" w:name="_GoBack"/>
-      <w:bookmarkEnd w:id="0"/>
-      <w:r>
-        <w:t xml:space="preserve"> </w:t>
-      </w:r>
-      <w:hyperlink r:id="rId7" w:history="1">
-        <w:r>
-          <w:rPr>
-            <w:rStyle w:val="Hyperlink"/>
-          </w:rPr>
-          <w:t>https://github.com/SparkDevNetwork/Rock/blob/1172859d7787fae022438ac39986b245cfb4fe20/RockWeb/Blocks/Reporting/CalendarDimensionSettings.ascx.cs#L133</w:t>
-        </w:r>
-      </w:hyperlink>
-    </w:p>
-    <w:p>
-      <w:pPr>
-        <w:pStyle w:val="ListParagraph"/>
-        <w:numPr>
-          <w:ilvl w:val="1"/>
-          <w:numId w:val="1"/>
-        </w:numPr>
-      </w:pPr>
-      <w:r>
-        <w:t xml:space="preserve"> </w:t>
       </w:r>
     </w:p>
     <w:p>
@@ -562,78 +520,353 @@
         </w:numPr>
       </w:pPr>
       <w:r>
+        <w:t>We had talked about adding an “</w:t>
+      </w:r>
+      <w:proofErr w:type="spellStart"/>
+      <w:r>
+        <w:t>IsAnalytic</w:t>
+      </w:r>
+      <w:proofErr w:type="spellEnd"/>
+      <w:r>
+        <w:t xml:space="preserve">” as a field </w:t>
+      </w:r>
+      <w:proofErr w:type="spellStart"/>
+      <w:proofErr w:type="gramStart"/>
+      <w:r>
+        <w:t>Rock.Model.Attribute</w:t>
+      </w:r>
+      <w:proofErr w:type="spellEnd"/>
+      <w:proofErr w:type="gramEnd"/>
+      <w:r>
+        <w:t xml:space="preserve">,  but that would only be shown in the Attribute </w:t>
+      </w:r>
+      <w:proofErr w:type="spellStart"/>
+      <w:r>
+        <w:t>Config</w:t>
+      </w:r>
+      <w:proofErr w:type="spellEnd"/>
+      <w:r>
+        <w:t xml:space="preserve"> UI when the Model implement </w:t>
+      </w:r>
+      <w:proofErr w:type="spellStart"/>
+      <w:r>
+        <w:t>IAnalytic</w:t>
+      </w:r>
+      <w:proofErr w:type="spellEnd"/>
+      <w:r>
+        <w:t xml:space="preserve"> or </w:t>
+      </w:r>
+      <w:proofErr w:type="spellStart"/>
+      <w:r>
+        <w:t>IAnalyticHistorical</w:t>
+      </w:r>
+      <w:proofErr w:type="spellEnd"/>
+      <w:r>
+        <w:t xml:space="preserve">.  I assume that would default to false for all existing Person/Family </w:t>
+      </w:r>
+      <w:r>
         <w:lastRenderedPageBreak/>
-        <w:t>We had talked about adding an “</w:t>
-      </w:r>
-      <w:proofErr w:type="spellStart"/>
-      <w:r>
-        <w:t>IsAnalytic</w:t>
-      </w:r>
-      <w:proofErr w:type="spellEnd"/>
-      <w:r>
-        <w:t xml:space="preserve">” as a field </w:t>
+        <w:t>attributes? Or do we need to talk about that on a case by case (for the core ones)</w:t>
+      </w:r>
+      <w:r>
+        <w:rPr>
+          <w:highlight w:val="yellow"/>
+        </w:rPr>
+        <w:t xml:space="preserve"> [YES, Jon will send me a list]</w:t>
+      </w:r>
+    </w:p>
+    <w:p>
+      <w:pPr>
+        <w:pStyle w:val="ListParagraph"/>
+        <w:numPr>
+          <w:ilvl w:val="0"/>
+          <w:numId w:val="1"/>
+        </w:numPr>
+      </w:pPr>
+      <w:r>
+        <w:rPr>
+          <w:highlight w:val="magenta"/>
+        </w:rPr>
+        <w:t>[TODO]</w:t>
+      </w:r>
+      <w:r>
+        <w:t xml:space="preserve"> </w:t>
+      </w:r>
+      <w:r>
+        <w:t>Dim Family</w:t>
+      </w:r>
+    </w:p>
+    <w:p>
+      <w:pPr>
+        <w:pStyle w:val="ListParagraph"/>
+        <w:numPr>
+          <w:ilvl w:val="1"/>
+          <w:numId w:val="1"/>
+        </w:numPr>
+      </w:pPr>
+      <w:r>
+        <w:t xml:space="preserve"> </w:t>
+      </w:r>
+      <w:r>
+        <w:t xml:space="preserve">[YES] </w:t>
+      </w:r>
+      <w:proofErr w:type="spellStart"/>
+      <w:r>
+        <w:t>CampusId</w:t>
+      </w:r>
+      <w:proofErr w:type="spellEnd"/>
+      <w:r>
+        <w:t xml:space="preserve"> and </w:t>
+      </w:r>
+      <w:proofErr w:type="spellStart"/>
+      <w:r>
+        <w:t>CampusName</w:t>
+      </w:r>
+      <w:proofErr w:type="spellEnd"/>
+    </w:p>
+    <w:p>
+      <w:pPr>
+        <w:pStyle w:val="ListParagraph"/>
+        <w:numPr>
+          <w:ilvl w:val="1"/>
+          <w:numId w:val="1"/>
+        </w:numPr>
+      </w:pPr>
+      <w:proofErr w:type="spellStart"/>
+      <w:r>
+        <w:t>ConnectionStatus</w:t>
+      </w:r>
+      <w:proofErr w:type="spellEnd"/>
+      <w:r>
+        <w:t xml:space="preserve"> of “Most Connected family member” (based on </w:t>
+      </w:r>
+      <w:proofErr w:type="spellStart"/>
+      <w:r>
+        <w:t>DefinedValue.Order</w:t>
+      </w:r>
+      <w:proofErr w:type="spellEnd"/>
+      <w:r>
+        <w:t xml:space="preserve"> where First is most connected)</w:t>
+      </w:r>
+    </w:p>
+    <w:p>
+      <w:pPr>
+        <w:pStyle w:val="ListParagraph"/>
+        <w:numPr>
+          <w:ilvl w:val="1"/>
+          <w:numId w:val="1"/>
+        </w:numPr>
+      </w:pPr>
+      <w:r>
+        <w:t>Name (</w:t>
+      </w:r>
+      <w:proofErr w:type="spellStart"/>
+      <w:r>
+        <w:t>Group.Name</w:t>
+      </w:r>
+      <w:proofErr w:type="spellEnd"/>
+      <w:r>
+        <w:t>)</w:t>
+      </w:r>
+    </w:p>
+    <w:p>
+      <w:pPr>
+        <w:pStyle w:val="ListParagraph"/>
+        <w:numPr>
+          <w:ilvl w:val="1"/>
+          <w:numId w:val="1"/>
+        </w:numPr>
+      </w:pPr>
+      <w:proofErr w:type="spellStart"/>
+      <w:r>
+        <w:t>FamilyTitle</w:t>
+      </w:r>
+      <w:proofErr w:type="spellEnd"/>
+      <w:r>
+        <w:t xml:space="preserve"> (</w:t>
+      </w:r>
+      <w:proofErr w:type="spellStart"/>
+      <w:r>
+        <w:t>getFamilyTitle</w:t>
+      </w:r>
+      <w:proofErr w:type="spellEnd"/>
+      <w:r>
+        <w:t>)</w:t>
+      </w:r>
+    </w:p>
+    <w:p>
+      <w:pPr>
+        <w:pStyle w:val="ListParagraph"/>
+        <w:numPr>
+          <w:ilvl w:val="1"/>
+          <w:numId w:val="1"/>
+        </w:numPr>
+      </w:pPr>
+      <w:proofErr w:type="spellStart"/>
+      <w:r>
+        <w:t>MailingAddress</w:t>
+      </w:r>
+      <w:proofErr w:type="spellEnd"/>
+      <w:r>
+        <w:t xml:space="preserve"> (first one, preference on Home address)</w:t>
+      </w:r>
+    </w:p>
+    <w:p>
+      <w:pPr>
+        <w:pStyle w:val="ListParagraph"/>
+        <w:numPr>
+          <w:ilvl w:val="2"/>
+          <w:numId w:val="1"/>
+        </w:numPr>
+      </w:pPr>
+      <w:r>
+        <w:t xml:space="preserve">Flattened out fields (AnalyticsDimFamily.Street1, Street1, </w:t>
+      </w:r>
+      <w:proofErr w:type="spellStart"/>
+      <w:r>
+        <w:t>etc</w:t>
+      </w:r>
+      <w:proofErr w:type="spellEnd"/>
+      <w:r>
+        <w:t>)</w:t>
+      </w:r>
+    </w:p>
+    <w:p>
+      <w:pPr>
+        <w:pStyle w:val="ListParagraph"/>
+        <w:numPr>
+          <w:ilvl w:val="2"/>
+          <w:numId w:val="1"/>
+        </w:numPr>
+      </w:pPr>
+      <w:proofErr w:type="spellStart"/>
+      <w:r>
+        <w:t>Lat</w:t>
+      </w:r>
+      <w:proofErr w:type="spellEnd"/>
+    </w:p>
+    <w:p>
+      <w:pPr>
+        <w:pStyle w:val="ListParagraph"/>
+        <w:numPr>
+          <w:ilvl w:val="2"/>
+          <w:numId w:val="1"/>
+        </w:numPr>
+      </w:pPr>
+      <w:r>
+        <w:t>Long</w:t>
+      </w:r>
+    </w:p>
+    <w:p>
+      <w:pPr>
+        <w:pStyle w:val="ListParagraph"/>
+        <w:numPr>
+          <w:ilvl w:val="2"/>
+          <w:numId w:val="1"/>
+        </w:numPr>
+      </w:pPr>
+      <w:proofErr w:type="spellStart"/>
+      <w:r>
+        <w:t>LocationId</w:t>
+      </w:r>
+      <w:proofErr w:type="spellEnd"/>
+    </w:p>
+    <w:p>
+      <w:pPr>
+        <w:pStyle w:val="ListParagraph"/>
+        <w:numPr>
+          <w:ilvl w:val="2"/>
+          <w:numId w:val="1"/>
+        </w:numPr>
+      </w:pPr>
+      <w:proofErr w:type="spellStart"/>
+      <w:r>
+        <w:t>GeoPoint</w:t>
+      </w:r>
+      <w:proofErr w:type="spellEnd"/>
+      <w:r>
+        <w:t xml:space="preserve"> (Spatial)</w:t>
+      </w:r>
+    </w:p>
+    <w:p>
+      <w:pPr>
+        <w:pStyle w:val="ListParagraph"/>
+        <w:numPr>
+          <w:ilvl w:val="1"/>
+          <w:numId w:val="1"/>
+        </w:numPr>
+      </w:pPr>
+      <w:proofErr w:type="spellStart"/>
+      <w:r>
+        <w:t>MappedAddress</w:t>
+      </w:r>
+      <w:proofErr w:type="spellEnd"/>
+      <w:r>
+        <w:t xml:space="preserve"> </w:t>
+      </w:r>
+      <w:r>
+        <w:t>(first one, preference on Home address)</w:t>
+      </w:r>
+    </w:p>
+    <w:p>
+      <w:pPr>
+        <w:pStyle w:val="ListParagraph"/>
+        <w:numPr>
+          <w:ilvl w:val="2"/>
+          <w:numId w:val="1"/>
+        </w:numPr>
+      </w:pPr>
+      <w:r>
+        <w:t xml:space="preserve">Same fields as </w:t>
+      </w:r>
+      <w:proofErr w:type="spellStart"/>
+      <w:r>
+        <w:t>MailingAddress</w:t>
+      </w:r>
+      <w:proofErr w:type="spellEnd"/>
+    </w:p>
+    <w:p>
+      <w:pPr>
+        <w:pStyle w:val="ListParagraph"/>
+        <w:numPr>
+          <w:ilvl w:val="1"/>
+          <w:numId w:val="1"/>
+        </w:numPr>
+      </w:pPr>
+      <w:proofErr w:type="spellStart"/>
+      <w:r>
+        <w:t>IsFamilyActive</w:t>
+      </w:r>
+      <w:proofErr w:type="spellEnd"/>
+      <w:r>
+        <w:t xml:space="preserve"> (Is at least one </w:t>
+      </w:r>
+      <w:proofErr w:type="spellStart"/>
+      <w:r>
+        <w:t>FamilyMember</w:t>
+      </w:r>
+      <w:proofErr w:type="spellEnd"/>
+      <w:r>
+        <w:t xml:space="preserve"> </w:t>
+      </w:r>
+      <w:proofErr w:type="spellStart"/>
+      <w:r>
+        <w:t>Recordstatus</w:t>
+      </w:r>
+      <w:proofErr w:type="spellEnd"/>
+      <w:r>
+        <w:t xml:space="preserve"> “Active” (Core </w:t>
       </w:r>
       <w:proofErr w:type="spellStart"/>
       <w:proofErr w:type="gramStart"/>
       <w:r>
-        <w:t>Rock.Model.Attribute</w:t>
-      </w:r>
-      <w:proofErr w:type="spellEnd"/>
+        <w:t>DefinedValue</w:t>
+      </w:r>
+      <w:proofErr w:type="spellEnd"/>
+      <w:r>
+        <w:t>)_</w:t>
+      </w:r>
       <w:proofErr w:type="gramEnd"/>
-      <w:r>
-        <w:t xml:space="preserve">,  but that would only be shown in the Attribute </w:t>
-      </w:r>
-      <w:proofErr w:type="spellStart"/>
-      <w:r>
-        <w:t>Config</w:t>
-      </w:r>
-      <w:proofErr w:type="spellEnd"/>
-      <w:r>
-        <w:t xml:space="preserve"> UI when the Model implement </w:t>
-      </w:r>
-      <w:proofErr w:type="spellStart"/>
-      <w:r>
-        <w:t>IAnalytic</w:t>
-      </w:r>
-      <w:proofErr w:type="spellEnd"/>
-      <w:r>
-        <w:t xml:space="preserve"> or </w:t>
-      </w:r>
-      <w:proofErr w:type="spellStart"/>
-      <w:r>
-        <w:t>IAnalyticHistorical</w:t>
-      </w:r>
-      <w:proofErr w:type="spellEnd"/>
-      <w:r>
-        <w:t>.  I assume that would default to false for all existing Person/Family attributes? Or do we need to talk about that on a case by case (for the core ones)</w:t>
-      </w:r>
-      <w:r>
-        <w:rPr>
-          <w:highlight w:val="yellow"/>
-        </w:rPr>
-        <w:t xml:space="preserve"> [YES, Jon will send me a list]</w:t>
-      </w:r>
-    </w:p>
-    <w:p>
-      <w:pPr>
-        <w:pStyle w:val="ListParagraph"/>
-        <w:numPr>
-          <w:ilvl w:val="0"/>
-          <w:numId w:val="1"/>
-        </w:numPr>
-      </w:pPr>
-      <w:r>
-        <w:rPr>
-          <w:highlight w:val="magenta"/>
-        </w:rPr>
-        <w:t>[TODO]</w:t>
-      </w:r>
-      <w:r>
-        <w:t xml:space="preserve"> </w:t>
-      </w:r>
-      <w:r>
-        <w:t>Dim Family</w:t>
-      </w:r>
     </w:p>
     <w:p>
       <w:pPr>
@@ -644,29 +877,8 @@
         </w:numPr>
       </w:pPr>
       <w:r>
-        <w:t xml:space="preserve">JON: How about instead Family, we do </w:t>
-      </w:r>
-      <w:proofErr w:type="gramStart"/>
-      <w:r>
-        <w:t>Group?,</w:t>
-      </w:r>
-      <w:proofErr w:type="gramEnd"/>
-      <w:r>
-        <w:t xml:space="preserve"> and then have a </w:t>
-      </w:r>
-      <w:proofErr w:type="spellStart"/>
-      <w:r>
-        <w:t>DimFamily</w:t>
-      </w:r>
-      <w:proofErr w:type="spellEnd"/>
-      <w:r>
-        <w:t xml:space="preserve">** views, </w:t>
-      </w:r>
-      <w:proofErr w:type="spellStart"/>
-      <w:r>
-        <w:t>etc</w:t>
-      </w:r>
-      <w:proofErr w:type="spellEnd"/>
+        <w:t>Adult Count</w:t>
+      </w:r>
     </w:p>
     <w:p>
       <w:pPr>
@@ -676,21 +888,8 @@
           <w:numId w:val="1"/>
         </w:numPr>
       </w:pPr>
-      <w:proofErr w:type="spellStart"/>
-      <w:r>
-        <w:t>CampusId</w:t>
-      </w:r>
-      <w:proofErr w:type="spellEnd"/>
-      <w:r>
-        <w:t xml:space="preserve"> (</w:t>
-      </w:r>
-      <w:proofErr w:type="spellStart"/>
-      <w:r>
-        <w:t>CampusName</w:t>
-      </w:r>
-      <w:proofErr w:type="spellEnd"/>
-      <w:r>
-        <w:t>)</w:t>
+      <w:r>
+        <w:t>Child Count</w:t>
       </w:r>
     </w:p>
     <w:p>
@@ -701,24 +900,47 @@
           <w:numId w:val="1"/>
         </w:numPr>
       </w:pPr>
-      <w:r>
-        <w:t>Name (</w:t>
-      </w:r>
-      <w:proofErr w:type="spellStart"/>
-      <w:r>
-        <w:t>Group.Name</w:t>
-      </w:r>
-      <w:proofErr w:type="spellEnd"/>
-      <w:r>
-        <w:t xml:space="preserve"> or </w:t>
-      </w:r>
-      <w:proofErr w:type="spellStart"/>
-      <w:r>
-        <w:t>GetFamilyTitle</w:t>
-      </w:r>
-      <w:proofErr w:type="spellEnd"/>
-      <w:r>
-        <w:t>?)</w:t>
+      <w:proofErr w:type="spellStart"/>
+      <w:r>
+        <w:t>HeadOfHouseholdPersonId</w:t>
+      </w:r>
+      <w:proofErr w:type="spellEnd"/>
+    </w:p>
+    <w:p>
+      <w:pPr>
+        <w:pStyle w:val="ListParagraph"/>
+        <w:numPr>
+          <w:ilvl w:val="2"/>
+          <w:numId w:val="1"/>
+        </w:numPr>
+      </w:pPr>
+      <w:r>
+        <w:t xml:space="preserve">Which can be linked to new View off of </w:t>
+      </w:r>
+      <w:proofErr w:type="spellStart"/>
+      <w:r>
+        <w:t>DimCurrentPerson</w:t>
+      </w:r>
+      <w:proofErr w:type="spellEnd"/>
+    </w:p>
+    <w:p>
+      <w:pPr>
+        <w:pStyle w:val="ListParagraph"/>
+        <w:numPr>
+          <w:ilvl w:val="3"/>
+          <w:numId w:val="1"/>
+        </w:numPr>
+      </w:pPr>
+      <w:r>
+        <w:t>*</w:t>
+      </w:r>
+      <w:proofErr w:type="spellStart"/>
+      <w:r>
+        <w:t>DimHeadOfHouseHold</w:t>
+      </w:r>
+      <w:proofErr w:type="spellEnd"/>
+      <w:r>
+        <w:t>*</w:t>
       </w:r>
     </w:p>
     <w:p>
@@ -729,50 +951,22 @@
           <w:numId w:val="1"/>
         </w:numPr>
       </w:pPr>
-      <w:r>
-        <w:t>Other fields?</w:t>
-      </w:r>
-    </w:p>
-    <w:p>
-      <w:pPr>
-        <w:pStyle w:val="ListParagraph"/>
-        <w:numPr>
-          <w:ilvl w:val="2"/>
-          <w:numId w:val="1"/>
-        </w:numPr>
-      </w:pPr>
-      <w:proofErr w:type="spellStart"/>
-      <w:proofErr w:type="gramStart"/>
-      <w:r>
-        <w:t>PrimaryHomeAddress</w:t>
-      </w:r>
-      <w:proofErr w:type="spellEnd"/>
-      <w:r>
-        <w:t xml:space="preserve"> </w:t>
-      </w:r>
-      <w:r>
-        <w:t>??</w:t>
-      </w:r>
-      <w:proofErr w:type="gramEnd"/>
-    </w:p>
-    <w:p>
-      <w:pPr>
-        <w:pStyle w:val="ListParagraph"/>
-        <w:numPr>
-          <w:ilvl w:val="2"/>
-          <w:numId w:val="1"/>
-        </w:numPr>
-      </w:pPr>
-      <w:proofErr w:type="spellStart"/>
-      <w:proofErr w:type="gramStart"/>
-      <w:r>
-        <w:t>HeadOfHouseholdPersonKey</w:t>
-      </w:r>
-      <w:proofErr w:type="spellEnd"/>
-      <w:r>
-        <w:t xml:space="preserve"> ??</w:t>
-      </w:r>
-      <w:proofErr w:type="gramEnd"/>
+      <w:proofErr w:type="spellStart"/>
+      <w:r>
+        <w:t>IsEra</w:t>
+      </w:r>
+      <w:proofErr w:type="spellEnd"/>
+      <w:r>
+        <w:t xml:space="preserve"> (Core ERA if any of the </w:t>
+      </w:r>
+      <w:proofErr w:type="spellStart"/>
+      <w:r>
+        <w:t>FamilyMembers</w:t>
+      </w:r>
+      <w:proofErr w:type="spellEnd"/>
+      <w:r>
+        <w:t xml:space="preserve"> is ERA)</w:t>
+      </w:r>
     </w:p>
     <w:p>
       <w:pPr>
@@ -782,6 +976,9 @@
           <w:numId w:val="1"/>
         </w:numPr>
       </w:pPr>
+      <w:r>
+        <w:t xml:space="preserve"> [Can Wait] </w:t>
+      </w:r>
       <w:r>
         <w:t>Attributes (Just like Person)</w:t>
       </w:r>
@@ -1083,40 +1280,46 @@
           <w:numId w:val="1"/>
         </w:numPr>
         <w:rPr>
-          <w:highlight w:val="yellow"/>
-        </w:rPr>
-      </w:pPr>
-      <w:r>
-        <w:rPr>
-          <w:highlight w:val="yellow"/>
+          <w:highlight w:val="cyan"/>
+        </w:rPr>
+      </w:pPr>
+      <w:r>
+        <w:rPr>
+          <w:highlight w:val="cyan"/>
+        </w:rPr>
+        <w:t xml:space="preserve">[LATER] </w:t>
+      </w:r>
+      <w:r>
+        <w:rPr>
+          <w:highlight w:val="cyan"/>
         </w:rPr>
         <w:t xml:space="preserve">Group Attribute Fields are determined by </w:t>
       </w:r>
       <w:proofErr w:type="spellStart"/>
       <w:r>
         <w:rPr>
-          <w:highlight w:val="yellow"/>
+          <w:highlight w:val="cyan"/>
         </w:rPr>
         <w:t>GroupType</w:t>
       </w:r>
       <w:proofErr w:type="spellEnd"/>
       <w:r>
         <w:rPr>
-          <w:highlight w:val="yellow"/>
+          <w:highlight w:val="cyan"/>
         </w:rPr>
         <w:t xml:space="preserve">, so if there are 50 group types, there are up to 50 different sets of Attribute Fields.  If we turn these into Normal fields (like </w:t>
       </w:r>
       <w:proofErr w:type="spellStart"/>
       <w:r>
         <w:rPr>
-          <w:highlight w:val="yellow"/>
+          <w:highlight w:val="cyan"/>
         </w:rPr>
         <w:t>AnalyticsDimPerson</w:t>
       </w:r>
       <w:proofErr w:type="spellEnd"/>
       <w:r>
         <w:rPr>
-          <w:highlight w:val="yellow"/>
+          <w:highlight w:val="cyan"/>
         </w:rPr>
         <w:t>), it could be a challenge</w:t>
       </w:r>
@@ -1129,33 +1332,33 @@
           <w:numId w:val="1"/>
         </w:numPr>
         <w:rPr>
-          <w:highlight w:val="yellow"/>
-        </w:rPr>
-      </w:pPr>
-      <w:r>
-        <w:rPr>
-          <w:highlight w:val="yellow"/>
+          <w:highlight w:val="cyan"/>
+        </w:rPr>
+      </w:pPr>
+      <w:r>
+        <w:rPr>
+          <w:highlight w:val="cyan"/>
         </w:rPr>
         <w:t xml:space="preserve">Options for </w:t>
       </w:r>
       <w:proofErr w:type="spellStart"/>
       <w:r>
         <w:rPr>
-          <w:highlight w:val="yellow"/>
+          <w:highlight w:val="cyan"/>
         </w:rPr>
         <w:t>AnalyticsDimGroup</w:t>
       </w:r>
       <w:proofErr w:type="spellEnd"/>
       <w:r>
         <w:rPr>
-          <w:highlight w:val="yellow"/>
+          <w:highlight w:val="cyan"/>
         </w:rPr>
         <w:t xml:space="preserve"> </w:t>
       </w:r>
       <w:proofErr w:type="spellStart"/>
       <w:r>
         <w:rPr>
-          <w:highlight w:val="yellow"/>
+          <w:highlight w:val="cyan"/>
         </w:rPr>
         <w:t>AttributeFields</w:t>
       </w:r>
@@ -1169,40 +1372,40 @@
           <w:numId w:val="1"/>
         </w:numPr>
         <w:rPr>
-          <w:highlight w:val="yellow"/>
-        </w:rPr>
-      </w:pPr>
-      <w:r>
-        <w:rPr>
-          <w:highlight w:val="yellow"/>
+          <w:highlight w:val="cyan"/>
+        </w:rPr>
+      </w:pPr>
+      <w:r>
+        <w:rPr>
+          <w:highlight w:val="cyan"/>
         </w:rPr>
         <w:t xml:space="preserve">Option #1) Create a different </w:t>
       </w:r>
       <w:proofErr w:type="spellStart"/>
       <w:r>
         <w:rPr>
-          <w:highlight w:val="yellow"/>
+          <w:highlight w:val="cyan"/>
         </w:rPr>
         <w:t>AnalyticsDimGroup</w:t>
       </w:r>
       <w:proofErr w:type="spellEnd"/>
       <w:r>
         <w:rPr>
-          <w:highlight w:val="yellow"/>
+          <w:highlight w:val="cyan"/>
         </w:rPr>
         <w:t xml:space="preserve"> table for each </w:t>
       </w:r>
       <w:proofErr w:type="spellStart"/>
       <w:r>
         <w:rPr>
-          <w:highlight w:val="yellow"/>
+          <w:highlight w:val="cyan"/>
         </w:rPr>
         <w:t>GroupType</w:t>
       </w:r>
       <w:proofErr w:type="spellEnd"/>
       <w:r>
         <w:rPr>
-          <w:highlight w:val="yellow"/>
+          <w:highlight w:val="cyan"/>
         </w:rPr>
         <w:t xml:space="preserve"> </w:t>
       </w:r>
@@ -1215,40 +1418,40 @@
           <w:numId w:val="1"/>
         </w:numPr>
         <w:rPr>
-          <w:highlight w:val="yellow"/>
-        </w:rPr>
-      </w:pPr>
-      <w:r>
-        <w:rPr>
-          <w:highlight w:val="yellow"/>
+          <w:highlight w:val="cyan"/>
+        </w:rPr>
+      </w:pPr>
+      <w:r>
+        <w:rPr>
+          <w:highlight w:val="cyan"/>
         </w:rPr>
         <w:t xml:space="preserve">Option #2) Gave a single </w:t>
       </w:r>
       <w:proofErr w:type="spellStart"/>
       <w:r>
         <w:rPr>
-          <w:highlight w:val="yellow"/>
+          <w:highlight w:val="cyan"/>
         </w:rPr>
         <w:t>AnalyticsDimGroup</w:t>
       </w:r>
       <w:proofErr w:type="spellEnd"/>
       <w:r>
         <w:rPr>
-          <w:highlight w:val="yellow"/>
+          <w:highlight w:val="cyan"/>
         </w:rPr>
         <w:t xml:space="preserve"> table, but put all the possible </w:t>
       </w:r>
       <w:proofErr w:type="spellStart"/>
       <w:r>
         <w:rPr>
-          <w:highlight w:val="yellow"/>
+          <w:highlight w:val="cyan"/>
         </w:rPr>
         <w:t>AttributeFields</w:t>
       </w:r>
       <w:proofErr w:type="spellEnd"/>
       <w:r>
         <w:rPr>
-          <w:highlight w:val="yellow"/>
+          <w:highlight w:val="cyan"/>
         </w:rPr>
         <w:t xml:space="preserve"> (the ones that marked as </w:t>
       </w:r>
@@ -1256,21 +1459,21 @@
       <w:proofErr w:type="gramStart"/>
       <w:r>
         <w:rPr>
-          <w:highlight w:val="yellow"/>
+          <w:highlight w:val="cyan"/>
         </w:rPr>
         <w:t>IsAnalytic</w:t>
       </w:r>
       <w:proofErr w:type="spellEnd"/>
       <w:r>
         <w:rPr>
-          <w:highlight w:val="yellow"/>
+          <w:highlight w:val="cyan"/>
         </w:rPr>
         <w:t xml:space="preserve"> )</w:t>
       </w:r>
       <w:proofErr w:type="gramEnd"/>
       <w:r>
         <w:rPr>
-          <w:highlight w:val="yellow"/>
+          <w:highlight w:val="cyan"/>
         </w:rPr>
         <w:t xml:space="preserve"> as fields on the table</w:t>
       </w:r>
@@ -1283,26 +1486,26 @@
           <w:numId w:val="1"/>
         </w:numPr>
         <w:rPr>
-          <w:highlight w:val="yellow"/>
-        </w:rPr>
-      </w:pPr>
-      <w:r>
-        <w:rPr>
-          <w:highlight w:val="yellow"/>
+          <w:highlight w:val="cyan"/>
+        </w:rPr>
+      </w:pPr>
+      <w:r>
+        <w:rPr>
+          <w:highlight w:val="cyan"/>
         </w:rPr>
         <w:t xml:space="preserve">Option #2a) Name the Fields </w:t>
       </w:r>
       <w:proofErr w:type="gramStart"/>
       <w:r>
         <w:rPr>
-          <w:highlight w:val="yellow"/>
+          <w:highlight w:val="cyan"/>
         </w:rPr>
         <w:t xml:space="preserve">{{ </w:t>
       </w:r>
       <w:proofErr w:type="spellStart"/>
       <w:r>
         <w:rPr>
-          <w:highlight w:val="yellow"/>
+          <w:highlight w:val="cyan"/>
         </w:rPr>
         <w:t>Attribute.Key</w:t>
       </w:r>
@@ -1310,42 +1513,42 @@
       <w:proofErr w:type="gramEnd"/>
       <w:r>
         <w:rPr>
-          <w:highlight w:val="yellow"/>
+          <w:highlight w:val="cyan"/>
         </w:rPr>
         <w:t xml:space="preserve"> }}.  But have a potential issue of collision if different group </w:t>
       </w:r>
       <w:proofErr w:type="spellStart"/>
       <w:r>
         <w:rPr>
-          <w:highlight w:val="yellow"/>
+          <w:highlight w:val="cyan"/>
         </w:rPr>
         <w:t>type’s</w:t>
       </w:r>
       <w:proofErr w:type="spellEnd"/>
       <w:r>
         <w:rPr>
-          <w:highlight w:val="yellow"/>
+          <w:highlight w:val="cyan"/>
         </w:rPr>
         <w:t xml:space="preserve"> have the same </w:t>
       </w:r>
       <w:proofErr w:type="spellStart"/>
       <w:r>
         <w:rPr>
-          <w:highlight w:val="yellow"/>
+          <w:highlight w:val="cyan"/>
         </w:rPr>
         <w:t>Attribute.Key</w:t>
       </w:r>
       <w:proofErr w:type="spellEnd"/>
       <w:r>
         <w:rPr>
-          <w:highlight w:val="yellow"/>
+          <w:highlight w:val="cyan"/>
         </w:rPr>
         <w:t xml:space="preserve"> name, but different a </w:t>
       </w:r>
       <w:proofErr w:type="spellStart"/>
       <w:r>
         <w:rPr>
-          <w:highlight w:val="yellow"/>
+          <w:highlight w:val="cyan"/>
         </w:rPr>
         <w:t>FieldType</w:t>
       </w:r>
@@ -1359,38 +1562,26 @@
           <w:numId w:val="1"/>
         </w:numPr>
         <w:rPr>
-          <w:highlight w:val="yellow"/>
-        </w:rPr>
-      </w:pPr>
-      <w:r>
-        <w:rPr>
-          <w:highlight w:val="yellow"/>
-        </w:rPr>
-        <w:t>Option #2b</w:t>
-      </w:r>
-      <w:r>
-        <w:rPr>
-          <w:highlight w:val="yellow"/>
-        </w:rPr>
-        <w:t xml:space="preserve">) </w:t>
-      </w:r>
-      <w:r>
-        <w:rPr>
-          <w:highlight w:val="yellow"/>
-        </w:rPr>
-        <w:t xml:space="preserve">Name the Fields </w:t>
+          <w:highlight w:val="cyan"/>
+        </w:rPr>
+      </w:pPr>
+      <w:r>
+        <w:rPr>
+          <w:highlight w:val="cyan"/>
+        </w:rPr>
+        <w:t xml:space="preserve">Option #2b) Name the Fields </w:t>
       </w:r>
       <w:proofErr w:type="gramStart"/>
       <w:r>
         <w:rPr>
-          <w:highlight w:val="yellow"/>
+          <w:highlight w:val="cyan"/>
         </w:rPr>
         <w:t xml:space="preserve">{{ </w:t>
       </w:r>
       <w:proofErr w:type="spellStart"/>
       <w:r>
         <w:rPr>
-          <w:highlight w:val="yellow"/>
+          <w:highlight w:val="cyan"/>
         </w:rPr>
         <w:t>GroupType.Name</w:t>
       </w:r>
@@ -1398,28 +1589,28 @@
       <w:proofErr w:type="gramEnd"/>
       <w:r>
         <w:rPr>
-          <w:highlight w:val="yellow"/>
+          <w:highlight w:val="cyan"/>
         </w:rPr>
         <w:t xml:space="preserve"> + ‘_’ + </w:t>
       </w:r>
       <w:proofErr w:type="spellStart"/>
       <w:r>
         <w:rPr>
-          <w:highlight w:val="yellow"/>
+          <w:highlight w:val="cyan"/>
         </w:rPr>
         <w:t>Attribute.Key</w:t>
       </w:r>
       <w:proofErr w:type="spellEnd"/>
       <w:r>
         <w:rPr>
-          <w:highlight w:val="yellow"/>
+          <w:highlight w:val="cyan"/>
         </w:rPr>
         <w:t xml:space="preserve"> }} for example </w:t>
       </w:r>
       <w:proofErr w:type="spellStart"/>
       <w:r>
         <w:rPr>
-          <w:highlight w:val="yellow"/>
+          <w:highlight w:val="cyan"/>
         </w:rPr>
         <w:t>AnalyticsDimGroup.NeighborhoodGroup_MeetingTime</w:t>
       </w:r>
@@ -1433,12 +1624,12 @@
           <w:numId w:val="1"/>
         </w:numPr>
         <w:rPr>
-          <w:highlight w:val="yellow"/>
-        </w:rPr>
-      </w:pPr>
-      <w:r>
-        <w:rPr>
-          <w:highlight w:val="yellow"/>
+          <w:highlight w:val="cyan"/>
+        </w:rPr>
+      </w:pPr>
+      <w:r>
+        <w:rPr>
+          <w:highlight w:val="cyan"/>
         </w:rPr>
         <w:t xml:space="preserve">Option #2c) Call the base table </w:t>
       </w:r>
@@ -1446,63 +1637,63 @@
       <w:proofErr w:type="gramStart"/>
       <w:r>
         <w:rPr>
-          <w:highlight w:val="yellow"/>
+          <w:highlight w:val="cyan"/>
         </w:rPr>
         <w:t>AnalyticsSourceGroup</w:t>
       </w:r>
       <w:proofErr w:type="spellEnd"/>
       <w:r>
         <w:rPr>
-          <w:highlight w:val="yellow"/>
+          <w:highlight w:val="cyan"/>
         </w:rPr>
         <w:t>,  Name</w:t>
       </w:r>
       <w:proofErr w:type="gramEnd"/>
       <w:r>
         <w:rPr>
-          <w:highlight w:val="yellow"/>
+          <w:highlight w:val="cyan"/>
         </w:rPr>
         <w:t xml:space="preserve"> the fields  Attribute_{{ </w:t>
       </w:r>
       <w:proofErr w:type="spellStart"/>
       <w:r>
         <w:rPr>
-          <w:highlight w:val="yellow"/>
+          <w:highlight w:val="cyan"/>
         </w:rPr>
         <w:t>AttributeId</w:t>
       </w:r>
       <w:proofErr w:type="spellEnd"/>
       <w:r>
         <w:rPr>
-          <w:highlight w:val="yellow"/>
+          <w:highlight w:val="cyan"/>
         </w:rPr>
         <w:t xml:space="preserve"> }}, and have a bunch of Views named </w:t>
       </w:r>
       <w:proofErr w:type="spellStart"/>
       <w:r>
         <w:rPr>
-          <w:highlight w:val="yellow"/>
+          <w:highlight w:val="cyan"/>
         </w:rPr>
         <w:t>AnalyticsDimGroup</w:t>
       </w:r>
       <w:proofErr w:type="spellEnd"/>
       <w:r>
         <w:rPr>
-          <w:highlight w:val="yellow"/>
+          <w:highlight w:val="cyan"/>
         </w:rPr>
         <w:t xml:space="preserve">{{ </w:t>
       </w:r>
       <w:proofErr w:type="spellStart"/>
       <w:r>
         <w:rPr>
-          <w:highlight w:val="yellow"/>
+          <w:highlight w:val="cyan"/>
         </w:rPr>
         <w:t>GroupType.Name</w:t>
       </w:r>
       <w:proofErr w:type="spellEnd"/>
       <w:r>
         <w:rPr>
-          <w:highlight w:val="yellow"/>
+          <w:highlight w:val="cyan"/>
         </w:rPr>
         <w:t xml:space="preserve"> }} with just the attributes that are specific to them</w:t>
       </w:r>
@@ -1515,96 +1706,96 @@
           <w:numId w:val="1"/>
         </w:numPr>
         <w:rPr>
-          <w:highlight w:val="yellow"/>
-        </w:rPr>
-      </w:pPr>
-      <w:r>
-        <w:rPr>
-          <w:highlight w:val="yellow"/>
+          <w:highlight w:val="cyan"/>
+        </w:rPr>
+      </w:pPr>
+      <w:r>
+        <w:rPr>
+          <w:highlight w:val="cyan"/>
         </w:rPr>
         <w:t xml:space="preserve">NOTE: It might make sense to keep Family a separate Dim table with simple Attribute </w:t>
       </w:r>
       <w:proofErr w:type="spellStart"/>
       <w:r>
         <w:rPr>
-          <w:highlight w:val="yellow"/>
+          <w:highlight w:val="cyan"/>
         </w:rPr>
         <w:t>FieldNames</w:t>
       </w:r>
       <w:proofErr w:type="spellEnd"/>
       <w:r>
         <w:rPr>
-          <w:highlight w:val="yellow"/>
+          <w:highlight w:val="cyan"/>
         </w:rPr>
         <w:t xml:space="preserve"> (also we wouldn’t have the situation of tracking of when a Person moved from a </w:t>
       </w:r>
       <w:proofErr w:type="spellStart"/>
       <w:r>
         <w:rPr>
-          <w:highlight w:val="yellow"/>
+          <w:highlight w:val="cyan"/>
         </w:rPr>
         <w:t>FamilyGroup</w:t>
       </w:r>
       <w:proofErr w:type="spellEnd"/>
       <w:r>
         <w:rPr>
-          <w:highlight w:val="yellow"/>
+          <w:highlight w:val="cyan"/>
         </w:rPr>
         <w:t xml:space="preserve"> to a </w:t>
       </w:r>
       <w:proofErr w:type="spellStart"/>
       <w:r>
         <w:rPr>
-          <w:highlight w:val="yellow"/>
+          <w:highlight w:val="cyan"/>
         </w:rPr>
         <w:t>NeighborhoodGroup</w:t>
       </w:r>
       <w:proofErr w:type="spellEnd"/>
       <w:r>
         <w:rPr>
-          <w:highlight w:val="yellow"/>
+          <w:highlight w:val="cyan"/>
         </w:rPr>
         <w:t xml:space="preserve">, but for other </w:t>
       </w:r>
       <w:proofErr w:type="spellStart"/>
       <w:r>
         <w:rPr>
-          <w:highlight w:val="yellow"/>
+          <w:highlight w:val="cyan"/>
         </w:rPr>
         <w:t>grouptypes</w:t>
       </w:r>
       <w:proofErr w:type="spellEnd"/>
       <w:r>
         <w:rPr>
-          <w:highlight w:val="yellow"/>
+          <w:highlight w:val="cyan"/>
         </w:rPr>
         <w:t xml:space="preserve"> you might, such as “</w:t>
       </w:r>
       <w:proofErr w:type="spellStart"/>
       <w:r>
         <w:rPr>
-          <w:highlight w:val="yellow"/>
+          <w:highlight w:val="cyan"/>
         </w:rPr>
         <w:t>UsherTeamGroup</w:t>
       </w:r>
       <w:proofErr w:type="spellEnd"/>
       <w:r>
         <w:rPr>
-          <w:highlight w:val="yellow"/>
+          <w:highlight w:val="cyan"/>
         </w:rPr>
         <w:t>” to “</w:t>
       </w:r>
       <w:proofErr w:type="spellStart"/>
       <w:r>
         <w:rPr>
-          <w:highlight w:val="yellow"/>
+          <w:highlight w:val="cyan"/>
         </w:rPr>
         <w:t>PrayerTeamGroup</w:t>
       </w:r>
       <w:proofErr w:type="spellEnd"/>
       <w:r>
         <w:rPr>
-          <w:highlight w:val="yellow"/>
+          <w:highlight w:val="cyan"/>
         </w:rPr>
         <w:t>”)</w:t>
       </w:r>
@@ -1617,13 +1808,50 @@
           <w:numId w:val="1"/>
         </w:numPr>
         <w:rPr>
-          <w:highlight w:val="yellow"/>
-        </w:rPr>
-      </w:pPr>
-      <w:r>
-        <w:rPr>
-          <w:highlight w:val="yellow"/>
-        </w:rPr>
+          <w:highlight w:val="green"/>
+        </w:rPr>
+      </w:pPr>
+      <w:r>
+        <w:rPr>
+          <w:highlight w:val="green"/>
+        </w:rPr>
+        <w:t xml:space="preserve">[TODO] </w:t>
+      </w:r>
+      <w:proofErr w:type="spellStart"/>
+      <w:r>
+        <w:rPr>
+          <w:highlight w:val="green"/>
+        </w:rPr>
+        <w:t>AnalyticsDimFamily</w:t>
+      </w:r>
+      <w:proofErr w:type="spellEnd"/>
+      <w:r>
+        <w:rPr>
+          <w:highlight w:val="green"/>
+        </w:rPr>
+        <w:t xml:space="preserve"> as its own thing with Attributes</w:t>
+      </w:r>
+    </w:p>
+    <w:p>
+      <w:pPr>
+        <w:pStyle w:val="ListParagraph"/>
+        <w:rPr>
+          <w:highlight w:val="cyan"/>
+        </w:rPr>
+      </w:pPr>
+    </w:p>
+    <w:p>
+      <w:pPr>
+        <w:pStyle w:val="ListParagraph"/>
+        <w:numPr>
+          <w:ilvl w:val="0"/>
+          <w:numId w:val="1"/>
+        </w:numPr>
+      </w:pPr>
+      <w:r>
+        <w:t xml:space="preserve">[OK] </w:t>
+      </w:r>
+      <w:r>
         <w:t>CCV Priorities vs core discussion</w:t>
       </w:r>
     </w:p>
@@ -1634,14 +1862,8 @@
           <w:ilvl w:val="1"/>
           <w:numId w:val="1"/>
         </w:numPr>
-        <w:rPr>
-          <w:highlight w:val="yellow"/>
-        </w:rPr>
-      </w:pPr>
-      <w:r>
-        <w:rPr>
-          <w:highlight w:val="yellow"/>
-        </w:rPr>
+      </w:pPr>
+      <w:r>
         <w:t>CCV needs the following with a “Begin Testing” date of 12/26/2016, Production 1/3/2017, and an expectation that I would be coding on 12/16/2016</w:t>
       </w:r>
     </w:p>
@@ -1652,14 +1874,8 @@
           <w:ilvl w:val="2"/>
           <w:numId w:val="1"/>
         </w:numPr>
-        <w:rPr>
-          <w:highlight w:val="yellow"/>
-        </w:rPr>
-      </w:pPr>
-      <w:r>
-        <w:rPr>
-          <w:highlight w:val="yellow"/>
-        </w:rPr>
+      </w:pPr>
+      <w:r>
         <w:t>Attendance</w:t>
       </w:r>
     </w:p>
@@ -1670,14 +1886,8 @@
           <w:ilvl w:val="2"/>
           <w:numId w:val="1"/>
         </w:numPr>
-        <w:rPr>
-          <w:highlight w:val="yellow"/>
-        </w:rPr>
-      </w:pPr>
-      <w:r>
-        <w:rPr>
-          <w:highlight w:val="yellow"/>
-        </w:rPr>
+      </w:pPr>
+      <w:r>
         <w:t>Financial</w:t>
       </w:r>
     </w:p>
@@ -1688,33 +1898,18 @@
           <w:ilvl w:val="2"/>
           <w:numId w:val="1"/>
         </w:numPr>
-        <w:rPr>
-          <w:highlight w:val="yellow"/>
-        </w:rPr>
-      </w:pPr>
-      <w:r>
-        <w:rPr>
-          <w:highlight w:val="yellow"/>
-        </w:rPr>
+      </w:pPr>
+      <w:r>
         <w:t xml:space="preserve">Access to Person </w:t>
       </w:r>
       <w:r>
-        <w:rPr>
-          <w:highlight w:val="yellow"/>
-        </w:rPr>
         <w:t xml:space="preserve">Fields and </w:t>
       </w:r>
       <w:r>
-        <w:rPr>
-          <w:highlight w:val="yellow"/>
-        </w:rPr>
         <w:t xml:space="preserve">Attributes as real fields in </w:t>
       </w:r>
       <w:proofErr w:type="spellStart"/>
       <w:r>
-        <w:rPr>
-          <w:highlight w:val="yellow"/>
-        </w:rPr>
         <w:t>PowerBI</w:t>
       </w:r>
       <w:proofErr w:type="spellEnd"/>
@@ -1726,14 +1921,8 @@
           <w:ilvl w:val="2"/>
           <w:numId w:val="1"/>
         </w:numPr>
-        <w:rPr>
-          <w:highlight w:val="yellow"/>
-        </w:rPr>
-      </w:pPr>
-      <w:r>
-        <w:rPr>
-          <w:highlight w:val="yellow"/>
-        </w:rPr>
+      </w:pPr>
+      <w:r>
         <w:t>Person History, nice but not a priority</w:t>
       </w:r>
     </w:p>
@@ -1744,14 +1933,8 @@
           <w:ilvl w:val="2"/>
           <w:numId w:val="1"/>
         </w:numPr>
-        <w:rPr>
-          <w:highlight w:val="yellow"/>
-        </w:rPr>
-      </w:pPr>
-      <w:r>
-        <w:rPr>
-          <w:highlight w:val="yellow"/>
-        </w:rPr>
+      </w:pPr>
+      <w:r>
         <w:t>Groups.  Enough for Attendance BI to make sense.</w:t>
       </w:r>
     </w:p>
@@ -1762,22 +1945,197 @@
           <w:ilvl w:val="2"/>
           <w:numId w:val="1"/>
         </w:numPr>
-        <w:rPr>
-          <w:highlight w:val="yellow"/>
-        </w:rPr>
-      </w:pPr>
-      <w:r>
-        <w:rPr>
-          <w:highlight w:val="yellow"/>
-        </w:rPr>
+      </w:pPr>
+      <w:r>
         <w:t>Group Attributes.  Not a priority</w:t>
       </w:r>
     </w:p>
     <w:p>
       <w:pPr>
         <w:pStyle w:val="ListParagraph"/>
-        <w:ind w:left="2880"/>
-      </w:pPr>
+        <w:numPr>
+          <w:ilvl w:val="0"/>
+          <w:numId w:val="1"/>
+        </w:numPr>
+      </w:pPr>
+      <w:r>
+        <w:t>Attendance</w:t>
+      </w:r>
+    </w:p>
+    <w:p>
+      <w:pPr>
+        <w:pStyle w:val="ListParagraph"/>
+        <w:numPr>
+          <w:ilvl w:val="1"/>
+          <w:numId w:val="1"/>
+        </w:numPr>
+      </w:pPr>
+      <w:proofErr w:type="spellStart"/>
+      <w:r>
+        <w:t>AnalyticsDimAttendanceLocation</w:t>
+      </w:r>
+      <w:proofErr w:type="spellEnd"/>
+      <w:r>
+        <w:t xml:space="preserve"> (View)</w:t>
+      </w:r>
+    </w:p>
+    <w:p>
+      <w:pPr>
+        <w:pStyle w:val="ListParagraph"/>
+        <w:numPr>
+          <w:ilvl w:val="2"/>
+          <w:numId w:val="1"/>
+        </w:numPr>
+      </w:pPr>
+      <w:r>
+        <w:t>(Most of the Location fields)</w:t>
+      </w:r>
+    </w:p>
+    <w:p>
+      <w:pPr>
+        <w:pStyle w:val="ListParagraph"/>
+        <w:numPr>
+          <w:ilvl w:val="0"/>
+          <w:numId w:val="1"/>
+        </w:numPr>
+      </w:pPr>
+      <w:r>
+        <w:t xml:space="preserve">Attendance </w:t>
+      </w:r>
+      <w:proofErr w:type="gramStart"/>
+      <w:r>
+        <w:t>And</w:t>
+      </w:r>
+      <w:proofErr w:type="gramEnd"/>
+      <w:r>
+        <w:t xml:space="preserve"> </w:t>
+      </w:r>
+      <w:proofErr w:type="spellStart"/>
+      <w:r>
+        <w:t>FinancialTransaction</w:t>
+      </w:r>
+      <w:proofErr w:type="spellEnd"/>
+    </w:p>
+    <w:p>
+      <w:pPr>
+        <w:pStyle w:val="ListParagraph"/>
+        <w:numPr>
+          <w:ilvl w:val="1"/>
+          <w:numId w:val="1"/>
+        </w:numPr>
+      </w:pPr>
+      <w:r>
+        <w:t xml:space="preserve">Don’t do </w:t>
+      </w:r>
+      <w:proofErr w:type="spellStart"/>
+      <w:r>
+        <w:t>AnalyticsDimAttendanceCampus</w:t>
+      </w:r>
+      <w:proofErr w:type="spellEnd"/>
+      <w:r>
+        <w:t xml:space="preserve">. Just put </w:t>
+      </w:r>
+      <w:proofErr w:type="spellStart"/>
+      <w:r>
+        <w:t>CampusName</w:t>
+      </w:r>
+      <w:proofErr w:type="spellEnd"/>
+      <w:r>
+        <w:t xml:space="preserve">, </w:t>
+      </w:r>
+      <w:proofErr w:type="spellStart"/>
+      <w:r>
+        <w:t>CampusId</w:t>
+      </w:r>
+      <w:proofErr w:type="spellEnd"/>
+      <w:r>
+        <w:t xml:space="preserve">, </w:t>
+      </w:r>
+      <w:proofErr w:type="spellStart"/>
+      <w:r>
+        <w:t>CampusShortCode</w:t>
+      </w:r>
+      <w:proofErr w:type="spellEnd"/>
+      <w:r>
+        <w:t xml:space="preserve"> on the </w:t>
+      </w:r>
+      <w:proofErr w:type="spellStart"/>
+      <w:r>
+        <w:t>AnalyticsFact</w:t>
+      </w:r>
+      <w:proofErr w:type="spellEnd"/>
+      <w:r>
+        <w:t>/</w:t>
+      </w:r>
+      <w:proofErr w:type="spellStart"/>
+      <w:r>
+        <w:t>SourceAttendance</w:t>
+      </w:r>
+      <w:proofErr w:type="spellEnd"/>
+      <w:r>
+        <w:t xml:space="preserve"> Table</w:t>
+      </w:r>
+    </w:p>
+    <w:p>
+      <w:pPr>
+        <w:pStyle w:val="ListParagraph"/>
+        <w:numPr>
+          <w:ilvl w:val="1"/>
+          <w:numId w:val="1"/>
+        </w:numPr>
+      </w:pPr>
+      <w:r>
+        <w:t xml:space="preserve">Try to get rid of </w:t>
+      </w:r>
+      <w:proofErr w:type="spellStart"/>
+      <w:r>
+        <w:t>PersonAliasId</w:t>
+      </w:r>
+      <w:proofErr w:type="spellEnd"/>
+      <w:r>
+        <w:t xml:space="preserve"> and </w:t>
+      </w:r>
+      <w:proofErr w:type="spellStart"/>
+      <w:r>
+        <w:t>PersonId’s</w:t>
+      </w:r>
+      <w:proofErr w:type="spellEnd"/>
+    </w:p>
+    <w:p>
+      <w:pPr>
+        <w:pStyle w:val="ListParagraph"/>
+        <w:numPr>
+          <w:ilvl w:val="2"/>
+          <w:numId w:val="1"/>
+        </w:numPr>
+      </w:pPr>
+      <w:proofErr w:type="spellStart"/>
+      <w:r>
+        <w:t>CurrentPersonKey</w:t>
+      </w:r>
+      <w:proofErr w:type="spellEnd"/>
+      <w:r>
+        <w:t xml:space="preserve"> (current)</w:t>
+      </w:r>
+    </w:p>
+    <w:p>
+      <w:pPr>
+        <w:pStyle w:val="ListParagraph"/>
+        <w:numPr>
+          <w:ilvl w:val="2"/>
+          <w:numId w:val="1"/>
+        </w:numPr>
+      </w:pPr>
+      <w:proofErr w:type="spellStart"/>
+      <w:r>
+        <w:t>PersonKey</w:t>
+      </w:r>
+      <w:proofErr w:type="spellEnd"/>
+      <w:r>
+        <w:t xml:space="preserve"> (at the time of the Transaction or Attendance)</w:t>
+      </w:r>
+      <w:bookmarkStart w:id="0" w:name="_GoBack"/>
+      <w:bookmarkEnd w:id="0"/>
     </w:p>
     <w:p/>
     <w:sectPr>

</xml_diff>

<commit_message>
- Tweaks to BI Analytics FinancialTransaction models, and more progress on Attendance BI models
</commit_message>
<xml_diff>
--- a/Dev Tools/Research/Analytics/ToDos.docx
+++ b/Dev Tools/Research/Analytics/ToDos.docx
@@ -64,18 +64,41 @@
       </w:pPr>
       <w:r>
         <w:rPr>
-          <w:highlight w:val="magenta"/>
+          <w:highlight w:val="green"/>
         </w:rPr>
         <w:t xml:space="preserve"> </w:t>
       </w:r>
       <w:r>
         <w:rPr>
-          <w:highlight w:val="magenta"/>
-        </w:rPr>
-        <w:t>[TODO]</w:t>
-      </w:r>
-      <w:r>
-        <w:t xml:space="preserve">Primary Family.  The </w:t>
+          <w:highlight w:val="green"/>
+        </w:rPr>
+        <w:t>[</w:t>
+      </w:r>
+      <w:r>
+        <w:rPr>
+          <w:highlight w:val="green"/>
+        </w:rPr>
+        <w:t xml:space="preserve">SKIP FOR </w:t>
+      </w:r>
+      <w:proofErr w:type="gramStart"/>
+      <w:r>
+        <w:rPr>
+          <w:highlight w:val="green"/>
+        </w:rPr>
+        <w:t>NOW</w:t>
+      </w:r>
+      <w:r>
+        <w:rPr>
+          <w:highlight w:val="green"/>
+        </w:rPr>
+        <w:t>]</w:t>
+      </w:r>
+      <w:r>
+        <w:t>Primary</w:t>
+      </w:r>
+      <w:proofErr w:type="gramEnd"/>
+      <w:r>
+        <w:t xml:space="preserve"> Family.  The </w:t>
       </w:r>
       <w:proofErr w:type="spellStart"/>
       <w:r>
@@ -197,7 +220,21 @@
         <w:rPr>
           <w:highlight w:val="magenta"/>
         </w:rPr>
-        <w:t>[TODO]</w:t>
+        <w:t>[TODO</w:t>
+      </w:r>
+      <w:r>
+        <w:rPr>
+          <w:highlight w:val="magenta"/>
+        </w:rPr>
+        <w:t>, but can wait</w:t>
+      </w:r>
+      <w:bookmarkStart w:id="0" w:name="_GoBack"/>
+      <w:bookmarkEnd w:id="0"/>
+      <w:r>
+        <w:rPr>
+          <w:highlight w:val="magenta"/>
+        </w:rPr>
+        <w:t>]</w:t>
       </w:r>
       <w:r>
         <w:t xml:space="preserve"> </w:t>
@@ -503,6 +540,15 @@
           <w:numId w:val="1"/>
         </w:numPr>
       </w:pPr>
+      <w:r>
+        <w:rPr>
+          <w:highlight w:val="yellow"/>
+        </w:rPr>
+        <w:t>[YES, Jon will send me a list]</w:t>
+      </w:r>
+      <w:r>
+        <w:t xml:space="preserve"> </w:t>
+      </w:r>
       <w:proofErr w:type="spellStart"/>
       <w:proofErr w:type="gramStart"/>
       <w:r>
@@ -562,17 +608,431 @@
       </w:r>
       <w:proofErr w:type="spellEnd"/>
       <w:r>
-        <w:t xml:space="preserve">.  I assume that would default to false for all existing Person/Family </w:t>
-      </w:r>
-      <w:r>
+        <w:t>.  I assume that would default to false for all existing Person/Family attributes? Or do we need to talk about that on a case by case (for the core ones)</w:t>
+      </w:r>
+      <w:r>
+        <w:rPr>
+          <w:highlight w:val="yellow"/>
+        </w:rPr>
+        <w:t xml:space="preserve"> </w:t>
+      </w:r>
+    </w:p>
+    <w:p>
+      <w:pPr>
+        <w:pStyle w:val="ListParagraph"/>
+        <w:numPr>
+          <w:ilvl w:val="0"/>
+          <w:numId w:val="1"/>
+        </w:numPr>
+      </w:pPr>
+      <w:r>
+        <w:rPr>
+          <w:highlight w:val="green"/>
+        </w:rPr>
         <w:lastRenderedPageBreak/>
-        <w:t>attributes? Or do we need to talk about that on a case by case (for the core ones)</w:t>
-      </w:r>
-      <w:r>
-        <w:rPr>
-          <w:highlight w:val="yellow"/>
-        </w:rPr>
-        <w:t xml:space="preserve"> [YES, Jon will send me a list]</w:t>
+        <w:t>[</w:t>
+      </w:r>
+      <w:r>
+        <w:rPr>
+          <w:highlight w:val="green"/>
+        </w:rPr>
+        <w:t>In Progress</w:t>
+      </w:r>
+      <w:r>
+        <w:rPr>
+          <w:highlight w:val="green"/>
+        </w:rPr>
+        <w:t>]</w:t>
+      </w:r>
+      <w:r>
+        <w:t xml:space="preserve"> </w:t>
+      </w:r>
+      <w:r>
+        <w:t>Dim Family</w:t>
+      </w:r>
+    </w:p>
+    <w:p>
+      <w:pPr>
+        <w:pStyle w:val="ListParagraph"/>
+        <w:numPr>
+          <w:ilvl w:val="1"/>
+          <w:numId w:val="1"/>
+        </w:numPr>
+      </w:pPr>
+      <w:r>
+        <w:t xml:space="preserve"> </w:t>
+      </w:r>
+      <w:r>
+        <w:t xml:space="preserve">[YES] </w:t>
+      </w:r>
+      <w:proofErr w:type="spellStart"/>
+      <w:r>
+        <w:t>CampusId</w:t>
+      </w:r>
+      <w:proofErr w:type="spellEnd"/>
+      <w:r>
+        <w:t xml:space="preserve"> and </w:t>
+      </w:r>
+      <w:proofErr w:type="spellStart"/>
+      <w:r>
+        <w:t>CampusName</w:t>
+      </w:r>
+      <w:proofErr w:type="spellEnd"/>
+    </w:p>
+    <w:p>
+      <w:pPr>
+        <w:pStyle w:val="ListParagraph"/>
+        <w:numPr>
+          <w:ilvl w:val="1"/>
+          <w:numId w:val="1"/>
+        </w:numPr>
+      </w:pPr>
+      <w:proofErr w:type="spellStart"/>
+      <w:r>
+        <w:t>ConnectionStatus</w:t>
+      </w:r>
+      <w:proofErr w:type="spellEnd"/>
+      <w:r>
+        <w:t xml:space="preserve"> of “Most Connected family member” (based on </w:t>
+      </w:r>
+      <w:proofErr w:type="spellStart"/>
+      <w:r>
+        <w:t>DefinedValue.Order</w:t>
+      </w:r>
+      <w:proofErr w:type="spellEnd"/>
+      <w:r>
+        <w:t xml:space="preserve"> where First is most connected)</w:t>
+      </w:r>
+    </w:p>
+    <w:p>
+      <w:pPr>
+        <w:pStyle w:val="ListParagraph"/>
+        <w:numPr>
+          <w:ilvl w:val="1"/>
+          <w:numId w:val="1"/>
+        </w:numPr>
+      </w:pPr>
+      <w:r>
+        <w:t>Name (</w:t>
+      </w:r>
+      <w:proofErr w:type="spellStart"/>
+      <w:r>
+        <w:t>Group.Name</w:t>
+      </w:r>
+      <w:proofErr w:type="spellEnd"/>
+      <w:r>
+        <w:t>)</w:t>
+      </w:r>
+    </w:p>
+    <w:p>
+      <w:pPr>
+        <w:pStyle w:val="ListParagraph"/>
+        <w:numPr>
+          <w:ilvl w:val="1"/>
+          <w:numId w:val="1"/>
+        </w:numPr>
+      </w:pPr>
+      <w:proofErr w:type="spellStart"/>
+      <w:r>
+        <w:t>FamilyTitle</w:t>
+      </w:r>
+      <w:proofErr w:type="spellEnd"/>
+      <w:r>
+        <w:t xml:space="preserve"> (</w:t>
+      </w:r>
+      <w:proofErr w:type="spellStart"/>
+      <w:r>
+        <w:t>getFamilyTitle</w:t>
+      </w:r>
+      <w:proofErr w:type="spellEnd"/>
+      <w:r>
+        <w:t>)</w:t>
+      </w:r>
+    </w:p>
+    <w:p>
+      <w:pPr>
+        <w:pStyle w:val="ListParagraph"/>
+        <w:numPr>
+          <w:ilvl w:val="1"/>
+          <w:numId w:val="1"/>
+        </w:numPr>
+      </w:pPr>
+      <w:proofErr w:type="spellStart"/>
+      <w:r>
+        <w:t>MailingAddress</w:t>
+      </w:r>
+      <w:proofErr w:type="spellEnd"/>
+      <w:r>
+        <w:t xml:space="preserve"> (first one, preference on Home address)</w:t>
+      </w:r>
+    </w:p>
+    <w:p>
+      <w:pPr>
+        <w:pStyle w:val="ListParagraph"/>
+        <w:numPr>
+          <w:ilvl w:val="2"/>
+          <w:numId w:val="1"/>
+        </w:numPr>
+      </w:pPr>
+      <w:r>
+        <w:t xml:space="preserve">Flattened out fields (AnalyticsDimFamily.Street1, Street1, </w:t>
+      </w:r>
+      <w:proofErr w:type="spellStart"/>
+      <w:r>
+        <w:t>etc</w:t>
+      </w:r>
+      <w:proofErr w:type="spellEnd"/>
+      <w:r>
+        <w:t>)</w:t>
+      </w:r>
+    </w:p>
+    <w:p>
+      <w:pPr>
+        <w:pStyle w:val="ListParagraph"/>
+        <w:numPr>
+          <w:ilvl w:val="2"/>
+          <w:numId w:val="1"/>
+        </w:numPr>
+      </w:pPr>
+      <w:proofErr w:type="spellStart"/>
+      <w:r>
+        <w:t>Lat</w:t>
+      </w:r>
+      <w:proofErr w:type="spellEnd"/>
+    </w:p>
+    <w:p>
+      <w:pPr>
+        <w:pStyle w:val="ListParagraph"/>
+        <w:numPr>
+          <w:ilvl w:val="2"/>
+          <w:numId w:val="1"/>
+        </w:numPr>
+      </w:pPr>
+      <w:r>
+        <w:t>Long</w:t>
+      </w:r>
+    </w:p>
+    <w:p>
+      <w:pPr>
+        <w:pStyle w:val="ListParagraph"/>
+        <w:numPr>
+          <w:ilvl w:val="2"/>
+          <w:numId w:val="1"/>
+        </w:numPr>
+      </w:pPr>
+      <w:proofErr w:type="spellStart"/>
+      <w:r>
+        <w:t>LocationId</w:t>
+      </w:r>
+      <w:proofErr w:type="spellEnd"/>
+    </w:p>
+    <w:p>
+      <w:pPr>
+        <w:pStyle w:val="ListParagraph"/>
+        <w:numPr>
+          <w:ilvl w:val="2"/>
+          <w:numId w:val="1"/>
+        </w:numPr>
+      </w:pPr>
+      <w:proofErr w:type="spellStart"/>
+      <w:r>
+        <w:t>GeoPoint</w:t>
+      </w:r>
+      <w:proofErr w:type="spellEnd"/>
+      <w:r>
+        <w:t xml:space="preserve"> (Spatial)</w:t>
+      </w:r>
+    </w:p>
+    <w:p>
+      <w:pPr>
+        <w:pStyle w:val="ListParagraph"/>
+        <w:numPr>
+          <w:ilvl w:val="1"/>
+          <w:numId w:val="1"/>
+        </w:numPr>
+      </w:pPr>
+      <w:proofErr w:type="spellStart"/>
+      <w:r>
+        <w:t>MappedAddress</w:t>
+      </w:r>
+      <w:proofErr w:type="spellEnd"/>
+      <w:r>
+        <w:t xml:space="preserve"> (first one, preference on Home address)</w:t>
+      </w:r>
+    </w:p>
+    <w:p>
+      <w:pPr>
+        <w:pStyle w:val="ListParagraph"/>
+        <w:numPr>
+          <w:ilvl w:val="2"/>
+          <w:numId w:val="1"/>
+        </w:numPr>
+      </w:pPr>
+      <w:r>
+        <w:t xml:space="preserve">Same fields as </w:t>
+      </w:r>
+      <w:proofErr w:type="spellStart"/>
+      <w:r>
+        <w:t>MailingAddress</w:t>
+      </w:r>
+      <w:proofErr w:type="spellEnd"/>
+    </w:p>
+    <w:p>
+      <w:pPr>
+        <w:pStyle w:val="ListParagraph"/>
+        <w:numPr>
+          <w:ilvl w:val="1"/>
+          <w:numId w:val="1"/>
+        </w:numPr>
+      </w:pPr>
+      <w:proofErr w:type="spellStart"/>
+      <w:r>
+        <w:t>IsFamilyActive</w:t>
+      </w:r>
+      <w:proofErr w:type="spellEnd"/>
+      <w:r>
+        <w:t xml:space="preserve"> (Is at least one </w:t>
+      </w:r>
+      <w:proofErr w:type="spellStart"/>
+      <w:r>
+        <w:t>FamilyMember</w:t>
+      </w:r>
+      <w:proofErr w:type="spellEnd"/>
+      <w:r>
+        <w:t xml:space="preserve"> </w:t>
+      </w:r>
+      <w:proofErr w:type="spellStart"/>
+      <w:r>
+        <w:t>Recordstatus</w:t>
+      </w:r>
+      <w:proofErr w:type="spellEnd"/>
+      <w:r>
+        <w:t xml:space="preserve"> “Active” (Core </w:t>
+      </w:r>
+      <w:proofErr w:type="spellStart"/>
+      <w:proofErr w:type="gramStart"/>
+      <w:r>
+        <w:t>DefinedValue</w:t>
+      </w:r>
+      <w:proofErr w:type="spellEnd"/>
+      <w:r>
+        <w:t>)_</w:t>
+      </w:r>
+      <w:proofErr w:type="gramEnd"/>
+    </w:p>
+    <w:p>
+      <w:pPr>
+        <w:pStyle w:val="ListParagraph"/>
+        <w:numPr>
+          <w:ilvl w:val="1"/>
+          <w:numId w:val="1"/>
+        </w:numPr>
+      </w:pPr>
+      <w:r>
+        <w:t>Adult Count</w:t>
+      </w:r>
+    </w:p>
+    <w:p>
+      <w:pPr>
+        <w:pStyle w:val="ListParagraph"/>
+        <w:numPr>
+          <w:ilvl w:val="1"/>
+          <w:numId w:val="1"/>
+        </w:numPr>
+      </w:pPr>
+      <w:r>
+        <w:t>Child Count</w:t>
+      </w:r>
+    </w:p>
+    <w:p>
+      <w:pPr>
+        <w:pStyle w:val="ListParagraph"/>
+        <w:numPr>
+          <w:ilvl w:val="1"/>
+          <w:numId w:val="1"/>
+        </w:numPr>
+      </w:pPr>
+      <w:proofErr w:type="spellStart"/>
+      <w:r>
+        <w:t>HeadOfHouseholdPersonId</w:t>
+      </w:r>
+      <w:proofErr w:type="spellEnd"/>
+    </w:p>
+    <w:p>
+      <w:pPr>
+        <w:pStyle w:val="ListParagraph"/>
+        <w:numPr>
+          <w:ilvl w:val="2"/>
+          <w:numId w:val="1"/>
+        </w:numPr>
+      </w:pPr>
+      <w:r>
+        <w:t xml:space="preserve">Which can be linked to new View off of </w:t>
+      </w:r>
+      <w:proofErr w:type="spellStart"/>
+      <w:r>
+        <w:t>DimCurrentPerson</w:t>
+      </w:r>
+      <w:proofErr w:type="spellEnd"/>
+    </w:p>
+    <w:p>
+      <w:pPr>
+        <w:pStyle w:val="ListParagraph"/>
+        <w:numPr>
+          <w:ilvl w:val="3"/>
+          <w:numId w:val="1"/>
+        </w:numPr>
+      </w:pPr>
+      <w:r>
+        <w:t>*</w:t>
+      </w:r>
+      <w:proofErr w:type="spellStart"/>
+      <w:r>
+        <w:t>DimHeadOfHouseHold</w:t>
+      </w:r>
+      <w:proofErr w:type="spellEnd"/>
+      <w:r>
+        <w:t>*</w:t>
+      </w:r>
+    </w:p>
+    <w:p>
+      <w:pPr>
+        <w:pStyle w:val="ListParagraph"/>
+        <w:numPr>
+          <w:ilvl w:val="1"/>
+          <w:numId w:val="1"/>
+        </w:numPr>
+      </w:pPr>
+      <w:proofErr w:type="spellStart"/>
+      <w:r>
+        <w:t>IsEra</w:t>
+      </w:r>
+      <w:proofErr w:type="spellEnd"/>
+      <w:r>
+        <w:t xml:space="preserve"> (Core ERA if any of the </w:t>
+      </w:r>
+      <w:proofErr w:type="spellStart"/>
+      <w:r>
+        <w:t>FamilyMembers</w:t>
+      </w:r>
+      <w:proofErr w:type="spellEnd"/>
+      <w:r>
+        <w:t xml:space="preserve"> is ERA)</w:t>
+      </w:r>
+    </w:p>
+    <w:p>
+      <w:pPr>
+        <w:pStyle w:val="ListParagraph"/>
+        <w:numPr>
+          <w:ilvl w:val="1"/>
+          <w:numId w:val="1"/>
+        </w:numPr>
+      </w:pPr>
+      <w:r>
+        <w:t xml:space="preserve">[Can Wait] </w:t>
+      </w:r>
+      <w:r>
+        <w:t>Attributes (Just like Person)</w:t>
       </w:r>
     </w:p>
     <w:p>
@@ -585,16 +1045,73 @@
       </w:pPr>
       <w:r>
         <w:rPr>
-          <w:highlight w:val="magenta"/>
-        </w:rPr>
-        <w:t>[TODO]</w:t>
-      </w:r>
+          <w:highlight w:val="green"/>
+        </w:rPr>
+        <w:t>[In Progress]</w:t>
+      </w:r>
+      <w:r>
+        <w:t xml:space="preserve"> Attendance</w:t>
+      </w:r>
+    </w:p>
+    <w:p>
+      <w:pPr>
+        <w:pStyle w:val="ListParagraph"/>
+        <w:numPr>
+          <w:ilvl w:val="1"/>
+          <w:numId w:val="1"/>
+        </w:numPr>
+      </w:pPr>
+      <w:proofErr w:type="spellStart"/>
+      <w:r>
+        <w:t>AnalyticsDimAttendanceLocation</w:t>
+      </w:r>
+      <w:proofErr w:type="spellEnd"/>
+      <w:r>
+        <w:t xml:space="preserve"> (View)</w:t>
+      </w:r>
+    </w:p>
+    <w:p>
+      <w:pPr>
+        <w:pStyle w:val="ListParagraph"/>
+        <w:numPr>
+          <w:ilvl w:val="2"/>
+          <w:numId w:val="1"/>
+        </w:numPr>
+      </w:pPr>
+      <w:r>
+        <w:t>(Most of the Location fields)</w:t>
+      </w:r>
+    </w:p>
+    <w:p>
+      <w:pPr>
+        <w:pStyle w:val="ListParagraph"/>
+        <w:numPr>
+          <w:ilvl w:val="0"/>
+          <w:numId w:val="1"/>
+        </w:numPr>
+      </w:pPr>
+      <w:r>
+        <w:rPr>
+          <w:highlight w:val="green"/>
+        </w:rPr>
+        <w:t>[In Progress]</w:t>
+      </w:r>
+      <w:r>
+        <w:t xml:space="preserve"> Attendance </w:t>
+      </w:r>
+      <w:proofErr w:type="gramStart"/>
+      <w:r>
+        <w:t>And</w:t>
+      </w:r>
+      <w:proofErr w:type="gramEnd"/>
       <w:r>
         <w:t xml:space="preserve"> </w:t>
       </w:r>
-      <w:r>
-        <w:t>Dim Family</w:t>
-      </w:r>
+      <w:proofErr w:type="spellStart"/>
+      <w:r>
+        <w:t>FinancialTransaction</w:t>
+      </w:r>
+      <w:proofErr w:type="spellEnd"/>
     </w:p>
     <w:p>
       <w:pPr>
@@ -605,10 +1122,23 @@
         </w:numPr>
       </w:pPr>
       <w:r>
-        <w:t xml:space="preserve"> </w:t>
-      </w:r>
-      <w:r>
-        <w:t xml:space="preserve">[YES] </w:t>
+        <w:t xml:space="preserve">Don’t do </w:t>
+      </w:r>
+      <w:proofErr w:type="spellStart"/>
+      <w:r>
+        <w:t>AnalyticsDimAttendanceCampus</w:t>
+      </w:r>
+      <w:proofErr w:type="spellEnd"/>
+      <w:r>
+        <w:t xml:space="preserve">. Just put </w:t>
+      </w:r>
+      <w:proofErr w:type="spellStart"/>
+      <w:r>
+        <w:t>CampusName</w:t>
+      </w:r>
+      <w:proofErr w:type="spellEnd"/>
+      <w:r>
+        <w:t xml:space="preserve">, </w:t>
       </w:r>
       <w:proofErr w:type="spellStart"/>
       <w:r>
@@ -616,13 +1146,91 @@
       </w:r>
       <w:proofErr w:type="spellEnd"/>
       <w:r>
+        <w:t xml:space="preserve">, </w:t>
+      </w:r>
+      <w:proofErr w:type="spellStart"/>
+      <w:r>
+        <w:t>CampusShortCode</w:t>
+      </w:r>
+      <w:proofErr w:type="spellEnd"/>
+      <w:r>
+        <w:t xml:space="preserve"> on the </w:t>
+      </w:r>
+      <w:proofErr w:type="spellStart"/>
+      <w:r>
+        <w:t>AnalyticsFact</w:t>
+      </w:r>
+      <w:proofErr w:type="spellEnd"/>
+      <w:r>
+        <w:t>/</w:t>
+      </w:r>
+      <w:proofErr w:type="spellStart"/>
+      <w:r>
+        <w:t>SourceAttendance</w:t>
+      </w:r>
+      <w:proofErr w:type="spellEnd"/>
+      <w:r>
+        <w:t xml:space="preserve"> Table</w:t>
+      </w:r>
+    </w:p>
+    <w:p>
+      <w:pPr>
+        <w:pStyle w:val="ListParagraph"/>
+        <w:numPr>
+          <w:ilvl w:val="1"/>
+          <w:numId w:val="1"/>
+        </w:numPr>
+      </w:pPr>
+      <w:r>
+        <w:t xml:space="preserve">Try to get rid of </w:t>
+      </w:r>
+      <w:proofErr w:type="spellStart"/>
+      <w:r>
+        <w:t>PersonAliasId</w:t>
+      </w:r>
+      <w:proofErr w:type="spellEnd"/>
+      <w:r>
         <w:t xml:space="preserve"> and </w:t>
       </w:r>
       <w:proofErr w:type="spellStart"/>
       <w:r>
-        <w:t>CampusName</w:t>
-      </w:r>
-      <w:proofErr w:type="spellEnd"/>
+        <w:t>PersonId’s</w:t>
+      </w:r>
+      <w:proofErr w:type="spellEnd"/>
+    </w:p>
+    <w:p>
+      <w:pPr>
+        <w:pStyle w:val="ListParagraph"/>
+        <w:numPr>
+          <w:ilvl w:val="2"/>
+          <w:numId w:val="1"/>
+        </w:numPr>
+      </w:pPr>
+      <w:proofErr w:type="spellStart"/>
+      <w:r>
+        <w:t>CurrentPersonKey</w:t>
+      </w:r>
+      <w:proofErr w:type="spellEnd"/>
+      <w:r>
+        <w:t xml:space="preserve"> (current)</w:t>
+      </w:r>
+    </w:p>
+    <w:p>
+      <w:pPr>
+        <w:pStyle w:val="ListParagraph"/>
+        <w:numPr>
+          <w:ilvl w:val="2"/>
+          <w:numId w:val="1"/>
+        </w:numPr>
+      </w:pPr>
+      <w:proofErr w:type="spellStart"/>
+      <w:r>
+        <w:t>PersonKey</w:t>
+      </w:r>
+      <w:proofErr w:type="spellEnd"/>
+      <w:r>
+        <w:t xml:space="preserve"> (at the time of the Transaction or Attendance)</w:t>
+      </w:r>
     </w:p>
     <w:p>
       <w:pPr>
@@ -632,356 +1240,6 @@
           <w:numId w:val="1"/>
         </w:numPr>
       </w:pPr>
-      <w:proofErr w:type="spellStart"/>
-      <w:r>
-        <w:t>ConnectionStatus</w:t>
-      </w:r>
-      <w:proofErr w:type="spellEnd"/>
-      <w:r>
-        <w:t xml:space="preserve"> of “Most Connected family member” (based on </w:t>
-      </w:r>
-      <w:proofErr w:type="spellStart"/>
-      <w:r>
-        <w:t>DefinedValue.Order</w:t>
-      </w:r>
-      <w:proofErr w:type="spellEnd"/>
-      <w:r>
-        <w:t xml:space="preserve"> where First is most connected)</w:t>
-      </w:r>
-    </w:p>
-    <w:p>
-      <w:pPr>
-        <w:pStyle w:val="ListParagraph"/>
-        <w:numPr>
-          <w:ilvl w:val="1"/>
-          <w:numId w:val="1"/>
-        </w:numPr>
-      </w:pPr>
-      <w:r>
-        <w:t>Name (</w:t>
-      </w:r>
-      <w:proofErr w:type="spellStart"/>
-      <w:r>
-        <w:t>Group.Name</w:t>
-      </w:r>
-      <w:proofErr w:type="spellEnd"/>
-      <w:r>
-        <w:t>)</w:t>
-      </w:r>
-    </w:p>
-    <w:p>
-      <w:pPr>
-        <w:pStyle w:val="ListParagraph"/>
-        <w:numPr>
-          <w:ilvl w:val="1"/>
-          <w:numId w:val="1"/>
-        </w:numPr>
-      </w:pPr>
-      <w:proofErr w:type="spellStart"/>
-      <w:r>
-        <w:t>FamilyTitle</w:t>
-      </w:r>
-      <w:proofErr w:type="spellEnd"/>
-      <w:r>
-        <w:t xml:space="preserve"> (</w:t>
-      </w:r>
-      <w:proofErr w:type="spellStart"/>
-      <w:r>
-        <w:t>getFamilyTitle</w:t>
-      </w:r>
-      <w:proofErr w:type="spellEnd"/>
-      <w:r>
-        <w:t>)</w:t>
-      </w:r>
-    </w:p>
-    <w:p>
-      <w:pPr>
-        <w:pStyle w:val="ListParagraph"/>
-        <w:numPr>
-          <w:ilvl w:val="1"/>
-          <w:numId w:val="1"/>
-        </w:numPr>
-      </w:pPr>
-      <w:proofErr w:type="spellStart"/>
-      <w:r>
-        <w:t>MailingAddress</w:t>
-      </w:r>
-      <w:proofErr w:type="spellEnd"/>
-      <w:r>
-        <w:t xml:space="preserve"> (first one, preference on Home address)</w:t>
-      </w:r>
-    </w:p>
-    <w:p>
-      <w:pPr>
-        <w:pStyle w:val="ListParagraph"/>
-        <w:numPr>
-          <w:ilvl w:val="2"/>
-          <w:numId w:val="1"/>
-        </w:numPr>
-      </w:pPr>
-      <w:r>
-        <w:t xml:space="preserve">Flattened out fields (AnalyticsDimFamily.Street1, Street1, </w:t>
-      </w:r>
-      <w:proofErr w:type="spellStart"/>
-      <w:r>
-        <w:t>etc</w:t>
-      </w:r>
-      <w:proofErr w:type="spellEnd"/>
-      <w:r>
-        <w:t>)</w:t>
-      </w:r>
-    </w:p>
-    <w:p>
-      <w:pPr>
-        <w:pStyle w:val="ListParagraph"/>
-        <w:numPr>
-          <w:ilvl w:val="2"/>
-          <w:numId w:val="1"/>
-        </w:numPr>
-      </w:pPr>
-      <w:proofErr w:type="spellStart"/>
-      <w:r>
-        <w:t>Lat</w:t>
-      </w:r>
-      <w:proofErr w:type="spellEnd"/>
-    </w:p>
-    <w:p>
-      <w:pPr>
-        <w:pStyle w:val="ListParagraph"/>
-        <w:numPr>
-          <w:ilvl w:val="2"/>
-          <w:numId w:val="1"/>
-        </w:numPr>
-      </w:pPr>
-      <w:r>
-        <w:t>Long</w:t>
-      </w:r>
-    </w:p>
-    <w:p>
-      <w:pPr>
-        <w:pStyle w:val="ListParagraph"/>
-        <w:numPr>
-          <w:ilvl w:val="2"/>
-          <w:numId w:val="1"/>
-        </w:numPr>
-      </w:pPr>
-      <w:proofErr w:type="spellStart"/>
-      <w:r>
-        <w:t>LocationId</w:t>
-      </w:r>
-      <w:proofErr w:type="spellEnd"/>
-    </w:p>
-    <w:p>
-      <w:pPr>
-        <w:pStyle w:val="ListParagraph"/>
-        <w:numPr>
-          <w:ilvl w:val="2"/>
-          <w:numId w:val="1"/>
-        </w:numPr>
-      </w:pPr>
-      <w:proofErr w:type="spellStart"/>
-      <w:r>
-        <w:t>GeoPoint</w:t>
-      </w:r>
-      <w:proofErr w:type="spellEnd"/>
-      <w:r>
-        <w:t xml:space="preserve"> (Spatial)</w:t>
-      </w:r>
-    </w:p>
-    <w:p>
-      <w:pPr>
-        <w:pStyle w:val="ListParagraph"/>
-        <w:numPr>
-          <w:ilvl w:val="1"/>
-          <w:numId w:val="1"/>
-        </w:numPr>
-      </w:pPr>
-      <w:proofErr w:type="spellStart"/>
-      <w:r>
-        <w:t>MappedAddress</w:t>
-      </w:r>
-      <w:proofErr w:type="spellEnd"/>
-      <w:r>
-        <w:t xml:space="preserve"> </w:t>
-      </w:r>
-      <w:r>
-        <w:t>(first one, preference on Home address)</w:t>
-      </w:r>
-    </w:p>
-    <w:p>
-      <w:pPr>
-        <w:pStyle w:val="ListParagraph"/>
-        <w:numPr>
-          <w:ilvl w:val="2"/>
-          <w:numId w:val="1"/>
-        </w:numPr>
-      </w:pPr>
-      <w:r>
-        <w:t xml:space="preserve">Same fields as </w:t>
-      </w:r>
-      <w:proofErr w:type="spellStart"/>
-      <w:r>
-        <w:t>MailingAddress</w:t>
-      </w:r>
-      <w:proofErr w:type="spellEnd"/>
-    </w:p>
-    <w:p>
-      <w:pPr>
-        <w:pStyle w:val="ListParagraph"/>
-        <w:numPr>
-          <w:ilvl w:val="1"/>
-          <w:numId w:val="1"/>
-        </w:numPr>
-      </w:pPr>
-      <w:proofErr w:type="spellStart"/>
-      <w:r>
-        <w:t>IsFamilyActive</w:t>
-      </w:r>
-      <w:proofErr w:type="spellEnd"/>
-      <w:r>
-        <w:t xml:space="preserve"> (Is at least one </w:t>
-      </w:r>
-      <w:proofErr w:type="spellStart"/>
-      <w:r>
-        <w:t>FamilyMember</w:t>
-      </w:r>
-      <w:proofErr w:type="spellEnd"/>
-      <w:r>
-        <w:t xml:space="preserve"> </w:t>
-      </w:r>
-      <w:proofErr w:type="spellStart"/>
-      <w:r>
-        <w:t>Recordstatus</w:t>
-      </w:r>
-      <w:proofErr w:type="spellEnd"/>
-      <w:r>
-        <w:t xml:space="preserve"> “Active” (Core </w:t>
-      </w:r>
-      <w:proofErr w:type="spellStart"/>
-      <w:proofErr w:type="gramStart"/>
-      <w:r>
-        <w:t>DefinedValue</w:t>
-      </w:r>
-      <w:proofErr w:type="spellEnd"/>
-      <w:r>
-        <w:t>)_</w:t>
-      </w:r>
-      <w:proofErr w:type="gramEnd"/>
-    </w:p>
-    <w:p>
-      <w:pPr>
-        <w:pStyle w:val="ListParagraph"/>
-        <w:numPr>
-          <w:ilvl w:val="1"/>
-          <w:numId w:val="1"/>
-        </w:numPr>
-      </w:pPr>
-      <w:r>
-        <w:t>Adult Count</w:t>
-      </w:r>
-    </w:p>
-    <w:p>
-      <w:pPr>
-        <w:pStyle w:val="ListParagraph"/>
-        <w:numPr>
-          <w:ilvl w:val="1"/>
-          <w:numId w:val="1"/>
-        </w:numPr>
-      </w:pPr>
-      <w:r>
-        <w:t>Child Count</w:t>
-      </w:r>
-    </w:p>
-    <w:p>
-      <w:pPr>
-        <w:pStyle w:val="ListParagraph"/>
-        <w:numPr>
-          <w:ilvl w:val="1"/>
-          <w:numId w:val="1"/>
-        </w:numPr>
-      </w:pPr>
-      <w:proofErr w:type="spellStart"/>
-      <w:r>
-        <w:t>HeadOfHouseholdPersonId</w:t>
-      </w:r>
-      <w:proofErr w:type="spellEnd"/>
-    </w:p>
-    <w:p>
-      <w:pPr>
-        <w:pStyle w:val="ListParagraph"/>
-        <w:numPr>
-          <w:ilvl w:val="2"/>
-          <w:numId w:val="1"/>
-        </w:numPr>
-      </w:pPr>
-      <w:r>
-        <w:t xml:space="preserve">Which can be linked to new View off of </w:t>
-      </w:r>
-      <w:proofErr w:type="spellStart"/>
-      <w:r>
-        <w:t>DimCurrentPerson</w:t>
-      </w:r>
-      <w:proofErr w:type="spellEnd"/>
-    </w:p>
-    <w:p>
-      <w:pPr>
-        <w:pStyle w:val="ListParagraph"/>
-        <w:numPr>
-          <w:ilvl w:val="3"/>
-          <w:numId w:val="1"/>
-        </w:numPr>
-      </w:pPr>
-      <w:r>
-        <w:t>*</w:t>
-      </w:r>
-      <w:proofErr w:type="spellStart"/>
-      <w:r>
-        <w:t>DimHeadOfHouseHold</w:t>
-      </w:r>
-      <w:proofErr w:type="spellEnd"/>
-      <w:r>
-        <w:t>*</w:t>
-      </w:r>
-    </w:p>
-    <w:p>
-      <w:pPr>
-        <w:pStyle w:val="ListParagraph"/>
-        <w:numPr>
-          <w:ilvl w:val="1"/>
-          <w:numId w:val="1"/>
-        </w:numPr>
-      </w:pPr>
-      <w:proofErr w:type="spellStart"/>
-      <w:r>
-        <w:t>IsEra</w:t>
-      </w:r>
-      <w:proofErr w:type="spellEnd"/>
-      <w:r>
-        <w:t xml:space="preserve"> (Core ERA if any of the </w:t>
-      </w:r>
-      <w:proofErr w:type="spellStart"/>
-      <w:r>
-        <w:t>FamilyMembers</w:t>
-      </w:r>
-      <w:proofErr w:type="spellEnd"/>
-      <w:r>
-        <w:t xml:space="preserve"> is ERA)</w:t>
-      </w:r>
-    </w:p>
-    <w:p>
-      <w:pPr>
-        <w:pStyle w:val="ListParagraph"/>
-        <w:numPr>
-          <w:ilvl w:val="1"/>
-          <w:numId w:val="1"/>
-        </w:numPr>
-      </w:pPr>
-      <w:r>
-        <w:t xml:space="preserve"> [Can Wait] </w:t>
-      </w:r>
-      <w:r>
-        <w:t>Attributes (Just like Person)</w:t>
-      </w:r>
     </w:p>
     <w:p>
       <w:pPr>
@@ -1807,46 +2065,6 @@
           <w:ilvl w:val="0"/>
           <w:numId w:val="1"/>
         </w:numPr>
-        <w:rPr>
-          <w:highlight w:val="green"/>
-        </w:rPr>
-      </w:pPr>
-      <w:r>
-        <w:rPr>
-          <w:highlight w:val="green"/>
-        </w:rPr>
-        <w:t xml:space="preserve">[TODO] </w:t>
-      </w:r>
-      <w:proofErr w:type="spellStart"/>
-      <w:r>
-        <w:rPr>
-          <w:highlight w:val="green"/>
-        </w:rPr>
-        <w:t>AnalyticsDimFamily</w:t>
-      </w:r>
-      <w:proofErr w:type="spellEnd"/>
-      <w:r>
-        <w:rPr>
-          <w:highlight w:val="green"/>
-        </w:rPr>
-        <w:t xml:space="preserve"> as its own thing with Attributes</w:t>
-      </w:r>
-    </w:p>
-    <w:p>
-      <w:pPr>
-        <w:pStyle w:val="ListParagraph"/>
-        <w:rPr>
-          <w:highlight w:val="cyan"/>
-        </w:rPr>
-      </w:pPr>
-    </w:p>
-    <w:p>
-      <w:pPr>
-        <w:pStyle w:val="ListParagraph"/>
-        <w:numPr>
-          <w:ilvl w:val="0"/>
-          <w:numId w:val="1"/>
-        </w:numPr>
       </w:pPr>
       <w:r>
         <w:t xml:space="preserve">[OK] </w:t>
@@ -1949,193 +2167,6 @@
       <w:r>
         <w:t>Group Attributes.  Not a priority</w:t>
       </w:r>
-    </w:p>
-    <w:p>
-      <w:pPr>
-        <w:pStyle w:val="ListParagraph"/>
-        <w:numPr>
-          <w:ilvl w:val="0"/>
-          <w:numId w:val="1"/>
-        </w:numPr>
-      </w:pPr>
-      <w:r>
-        <w:t>Attendance</w:t>
-      </w:r>
-    </w:p>
-    <w:p>
-      <w:pPr>
-        <w:pStyle w:val="ListParagraph"/>
-        <w:numPr>
-          <w:ilvl w:val="1"/>
-          <w:numId w:val="1"/>
-        </w:numPr>
-      </w:pPr>
-      <w:proofErr w:type="spellStart"/>
-      <w:r>
-        <w:t>AnalyticsDimAttendanceLocation</w:t>
-      </w:r>
-      <w:proofErr w:type="spellEnd"/>
-      <w:r>
-        <w:t xml:space="preserve"> (View)</w:t>
-      </w:r>
-    </w:p>
-    <w:p>
-      <w:pPr>
-        <w:pStyle w:val="ListParagraph"/>
-        <w:numPr>
-          <w:ilvl w:val="2"/>
-          <w:numId w:val="1"/>
-        </w:numPr>
-      </w:pPr>
-      <w:r>
-        <w:t>(Most of the Location fields)</w:t>
-      </w:r>
-    </w:p>
-    <w:p>
-      <w:pPr>
-        <w:pStyle w:val="ListParagraph"/>
-        <w:numPr>
-          <w:ilvl w:val="0"/>
-          <w:numId w:val="1"/>
-        </w:numPr>
-      </w:pPr>
-      <w:r>
-        <w:t xml:space="preserve">Attendance </w:t>
-      </w:r>
-      <w:proofErr w:type="gramStart"/>
-      <w:r>
-        <w:t>And</w:t>
-      </w:r>
-      <w:proofErr w:type="gramEnd"/>
-      <w:r>
-        <w:t xml:space="preserve"> </w:t>
-      </w:r>
-      <w:proofErr w:type="spellStart"/>
-      <w:r>
-        <w:t>FinancialTransaction</w:t>
-      </w:r>
-      <w:proofErr w:type="spellEnd"/>
-    </w:p>
-    <w:p>
-      <w:pPr>
-        <w:pStyle w:val="ListParagraph"/>
-        <w:numPr>
-          <w:ilvl w:val="1"/>
-          <w:numId w:val="1"/>
-        </w:numPr>
-      </w:pPr>
-      <w:r>
-        <w:t xml:space="preserve">Don’t do </w:t>
-      </w:r>
-      <w:proofErr w:type="spellStart"/>
-      <w:r>
-        <w:t>AnalyticsDimAttendanceCampus</w:t>
-      </w:r>
-      <w:proofErr w:type="spellEnd"/>
-      <w:r>
-        <w:t xml:space="preserve">. Just put </w:t>
-      </w:r>
-      <w:proofErr w:type="spellStart"/>
-      <w:r>
-        <w:t>CampusName</w:t>
-      </w:r>
-      <w:proofErr w:type="spellEnd"/>
-      <w:r>
-        <w:t xml:space="preserve">, </w:t>
-      </w:r>
-      <w:proofErr w:type="spellStart"/>
-      <w:r>
-        <w:t>CampusId</w:t>
-      </w:r>
-      <w:proofErr w:type="spellEnd"/>
-      <w:r>
-        <w:t xml:space="preserve">, </w:t>
-      </w:r>
-      <w:proofErr w:type="spellStart"/>
-      <w:r>
-        <w:t>CampusShortCode</w:t>
-      </w:r>
-      <w:proofErr w:type="spellEnd"/>
-      <w:r>
-        <w:t xml:space="preserve"> on the </w:t>
-      </w:r>
-      <w:proofErr w:type="spellStart"/>
-      <w:r>
-        <w:t>AnalyticsFact</w:t>
-      </w:r>
-      <w:proofErr w:type="spellEnd"/>
-      <w:r>
-        <w:t>/</w:t>
-      </w:r>
-      <w:proofErr w:type="spellStart"/>
-      <w:r>
-        <w:t>SourceAttendance</w:t>
-      </w:r>
-      <w:proofErr w:type="spellEnd"/>
-      <w:r>
-        <w:t xml:space="preserve"> Table</w:t>
-      </w:r>
-    </w:p>
-    <w:p>
-      <w:pPr>
-        <w:pStyle w:val="ListParagraph"/>
-        <w:numPr>
-          <w:ilvl w:val="1"/>
-          <w:numId w:val="1"/>
-        </w:numPr>
-      </w:pPr>
-      <w:r>
-        <w:t xml:space="preserve">Try to get rid of </w:t>
-      </w:r>
-      <w:proofErr w:type="spellStart"/>
-      <w:r>
-        <w:t>PersonAliasId</w:t>
-      </w:r>
-      <w:proofErr w:type="spellEnd"/>
-      <w:r>
-        <w:t xml:space="preserve"> and </w:t>
-      </w:r>
-      <w:proofErr w:type="spellStart"/>
-      <w:r>
-        <w:t>PersonId’s</w:t>
-      </w:r>
-      <w:proofErr w:type="spellEnd"/>
-    </w:p>
-    <w:p>
-      <w:pPr>
-        <w:pStyle w:val="ListParagraph"/>
-        <w:numPr>
-          <w:ilvl w:val="2"/>
-          <w:numId w:val="1"/>
-        </w:numPr>
-      </w:pPr>
-      <w:proofErr w:type="spellStart"/>
-      <w:r>
-        <w:t>CurrentPersonKey</w:t>
-      </w:r>
-      <w:proofErr w:type="spellEnd"/>
-      <w:r>
-        <w:t xml:space="preserve"> (current)</w:t>
-      </w:r>
-    </w:p>
-    <w:p>
-      <w:pPr>
-        <w:pStyle w:val="ListParagraph"/>
-        <w:numPr>
-          <w:ilvl w:val="2"/>
-          <w:numId w:val="1"/>
-        </w:numPr>
-      </w:pPr>
-      <w:proofErr w:type="spellStart"/>
-      <w:r>
-        <w:t>PersonKey</w:t>
-      </w:r>
-      <w:proofErr w:type="spellEnd"/>
-      <w:r>
-        <w:t xml:space="preserve"> (at the time of the Transaction or Attendance)</w:t>
-      </w:r>
-      <w:bookmarkStart w:id="0" w:name="_GoBack"/>
-      <w:bookmarkEnd w:id="0"/>
     </w:p>
     <w:p/>
     <w:sectPr>

</xml_diff>

<commit_message>
- update todos.doc for BI Analytics
</commit_message>
<xml_diff>
--- a/Dev Tools/Research/Analytics/ToDos.docx
+++ b/Dev Tools/Research/Analytics/ToDos.docx
@@ -228,8 +228,6 @@
         </w:rPr>
         <w:t>, but can wait</w:t>
       </w:r>
-      <w:bookmarkStart w:id="0" w:name="_GoBack"/>
-      <w:bookmarkEnd w:id="0"/>
       <w:r>
         <w:rPr>
           <w:highlight w:val="magenta"/>
@@ -424,21 +422,9 @@
       </w:pPr>
       <w:r>
         <w:rPr>
-          <w:highlight w:val="yellow"/>
-        </w:rPr>
-        <w:t>[</w:t>
-      </w:r>
-      <w:r>
-        <w:rPr>
-          <w:highlight w:val="yellow"/>
-        </w:rPr>
-        <w:t>DONE, but Jon will look at his book to verify a few things</w:t>
-      </w:r>
-      <w:r>
-        <w:rPr>
-          <w:highlight w:val="yellow"/>
-        </w:rPr>
-        <w:t>]</w:t>
+          <w:highlight w:val="green"/>
+        </w:rPr>
+        <w:t>[DONE]</w:t>
       </w:r>
       <w:r>
         <w:t xml:space="preserve"> </w:t>
@@ -542,19 +528,382 @@
       </w:pPr>
       <w:r>
         <w:rPr>
+          <w:highlight w:val="green"/>
+        </w:rPr>
+        <w:t>[</w:t>
+      </w:r>
+      <w:r>
+        <w:rPr>
+          <w:highlight w:val="green"/>
+        </w:rPr>
+        <w:t>DONE</w:t>
+      </w:r>
+      <w:r>
+        <w:rPr>
+          <w:highlight w:val="green"/>
+        </w:rPr>
+        <w:t>]</w:t>
+      </w:r>
+      <w:r>
+        <w:t xml:space="preserve"> </w:t>
+      </w:r>
+      <w:proofErr w:type="spellStart"/>
+      <w:proofErr w:type="gramStart"/>
+      <w:r>
+        <w:t>Rock.Model.Attribute</w:t>
+      </w:r>
+      <w:proofErr w:type="spellEnd"/>
+      <w:proofErr w:type="gramEnd"/>
+    </w:p>
+    <w:p>
+      <w:pPr>
+        <w:pStyle w:val="ListParagraph"/>
+        <w:numPr>
+          <w:ilvl w:val="1"/>
+          <w:numId w:val="1"/>
+        </w:numPr>
+      </w:pPr>
+      <w:r>
+        <w:t>We had talked about adding an “</w:t>
+      </w:r>
+      <w:proofErr w:type="spellStart"/>
+      <w:r>
+        <w:t>IsAnalytic</w:t>
+      </w:r>
+      <w:proofErr w:type="spellEnd"/>
+      <w:r>
+        <w:t xml:space="preserve">” as a field </w:t>
+      </w:r>
+      <w:proofErr w:type="spellStart"/>
+      <w:proofErr w:type="gramStart"/>
+      <w:r>
+        <w:t>Rock.Model.Attribute</w:t>
+      </w:r>
+      <w:proofErr w:type="spellEnd"/>
+      <w:proofErr w:type="gramEnd"/>
+      <w:r>
+        <w:t xml:space="preserve">,  but that would only be shown in the Attribute </w:t>
+      </w:r>
+      <w:proofErr w:type="spellStart"/>
+      <w:r>
+        <w:t>Config</w:t>
+      </w:r>
+      <w:proofErr w:type="spellEnd"/>
+      <w:r>
+        <w:t xml:space="preserve"> UI when the Model implement </w:t>
+      </w:r>
+      <w:proofErr w:type="spellStart"/>
+      <w:r>
+        <w:t>IAnalytic</w:t>
+      </w:r>
+      <w:proofErr w:type="spellEnd"/>
+      <w:r>
+        <w:t xml:space="preserve"> or </w:t>
+      </w:r>
+      <w:proofErr w:type="spellStart"/>
+      <w:r>
+        <w:t>IAnalyticHistorical</w:t>
+      </w:r>
+      <w:proofErr w:type="spellEnd"/>
+      <w:r>
+        <w:t>.  I assume that would default to false for all existing Person/Family attributes? Or do we need to talk about that on a case by case (for the core ones)</w:t>
+      </w:r>
+      <w:r>
+        <w:rPr>
           <w:highlight w:val="yellow"/>
         </w:rPr>
-        <w:t>[YES, Jon will send me a list]</w:t>
-      </w:r>
-      <w:r>
         <w:t xml:space="preserve"> </w:t>
       </w:r>
+    </w:p>
+    <w:p>
+      <w:pPr>
+        <w:pStyle w:val="ListParagraph"/>
+        <w:numPr>
+          <w:ilvl w:val="0"/>
+          <w:numId w:val="1"/>
+        </w:numPr>
+      </w:pPr>
+      <w:r>
+        <w:rPr>
+          <w:highlight w:val="green"/>
+        </w:rPr>
+        <w:lastRenderedPageBreak/>
+        <w:t>[DONE]</w:t>
+      </w:r>
+      <w:r>
+        <w:t xml:space="preserve"> </w:t>
+      </w:r>
+      <w:r>
+        <w:t>Dim Family</w:t>
+      </w:r>
+    </w:p>
+    <w:p>
+      <w:pPr>
+        <w:pStyle w:val="ListParagraph"/>
+        <w:numPr>
+          <w:ilvl w:val="1"/>
+          <w:numId w:val="1"/>
+        </w:numPr>
+      </w:pPr>
+      <w:r>
+        <w:t xml:space="preserve"> </w:t>
+      </w:r>
+      <w:r>
+        <w:t xml:space="preserve">[YES] </w:t>
+      </w:r>
+      <w:proofErr w:type="spellStart"/>
+      <w:r>
+        <w:t>CampusId</w:t>
+      </w:r>
+      <w:proofErr w:type="spellEnd"/>
+      <w:r>
+        <w:t xml:space="preserve"> and </w:t>
+      </w:r>
+      <w:proofErr w:type="spellStart"/>
+      <w:r>
+        <w:t>CampusName</w:t>
+      </w:r>
+      <w:proofErr w:type="spellEnd"/>
+    </w:p>
+    <w:p>
+      <w:pPr>
+        <w:pStyle w:val="ListParagraph"/>
+        <w:numPr>
+          <w:ilvl w:val="1"/>
+          <w:numId w:val="1"/>
+        </w:numPr>
+      </w:pPr>
+      <w:proofErr w:type="spellStart"/>
+      <w:r>
+        <w:t>ConnectionStatus</w:t>
+      </w:r>
+      <w:proofErr w:type="spellEnd"/>
+      <w:r>
+        <w:t xml:space="preserve"> of “Most Connected family member” (based on </w:t>
+      </w:r>
+      <w:proofErr w:type="spellStart"/>
+      <w:r>
+        <w:t>DefinedValue.Order</w:t>
+      </w:r>
+      <w:proofErr w:type="spellEnd"/>
+      <w:r>
+        <w:t xml:space="preserve"> where First is most connected)</w:t>
+      </w:r>
+    </w:p>
+    <w:p>
+      <w:pPr>
+        <w:pStyle w:val="ListParagraph"/>
+        <w:numPr>
+          <w:ilvl w:val="1"/>
+          <w:numId w:val="1"/>
+        </w:numPr>
+      </w:pPr>
+      <w:r>
+        <w:t>Name (</w:t>
+      </w:r>
+      <w:proofErr w:type="spellStart"/>
+      <w:r>
+        <w:t>Group.Name</w:t>
+      </w:r>
+      <w:proofErr w:type="spellEnd"/>
+      <w:r>
+        <w:t>)</w:t>
+      </w:r>
+    </w:p>
+    <w:p>
+      <w:pPr>
+        <w:pStyle w:val="ListParagraph"/>
+        <w:numPr>
+          <w:ilvl w:val="1"/>
+          <w:numId w:val="1"/>
+        </w:numPr>
+      </w:pPr>
+      <w:proofErr w:type="spellStart"/>
+      <w:r>
+        <w:t>FamilyTitle</w:t>
+      </w:r>
+      <w:proofErr w:type="spellEnd"/>
+      <w:r>
+        <w:t xml:space="preserve"> (</w:t>
+      </w:r>
+      <w:proofErr w:type="spellStart"/>
+      <w:r>
+        <w:t>getFamilyTitle</w:t>
+      </w:r>
+      <w:proofErr w:type="spellEnd"/>
+      <w:r>
+        <w:t>)</w:t>
+      </w:r>
+    </w:p>
+    <w:p>
+      <w:pPr>
+        <w:pStyle w:val="ListParagraph"/>
+        <w:numPr>
+          <w:ilvl w:val="1"/>
+          <w:numId w:val="1"/>
+        </w:numPr>
+      </w:pPr>
+      <w:proofErr w:type="spellStart"/>
+      <w:r>
+        <w:t>MailingAddress</w:t>
+      </w:r>
+      <w:proofErr w:type="spellEnd"/>
+      <w:r>
+        <w:t xml:space="preserve"> (first one, preference on Home address)</w:t>
+      </w:r>
+    </w:p>
+    <w:p>
+      <w:pPr>
+        <w:pStyle w:val="ListParagraph"/>
+        <w:numPr>
+          <w:ilvl w:val="2"/>
+          <w:numId w:val="1"/>
+        </w:numPr>
+      </w:pPr>
+      <w:r>
+        <w:t xml:space="preserve">Flattened out fields (AnalyticsDimFamily.Street1, Street1, </w:t>
+      </w:r>
+      <w:proofErr w:type="spellStart"/>
+      <w:r>
+        <w:t>etc</w:t>
+      </w:r>
+      <w:proofErr w:type="spellEnd"/>
+      <w:r>
+        <w:t>)</w:t>
+      </w:r>
+    </w:p>
+    <w:p>
+      <w:pPr>
+        <w:pStyle w:val="ListParagraph"/>
+        <w:numPr>
+          <w:ilvl w:val="2"/>
+          <w:numId w:val="1"/>
+        </w:numPr>
+      </w:pPr>
+      <w:proofErr w:type="spellStart"/>
+      <w:r>
+        <w:t>Lat</w:t>
+      </w:r>
+      <w:proofErr w:type="spellEnd"/>
+    </w:p>
+    <w:p>
+      <w:pPr>
+        <w:pStyle w:val="ListParagraph"/>
+        <w:numPr>
+          <w:ilvl w:val="2"/>
+          <w:numId w:val="1"/>
+        </w:numPr>
+      </w:pPr>
+      <w:r>
+        <w:t>Long</w:t>
+      </w:r>
+    </w:p>
+    <w:p>
+      <w:pPr>
+        <w:pStyle w:val="ListParagraph"/>
+        <w:numPr>
+          <w:ilvl w:val="2"/>
+          <w:numId w:val="1"/>
+        </w:numPr>
+      </w:pPr>
+      <w:proofErr w:type="spellStart"/>
+      <w:r>
+        <w:t>LocationId</w:t>
+      </w:r>
+      <w:proofErr w:type="spellEnd"/>
+    </w:p>
+    <w:p>
+      <w:pPr>
+        <w:pStyle w:val="ListParagraph"/>
+        <w:numPr>
+          <w:ilvl w:val="2"/>
+          <w:numId w:val="1"/>
+        </w:numPr>
+      </w:pPr>
+      <w:proofErr w:type="spellStart"/>
+      <w:r>
+        <w:t>GeoPoint</w:t>
+      </w:r>
+      <w:proofErr w:type="spellEnd"/>
+      <w:r>
+        <w:t xml:space="preserve"> (Spatial)</w:t>
+      </w:r>
+    </w:p>
+    <w:p>
+      <w:pPr>
+        <w:pStyle w:val="ListParagraph"/>
+        <w:numPr>
+          <w:ilvl w:val="1"/>
+          <w:numId w:val="1"/>
+        </w:numPr>
+      </w:pPr>
+      <w:proofErr w:type="spellStart"/>
+      <w:r>
+        <w:t>MappedAddress</w:t>
+      </w:r>
+      <w:proofErr w:type="spellEnd"/>
+      <w:r>
+        <w:t xml:space="preserve"> (first one, preference on Home address)</w:t>
+      </w:r>
+    </w:p>
+    <w:p>
+      <w:pPr>
+        <w:pStyle w:val="ListParagraph"/>
+        <w:numPr>
+          <w:ilvl w:val="2"/>
+          <w:numId w:val="1"/>
+        </w:numPr>
+      </w:pPr>
+      <w:r>
+        <w:t xml:space="preserve">Same fields as </w:t>
+      </w:r>
+      <w:proofErr w:type="spellStart"/>
+      <w:r>
+        <w:t>MailingAddress</w:t>
+      </w:r>
+      <w:proofErr w:type="spellEnd"/>
+    </w:p>
+    <w:p>
+      <w:pPr>
+        <w:pStyle w:val="ListParagraph"/>
+        <w:numPr>
+          <w:ilvl w:val="1"/>
+          <w:numId w:val="1"/>
+        </w:numPr>
+      </w:pPr>
+      <w:proofErr w:type="spellStart"/>
+      <w:r>
+        <w:t>IsFamilyActive</w:t>
+      </w:r>
+      <w:proofErr w:type="spellEnd"/>
+      <w:r>
+        <w:t xml:space="preserve"> (Is at least one </w:t>
+      </w:r>
+      <w:proofErr w:type="spellStart"/>
+      <w:r>
+        <w:t>FamilyMember</w:t>
+      </w:r>
+      <w:proofErr w:type="spellEnd"/>
+      <w:r>
+        <w:t xml:space="preserve"> </w:t>
+      </w:r>
+      <w:proofErr w:type="spellStart"/>
+      <w:r>
+        <w:t>Recordstatus</w:t>
+      </w:r>
+      <w:proofErr w:type="spellEnd"/>
+      <w:r>
+        <w:t xml:space="preserve"> “Active” (Core </w:t>
+      </w:r>
       <w:proofErr w:type="spellStart"/>
       <w:proofErr w:type="gramStart"/>
       <w:r>
-        <w:t>Rock.Model.Attribute</w:t>
-      </w:r>
-      <w:proofErr w:type="spellEnd"/>
+        <w:t>DefinedValue</w:t>
+      </w:r>
+      <w:proofErr w:type="spellEnd"/>
+      <w:r>
+        <w:t>)_</w:t>
+      </w:r>
       <w:proofErr w:type="gramEnd"/>
     </w:p>
     <w:p>
@@ -566,55 +915,110 @@
         </w:numPr>
       </w:pPr>
       <w:r>
-        <w:t>We had talked about adding an “</w:t>
-      </w:r>
-      <w:proofErr w:type="spellStart"/>
-      <w:r>
-        <w:t>IsAnalytic</w:t>
-      </w:r>
-      <w:proofErr w:type="spellEnd"/>
-      <w:r>
-        <w:t xml:space="preserve">” as a field </w:t>
-      </w:r>
-      <w:proofErr w:type="spellStart"/>
-      <w:proofErr w:type="gramStart"/>
-      <w:r>
-        <w:t>Rock.Model.Attribute</w:t>
-      </w:r>
-      <w:proofErr w:type="spellEnd"/>
-      <w:proofErr w:type="gramEnd"/>
-      <w:r>
-        <w:t xml:space="preserve">,  but that would only be shown in the Attribute </w:t>
-      </w:r>
-      <w:proofErr w:type="spellStart"/>
-      <w:r>
-        <w:t>Config</w:t>
-      </w:r>
-      <w:proofErr w:type="spellEnd"/>
-      <w:r>
-        <w:t xml:space="preserve"> UI when the Model implement </w:t>
-      </w:r>
-      <w:proofErr w:type="spellStart"/>
-      <w:r>
-        <w:t>IAnalytic</w:t>
-      </w:r>
-      <w:proofErr w:type="spellEnd"/>
-      <w:r>
-        <w:t xml:space="preserve"> or </w:t>
-      </w:r>
-      <w:proofErr w:type="spellStart"/>
-      <w:r>
-        <w:t>IAnalyticHistorical</w:t>
-      </w:r>
-      <w:proofErr w:type="spellEnd"/>
-      <w:r>
-        <w:t>.  I assume that would default to false for all existing Person/Family attributes? Or do we need to talk about that on a case by case (for the core ones)</w:t>
-      </w:r>
-      <w:r>
-        <w:rPr>
-          <w:highlight w:val="yellow"/>
-        </w:rPr>
-        <w:t xml:space="preserve"> </w:t>
+        <w:t>Adult Count</w:t>
+      </w:r>
+    </w:p>
+    <w:p>
+      <w:pPr>
+        <w:pStyle w:val="ListParagraph"/>
+        <w:numPr>
+          <w:ilvl w:val="1"/>
+          <w:numId w:val="1"/>
+        </w:numPr>
+      </w:pPr>
+      <w:r>
+        <w:t>Child Count</w:t>
+      </w:r>
+    </w:p>
+    <w:p>
+      <w:pPr>
+        <w:pStyle w:val="ListParagraph"/>
+        <w:numPr>
+          <w:ilvl w:val="1"/>
+          <w:numId w:val="1"/>
+        </w:numPr>
+      </w:pPr>
+      <w:proofErr w:type="spellStart"/>
+      <w:r>
+        <w:t>HeadOfHouseholdPersonId</w:t>
+      </w:r>
+      <w:proofErr w:type="spellEnd"/>
+    </w:p>
+    <w:p>
+      <w:pPr>
+        <w:pStyle w:val="ListParagraph"/>
+        <w:numPr>
+          <w:ilvl w:val="2"/>
+          <w:numId w:val="1"/>
+        </w:numPr>
+      </w:pPr>
+      <w:r>
+        <w:t xml:space="preserve">Which can be linked to new View off of </w:t>
+      </w:r>
+      <w:proofErr w:type="spellStart"/>
+      <w:r>
+        <w:t>DimCurrentPerson</w:t>
+      </w:r>
+      <w:proofErr w:type="spellEnd"/>
+    </w:p>
+    <w:p>
+      <w:pPr>
+        <w:pStyle w:val="ListParagraph"/>
+        <w:numPr>
+          <w:ilvl w:val="3"/>
+          <w:numId w:val="1"/>
+        </w:numPr>
+      </w:pPr>
+      <w:r>
+        <w:t>*</w:t>
+      </w:r>
+      <w:proofErr w:type="spellStart"/>
+      <w:r>
+        <w:t>DimHeadOfHouseHold</w:t>
+      </w:r>
+      <w:proofErr w:type="spellEnd"/>
+      <w:r>
+        <w:t>*</w:t>
+      </w:r>
+    </w:p>
+    <w:p>
+      <w:pPr>
+        <w:pStyle w:val="ListParagraph"/>
+        <w:numPr>
+          <w:ilvl w:val="1"/>
+          <w:numId w:val="1"/>
+        </w:numPr>
+      </w:pPr>
+      <w:proofErr w:type="spellStart"/>
+      <w:r>
+        <w:t>IsEra</w:t>
+      </w:r>
+      <w:proofErr w:type="spellEnd"/>
+      <w:r>
+        <w:t xml:space="preserve"> (Core ERA if any of the </w:t>
+      </w:r>
+      <w:proofErr w:type="spellStart"/>
+      <w:r>
+        <w:t>FamilyMembers</w:t>
+      </w:r>
+      <w:proofErr w:type="spellEnd"/>
+      <w:r>
+        <w:t xml:space="preserve"> is ERA)</w:t>
+      </w:r>
+    </w:p>
+    <w:p>
+      <w:pPr>
+        <w:pStyle w:val="ListParagraph"/>
+        <w:numPr>
+          <w:ilvl w:val="1"/>
+          <w:numId w:val="1"/>
+        </w:numPr>
+      </w:pPr>
+      <w:r>
+        <w:t xml:space="preserve">[Can Wait] </w:t>
+      </w:r>
+      <w:r>
+        <w:t>Attributes (Just like Person)</w:t>
       </w:r>
     </w:p>
     <w:p>
@@ -629,472 +1033,54 @@
         <w:rPr>
           <w:highlight w:val="green"/>
         </w:rPr>
-        <w:lastRenderedPageBreak/>
-        <w:t>[</w:t>
-      </w:r>
+        <w:t>[DONE]</w:t>
+      </w:r>
+      <w:r>
+        <w:t xml:space="preserve"> Attendance</w:t>
+      </w:r>
+    </w:p>
+    <w:p>
+      <w:pPr>
+        <w:pStyle w:val="ListParagraph"/>
+        <w:numPr>
+          <w:ilvl w:val="1"/>
+          <w:numId w:val="1"/>
+        </w:numPr>
+      </w:pPr>
+      <w:proofErr w:type="spellStart"/>
+      <w:r>
+        <w:t>AnalyticsDimAttendanceLocation</w:t>
+      </w:r>
+      <w:proofErr w:type="spellEnd"/>
+      <w:r>
+        <w:t xml:space="preserve"> (View)</w:t>
+      </w:r>
+    </w:p>
+    <w:p>
+      <w:pPr>
+        <w:pStyle w:val="ListParagraph"/>
+        <w:numPr>
+          <w:ilvl w:val="2"/>
+          <w:numId w:val="1"/>
+        </w:numPr>
+      </w:pPr>
+      <w:r>
+        <w:t>(Most of the Location fields)</w:t>
+      </w:r>
+    </w:p>
+    <w:p>
+      <w:pPr>
+        <w:pStyle w:val="ListParagraph"/>
+        <w:numPr>
+          <w:ilvl w:val="0"/>
+          <w:numId w:val="1"/>
+        </w:numPr>
+      </w:pPr>
       <w:r>
         <w:rPr>
           <w:highlight w:val="green"/>
         </w:rPr>
-        <w:t>In Progress</w:t>
-      </w:r>
-      <w:r>
-        <w:rPr>
-          <w:highlight w:val="green"/>
-        </w:rPr>
-        <w:t>]</w:t>
-      </w:r>
-      <w:r>
-        <w:t xml:space="preserve"> </w:t>
-      </w:r>
-      <w:r>
-        <w:t>Dim Family</w:t>
-      </w:r>
-    </w:p>
-    <w:p>
-      <w:pPr>
-        <w:pStyle w:val="ListParagraph"/>
-        <w:numPr>
-          <w:ilvl w:val="1"/>
-          <w:numId w:val="1"/>
-        </w:numPr>
-      </w:pPr>
-      <w:r>
-        <w:t xml:space="preserve"> </w:t>
-      </w:r>
-      <w:r>
-        <w:t xml:space="preserve">[YES] </w:t>
-      </w:r>
-      <w:proofErr w:type="spellStart"/>
-      <w:r>
-        <w:t>CampusId</w:t>
-      </w:r>
-      <w:proofErr w:type="spellEnd"/>
-      <w:r>
-        <w:t xml:space="preserve"> and </w:t>
-      </w:r>
-      <w:proofErr w:type="spellStart"/>
-      <w:r>
-        <w:t>CampusName</w:t>
-      </w:r>
-      <w:proofErr w:type="spellEnd"/>
-    </w:p>
-    <w:p>
-      <w:pPr>
-        <w:pStyle w:val="ListParagraph"/>
-        <w:numPr>
-          <w:ilvl w:val="1"/>
-          <w:numId w:val="1"/>
-        </w:numPr>
-      </w:pPr>
-      <w:proofErr w:type="spellStart"/>
-      <w:r>
-        <w:t>ConnectionStatus</w:t>
-      </w:r>
-      <w:proofErr w:type="spellEnd"/>
-      <w:r>
-        <w:t xml:space="preserve"> of “Most Connected family member” (based on </w:t>
-      </w:r>
-      <w:proofErr w:type="spellStart"/>
-      <w:r>
-        <w:t>DefinedValue.Order</w:t>
-      </w:r>
-      <w:proofErr w:type="spellEnd"/>
-      <w:r>
-        <w:t xml:space="preserve"> where First is most connected)</w:t>
-      </w:r>
-    </w:p>
-    <w:p>
-      <w:pPr>
-        <w:pStyle w:val="ListParagraph"/>
-        <w:numPr>
-          <w:ilvl w:val="1"/>
-          <w:numId w:val="1"/>
-        </w:numPr>
-      </w:pPr>
-      <w:r>
-        <w:t>Name (</w:t>
-      </w:r>
-      <w:proofErr w:type="spellStart"/>
-      <w:r>
-        <w:t>Group.Name</w:t>
-      </w:r>
-      <w:proofErr w:type="spellEnd"/>
-      <w:r>
-        <w:t>)</w:t>
-      </w:r>
-    </w:p>
-    <w:p>
-      <w:pPr>
-        <w:pStyle w:val="ListParagraph"/>
-        <w:numPr>
-          <w:ilvl w:val="1"/>
-          <w:numId w:val="1"/>
-        </w:numPr>
-      </w:pPr>
-      <w:proofErr w:type="spellStart"/>
-      <w:r>
-        <w:t>FamilyTitle</w:t>
-      </w:r>
-      <w:proofErr w:type="spellEnd"/>
-      <w:r>
-        <w:t xml:space="preserve"> (</w:t>
-      </w:r>
-      <w:proofErr w:type="spellStart"/>
-      <w:r>
-        <w:t>getFamilyTitle</w:t>
-      </w:r>
-      <w:proofErr w:type="spellEnd"/>
-      <w:r>
-        <w:t>)</w:t>
-      </w:r>
-    </w:p>
-    <w:p>
-      <w:pPr>
-        <w:pStyle w:val="ListParagraph"/>
-        <w:numPr>
-          <w:ilvl w:val="1"/>
-          <w:numId w:val="1"/>
-        </w:numPr>
-      </w:pPr>
-      <w:proofErr w:type="spellStart"/>
-      <w:r>
-        <w:t>MailingAddress</w:t>
-      </w:r>
-      <w:proofErr w:type="spellEnd"/>
-      <w:r>
-        <w:t xml:space="preserve"> (first one, preference on Home address)</w:t>
-      </w:r>
-    </w:p>
-    <w:p>
-      <w:pPr>
-        <w:pStyle w:val="ListParagraph"/>
-        <w:numPr>
-          <w:ilvl w:val="2"/>
-          <w:numId w:val="1"/>
-        </w:numPr>
-      </w:pPr>
-      <w:r>
-        <w:t xml:space="preserve">Flattened out fields (AnalyticsDimFamily.Street1, Street1, </w:t>
-      </w:r>
-      <w:proofErr w:type="spellStart"/>
-      <w:r>
-        <w:t>etc</w:t>
-      </w:r>
-      <w:proofErr w:type="spellEnd"/>
-      <w:r>
-        <w:t>)</w:t>
-      </w:r>
-    </w:p>
-    <w:p>
-      <w:pPr>
-        <w:pStyle w:val="ListParagraph"/>
-        <w:numPr>
-          <w:ilvl w:val="2"/>
-          <w:numId w:val="1"/>
-        </w:numPr>
-      </w:pPr>
-      <w:proofErr w:type="spellStart"/>
-      <w:r>
-        <w:t>Lat</w:t>
-      </w:r>
-      <w:proofErr w:type="spellEnd"/>
-    </w:p>
-    <w:p>
-      <w:pPr>
-        <w:pStyle w:val="ListParagraph"/>
-        <w:numPr>
-          <w:ilvl w:val="2"/>
-          <w:numId w:val="1"/>
-        </w:numPr>
-      </w:pPr>
-      <w:r>
-        <w:t>Long</w:t>
-      </w:r>
-    </w:p>
-    <w:p>
-      <w:pPr>
-        <w:pStyle w:val="ListParagraph"/>
-        <w:numPr>
-          <w:ilvl w:val="2"/>
-          <w:numId w:val="1"/>
-        </w:numPr>
-      </w:pPr>
-      <w:proofErr w:type="spellStart"/>
-      <w:r>
-        <w:t>LocationId</w:t>
-      </w:r>
-      <w:proofErr w:type="spellEnd"/>
-    </w:p>
-    <w:p>
-      <w:pPr>
-        <w:pStyle w:val="ListParagraph"/>
-        <w:numPr>
-          <w:ilvl w:val="2"/>
-          <w:numId w:val="1"/>
-        </w:numPr>
-      </w:pPr>
-      <w:proofErr w:type="spellStart"/>
-      <w:r>
-        <w:t>GeoPoint</w:t>
-      </w:r>
-      <w:proofErr w:type="spellEnd"/>
-      <w:r>
-        <w:t xml:space="preserve"> (Spatial)</w:t>
-      </w:r>
-    </w:p>
-    <w:p>
-      <w:pPr>
-        <w:pStyle w:val="ListParagraph"/>
-        <w:numPr>
-          <w:ilvl w:val="1"/>
-          <w:numId w:val="1"/>
-        </w:numPr>
-      </w:pPr>
-      <w:proofErr w:type="spellStart"/>
-      <w:r>
-        <w:t>MappedAddress</w:t>
-      </w:r>
-      <w:proofErr w:type="spellEnd"/>
-      <w:r>
-        <w:t xml:space="preserve"> (first one, preference on Home address)</w:t>
-      </w:r>
-    </w:p>
-    <w:p>
-      <w:pPr>
-        <w:pStyle w:val="ListParagraph"/>
-        <w:numPr>
-          <w:ilvl w:val="2"/>
-          <w:numId w:val="1"/>
-        </w:numPr>
-      </w:pPr>
-      <w:r>
-        <w:t xml:space="preserve">Same fields as </w:t>
-      </w:r>
-      <w:proofErr w:type="spellStart"/>
-      <w:r>
-        <w:t>MailingAddress</w:t>
-      </w:r>
-      <w:proofErr w:type="spellEnd"/>
-    </w:p>
-    <w:p>
-      <w:pPr>
-        <w:pStyle w:val="ListParagraph"/>
-        <w:numPr>
-          <w:ilvl w:val="1"/>
-          <w:numId w:val="1"/>
-        </w:numPr>
-      </w:pPr>
-      <w:proofErr w:type="spellStart"/>
-      <w:r>
-        <w:t>IsFamilyActive</w:t>
-      </w:r>
-      <w:proofErr w:type="spellEnd"/>
-      <w:r>
-        <w:t xml:space="preserve"> (Is at least one </w:t>
-      </w:r>
-      <w:proofErr w:type="spellStart"/>
-      <w:r>
-        <w:t>FamilyMember</w:t>
-      </w:r>
-      <w:proofErr w:type="spellEnd"/>
-      <w:r>
-        <w:t xml:space="preserve"> </w:t>
-      </w:r>
-      <w:proofErr w:type="spellStart"/>
-      <w:r>
-        <w:t>Recordstatus</w:t>
-      </w:r>
-      <w:proofErr w:type="spellEnd"/>
-      <w:r>
-        <w:t xml:space="preserve"> “Active” (Core </w:t>
-      </w:r>
-      <w:proofErr w:type="spellStart"/>
-      <w:proofErr w:type="gramStart"/>
-      <w:r>
-        <w:t>DefinedValue</w:t>
-      </w:r>
-      <w:proofErr w:type="spellEnd"/>
-      <w:r>
-        <w:t>)_</w:t>
-      </w:r>
-      <w:proofErr w:type="gramEnd"/>
-    </w:p>
-    <w:p>
-      <w:pPr>
-        <w:pStyle w:val="ListParagraph"/>
-        <w:numPr>
-          <w:ilvl w:val="1"/>
-          <w:numId w:val="1"/>
-        </w:numPr>
-      </w:pPr>
-      <w:r>
-        <w:t>Adult Count</w:t>
-      </w:r>
-    </w:p>
-    <w:p>
-      <w:pPr>
-        <w:pStyle w:val="ListParagraph"/>
-        <w:numPr>
-          <w:ilvl w:val="1"/>
-          <w:numId w:val="1"/>
-        </w:numPr>
-      </w:pPr>
-      <w:r>
-        <w:t>Child Count</w:t>
-      </w:r>
-    </w:p>
-    <w:p>
-      <w:pPr>
-        <w:pStyle w:val="ListParagraph"/>
-        <w:numPr>
-          <w:ilvl w:val="1"/>
-          <w:numId w:val="1"/>
-        </w:numPr>
-      </w:pPr>
-      <w:proofErr w:type="spellStart"/>
-      <w:r>
-        <w:t>HeadOfHouseholdPersonId</w:t>
-      </w:r>
-      <w:proofErr w:type="spellEnd"/>
-    </w:p>
-    <w:p>
-      <w:pPr>
-        <w:pStyle w:val="ListParagraph"/>
-        <w:numPr>
-          <w:ilvl w:val="2"/>
-          <w:numId w:val="1"/>
-        </w:numPr>
-      </w:pPr>
-      <w:r>
-        <w:t xml:space="preserve">Which can be linked to new View off of </w:t>
-      </w:r>
-      <w:proofErr w:type="spellStart"/>
-      <w:r>
-        <w:t>DimCurrentPerson</w:t>
-      </w:r>
-      <w:proofErr w:type="spellEnd"/>
-    </w:p>
-    <w:p>
-      <w:pPr>
-        <w:pStyle w:val="ListParagraph"/>
-        <w:numPr>
-          <w:ilvl w:val="3"/>
-          <w:numId w:val="1"/>
-        </w:numPr>
-      </w:pPr>
-      <w:r>
-        <w:t>*</w:t>
-      </w:r>
-      <w:proofErr w:type="spellStart"/>
-      <w:r>
-        <w:t>DimHeadOfHouseHold</w:t>
-      </w:r>
-      <w:proofErr w:type="spellEnd"/>
-      <w:r>
-        <w:t>*</w:t>
-      </w:r>
-    </w:p>
-    <w:p>
-      <w:pPr>
-        <w:pStyle w:val="ListParagraph"/>
-        <w:numPr>
-          <w:ilvl w:val="1"/>
-          <w:numId w:val="1"/>
-        </w:numPr>
-      </w:pPr>
-      <w:proofErr w:type="spellStart"/>
-      <w:r>
-        <w:t>IsEra</w:t>
-      </w:r>
-      <w:proofErr w:type="spellEnd"/>
-      <w:r>
-        <w:t xml:space="preserve"> (Core ERA if any of the </w:t>
-      </w:r>
-      <w:proofErr w:type="spellStart"/>
-      <w:r>
-        <w:t>FamilyMembers</w:t>
-      </w:r>
-      <w:proofErr w:type="spellEnd"/>
-      <w:r>
-        <w:t xml:space="preserve"> is ERA)</w:t>
-      </w:r>
-    </w:p>
-    <w:p>
-      <w:pPr>
-        <w:pStyle w:val="ListParagraph"/>
-        <w:numPr>
-          <w:ilvl w:val="1"/>
-          <w:numId w:val="1"/>
-        </w:numPr>
-      </w:pPr>
-      <w:r>
-        <w:t xml:space="preserve">[Can Wait] </w:t>
-      </w:r>
-      <w:r>
-        <w:t>Attributes (Just like Person)</w:t>
-      </w:r>
-    </w:p>
-    <w:p>
-      <w:pPr>
-        <w:pStyle w:val="ListParagraph"/>
-        <w:numPr>
-          <w:ilvl w:val="0"/>
-          <w:numId w:val="1"/>
-        </w:numPr>
-      </w:pPr>
-      <w:r>
-        <w:rPr>
-          <w:highlight w:val="green"/>
-        </w:rPr>
-        <w:t>[In Progress]</w:t>
-      </w:r>
-      <w:r>
-        <w:t xml:space="preserve"> Attendance</w:t>
-      </w:r>
-    </w:p>
-    <w:p>
-      <w:pPr>
-        <w:pStyle w:val="ListParagraph"/>
-        <w:numPr>
-          <w:ilvl w:val="1"/>
-          <w:numId w:val="1"/>
-        </w:numPr>
-      </w:pPr>
-      <w:proofErr w:type="spellStart"/>
-      <w:r>
-        <w:t>AnalyticsDimAttendanceLocation</w:t>
-      </w:r>
-      <w:proofErr w:type="spellEnd"/>
-      <w:r>
-        <w:t xml:space="preserve"> (View)</w:t>
-      </w:r>
-    </w:p>
-    <w:p>
-      <w:pPr>
-        <w:pStyle w:val="ListParagraph"/>
-        <w:numPr>
-          <w:ilvl w:val="2"/>
-          <w:numId w:val="1"/>
-        </w:numPr>
-      </w:pPr>
-      <w:r>
-        <w:t>(Most of the Location fields)</w:t>
-      </w:r>
-    </w:p>
-    <w:p>
-      <w:pPr>
-        <w:pStyle w:val="ListParagraph"/>
-        <w:numPr>
-          <w:ilvl w:val="0"/>
-          <w:numId w:val="1"/>
-        </w:numPr>
-      </w:pPr>
-      <w:r>
-        <w:rPr>
-          <w:highlight w:val="green"/>
-        </w:rPr>
-        <w:t>[In Progress]</w:t>
+        <w:t>[DONE]</w:t>
       </w:r>
       <w:r>
         <w:t xml:space="preserve"> Attendance </w:t>
@@ -2067,7 +2053,16 @@
         </w:numPr>
       </w:pPr>
       <w:r>
-        <w:t xml:space="preserve">[OK] </w:t>
+        <w:t>[</w:t>
+      </w:r>
+      <w:r>
+        <w:rPr>
+          <w:highlight w:val="green"/>
+        </w:rPr>
+        <w:t>OK</w:t>
+      </w:r>
+      <w:r>
+        <w:t xml:space="preserve">] </w:t>
       </w:r>
       <w:r>
         <w:t>CCV Priorities vs core discussion</w:t>
@@ -2155,6 +2150,8 @@
       <w:r>
         <w:t>Groups.  Enough for Attendance BI to make sense.</w:t>
       </w:r>
+      <w:bookmarkStart w:id="0" w:name="_GoBack"/>
+      <w:bookmarkEnd w:id="0"/>
     </w:p>
     <w:p>
       <w:pPr>

</xml_diff>

<commit_message>
- started cleanup of redundant Analytics Dimension tables and some other tweaks
</commit_message>
<xml_diff>
--- a/Dev Tools/Research/Analytics/ToDos.docx
+++ b/Dev Tools/Research/Analytics/ToDos.docx
@@ -21,7 +21,19 @@
         <w:rPr>
           <w:highlight w:val="magenta"/>
         </w:rPr>
-        <w:t>[TODO]</w:t>
+        <w:t>[</w:t>
+      </w:r>
+      <w:r>
+        <w:rPr>
+          <w:highlight w:val="magenta"/>
+        </w:rPr>
+        <w:t>Mostly Done, just need to check</w:t>
+      </w:r>
+      <w:r>
+        <w:rPr>
+          <w:highlight w:val="magenta"/>
+        </w:rPr>
+        <w:t>]</w:t>
       </w:r>
       <w:r>
         <w:t xml:space="preserve"> </w:t>
@@ -2150,6 +2162,290 @@
       <w:r>
         <w:t>Groups.  Enough for Attendance BI to make sense.</w:t>
       </w:r>
+    </w:p>
+    <w:p>
+      <w:pPr>
+        <w:pStyle w:val="ListParagraph"/>
+        <w:numPr>
+          <w:ilvl w:val="2"/>
+          <w:numId w:val="1"/>
+        </w:numPr>
+      </w:pPr>
+      <w:r>
+        <w:t>Group Attributes.  Not a priority</w:t>
+      </w:r>
+    </w:p>
+    <w:p>
+      <w:pPr>
+        <w:pStyle w:val="ListParagraph"/>
+        <w:numPr>
+          <w:ilvl w:val="0"/>
+          <w:numId w:val="1"/>
+        </w:numPr>
+      </w:pPr>
+      <w:r>
+        <w:rPr>
+          <w:highlight w:val="magenta"/>
+        </w:rPr>
+        <w:t>[Idea]</w:t>
+      </w:r>
+      <w:r>
+        <w:t xml:space="preserve">Repackage Template (prompt for connection string, </w:t>
+      </w:r>
+      <w:proofErr w:type="spellStart"/>
+      <w:r>
+        <w:t>etc</w:t>
+      </w:r>
+      <w:proofErr w:type="spellEnd"/>
+      <w:r>
+        <w:t xml:space="preserve">), like </w:t>
+      </w:r>
+      <w:proofErr w:type="spellStart"/>
+      <w:r>
+        <w:t>CCVRockit</w:t>
+      </w:r>
+      <w:proofErr w:type="spellEnd"/>
+    </w:p>
+    <w:p>
+      <w:pPr>
+        <w:pStyle w:val="ListParagraph"/>
+        <w:numPr>
+          <w:ilvl w:val="0"/>
+          <w:numId w:val="1"/>
+        </w:numPr>
+      </w:pPr>
+      <w:r>
+        <w:t>[</w:t>
+      </w:r>
+      <w:proofErr w:type="spellStart"/>
+      <w:r>
+        <w:rPr>
+          <w:highlight w:val="magenta"/>
+        </w:rPr>
+        <w:t>Todo</w:t>
+      </w:r>
+      <w:proofErr w:type="spellEnd"/>
+      <w:r>
+        <w:t xml:space="preserve">] </w:t>
+      </w:r>
+      <w:r>
+        <w:t>Tooltip on the Calendar UI to explain some things</w:t>
+      </w:r>
+    </w:p>
+    <w:p>
+      <w:pPr>
+        <w:pStyle w:val="ListParagraph"/>
+        <w:numPr>
+          <w:ilvl w:val="0"/>
+          <w:numId w:val="1"/>
+        </w:numPr>
+      </w:pPr>
+      <w:r>
+        <w:t>Hide from reporting for dataviews…</w:t>
+      </w:r>
+    </w:p>
+    <w:p>
+      <w:pPr>
+        <w:pStyle w:val="ListParagraph"/>
+        <w:numPr>
+          <w:ilvl w:val="0"/>
+          <w:numId w:val="1"/>
+        </w:numPr>
+      </w:pPr>
+      <w:r>
+        <w:t xml:space="preserve"> [Yes] </w:t>
+      </w:r>
+      <w:r>
+        <w:t xml:space="preserve">Could we add Age to </w:t>
+      </w:r>
+      <w:proofErr w:type="spellStart"/>
+      <w:r>
+        <w:t>AnalyticsSourcePersonHistorical</w:t>
+      </w:r>
+      <w:proofErr w:type="spellEnd"/>
+    </w:p>
+    <w:p>
+      <w:pPr>
+        <w:pStyle w:val="ListParagraph"/>
+        <w:numPr>
+          <w:ilvl w:val="1"/>
+          <w:numId w:val="1"/>
+        </w:numPr>
+      </w:pPr>
+      <w:r>
+        <w:t xml:space="preserve">[Nice to Have] </w:t>
+      </w:r>
+      <w:r>
+        <w:t xml:space="preserve">It would be great to have a new field too for </w:t>
+      </w:r>
+      <w:proofErr w:type="spellStart"/>
+      <w:r>
+        <w:t>AgeRange</w:t>
+      </w:r>
+      <w:proofErr w:type="spellEnd"/>
+      <w:r>
+        <w:t xml:space="preserve"> with the following groupings</w:t>
+      </w:r>
+    </w:p>
+    <w:p>
+      <w:pPr>
+        <w:pStyle w:val="ListParagraph"/>
+        <w:numPr>
+          <w:ilvl w:val="2"/>
+          <w:numId w:val="1"/>
+        </w:numPr>
+      </w:pPr>
+      <w:r>
+        <w:t xml:space="preserve">Under 12 </w:t>
+      </w:r>
+      <w:proofErr w:type="gramStart"/>
+      <w:r>
+        <w:t>years</w:t>
+      </w:r>
+      <w:proofErr w:type="gramEnd"/>
+      <w:r>
+        <w:t xml:space="preserve"> old</w:t>
+      </w:r>
+    </w:p>
+    <w:p>
+      <w:pPr>
+        <w:pStyle w:val="ListParagraph"/>
+        <w:numPr>
+          <w:ilvl w:val="2"/>
+          <w:numId w:val="1"/>
+        </w:numPr>
+      </w:pPr>
+      <w:r>
+        <w:t xml:space="preserve">12-17 </w:t>
+      </w:r>
+      <w:proofErr w:type="gramStart"/>
+      <w:r>
+        <w:t>years</w:t>
+      </w:r>
+      <w:proofErr w:type="gramEnd"/>
+      <w:r>
+        <w:t xml:space="preserve"> old</w:t>
+      </w:r>
+    </w:p>
+    <w:p>
+      <w:pPr>
+        <w:pStyle w:val="ListParagraph"/>
+        <w:numPr>
+          <w:ilvl w:val="2"/>
+          <w:numId w:val="1"/>
+        </w:numPr>
+      </w:pPr>
+      <w:r>
+        <w:t xml:space="preserve">18-24 </w:t>
+      </w:r>
+      <w:proofErr w:type="gramStart"/>
+      <w:r>
+        <w:t>years</w:t>
+      </w:r>
+      <w:proofErr w:type="gramEnd"/>
+      <w:r>
+        <w:t xml:space="preserve"> old</w:t>
+      </w:r>
+    </w:p>
+    <w:p>
+      <w:pPr>
+        <w:pStyle w:val="ListParagraph"/>
+        <w:numPr>
+          <w:ilvl w:val="2"/>
+          <w:numId w:val="1"/>
+        </w:numPr>
+      </w:pPr>
+      <w:r>
+        <w:t xml:space="preserve">25-34 </w:t>
+      </w:r>
+      <w:proofErr w:type="gramStart"/>
+      <w:r>
+        <w:t>years</w:t>
+      </w:r>
+      <w:proofErr w:type="gramEnd"/>
+      <w:r>
+        <w:t xml:space="preserve"> old</w:t>
+      </w:r>
+    </w:p>
+    <w:p>
+      <w:pPr>
+        <w:pStyle w:val="ListParagraph"/>
+        <w:numPr>
+          <w:ilvl w:val="2"/>
+          <w:numId w:val="1"/>
+        </w:numPr>
+      </w:pPr>
+      <w:r>
+        <w:t xml:space="preserve">35-44 </w:t>
+      </w:r>
+      <w:proofErr w:type="gramStart"/>
+      <w:r>
+        <w:t>years</w:t>
+      </w:r>
+      <w:proofErr w:type="gramEnd"/>
+      <w:r>
+        <w:t xml:space="preserve"> old</w:t>
+      </w:r>
+    </w:p>
+    <w:p>
+      <w:pPr>
+        <w:pStyle w:val="ListParagraph"/>
+        <w:numPr>
+          <w:ilvl w:val="2"/>
+          <w:numId w:val="1"/>
+        </w:numPr>
+      </w:pPr>
+      <w:r>
+        <w:t xml:space="preserve">45-54 </w:t>
+      </w:r>
+      <w:proofErr w:type="gramStart"/>
+      <w:r>
+        <w:t>years</w:t>
+      </w:r>
+      <w:proofErr w:type="gramEnd"/>
+      <w:r>
+        <w:t xml:space="preserve"> old</w:t>
+      </w:r>
+    </w:p>
+    <w:p>
+      <w:pPr>
+        <w:pStyle w:val="ListParagraph"/>
+        <w:numPr>
+          <w:ilvl w:val="2"/>
+          <w:numId w:val="1"/>
+        </w:numPr>
+      </w:pPr>
+      <w:r>
+        <w:t xml:space="preserve">55-64 </w:t>
+      </w:r>
+      <w:proofErr w:type="gramStart"/>
+      <w:r>
+        <w:t>years</w:t>
+      </w:r>
+      <w:proofErr w:type="gramEnd"/>
+      <w:r>
+        <w:t xml:space="preserve"> old</w:t>
+      </w:r>
+    </w:p>
+    <w:p>
+      <w:pPr>
+        <w:pStyle w:val="ListParagraph"/>
+        <w:numPr>
+          <w:ilvl w:val="2"/>
+          <w:numId w:val="1"/>
+        </w:numPr>
+      </w:pPr>
+      <w:r>
+        <w:t xml:space="preserve">65-74 </w:t>
+      </w:r>
+      <w:proofErr w:type="gramStart"/>
+      <w:r>
+        <w:t>years</w:t>
+      </w:r>
+      <w:proofErr w:type="gramEnd"/>
+      <w:r>
+        <w:t xml:space="preserve"> old</w:t>
+      </w:r>
       <w:bookmarkStart w:id="0" w:name="_GoBack"/>
       <w:bookmarkEnd w:id="0"/>
     </w:p>
@@ -2162,7 +2458,715 @@
         </w:numPr>
       </w:pPr>
       <w:r>
-        <w:t>Group Attributes.  Not a priority</w:t>
+        <w:t>75 years or older</w:t>
+      </w:r>
+    </w:p>
+    <w:p>
+      <w:pPr>
+        <w:pStyle w:val="ListParagraph"/>
+        <w:numPr>
+          <w:ilvl w:val="0"/>
+          <w:numId w:val="1"/>
+        </w:numPr>
+      </w:pPr>
+      <w:r>
+        <w:rPr>
+          <w:highlight w:val="yellow"/>
+        </w:rPr>
+        <w:t>[Yes]</w:t>
+      </w:r>
+      <w:r>
+        <w:t xml:space="preserve"> </w:t>
+      </w:r>
+      <w:r>
+        <w:t xml:space="preserve">On the </w:t>
+      </w:r>
+      <w:proofErr w:type="spellStart"/>
+      <w:r>
+        <w:t>AnalyticsFactAttendance</w:t>
+      </w:r>
+      <w:proofErr w:type="spellEnd"/>
+      <w:r>
+        <w:t xml:space="preserve"> view could we rename ‘</w:t>
+      </w:r>
+      <w:proofErr w:type="spellStart"/>
+      <w:r>
+        <w:t>GroupTypeName</w:t>
+      </w:r>
+      <w:proofErr w:type="spellEnd"/>
+      <w:r>
+        <w:t>’ to ‘Area’</w:t>
+      </w:r>
+    </w:p>
+    <w:p>
+      <w:pPr>
+        <w:pStyle w:val="ListParagraph"/>
+        <w:numPr>
+          <w:ilvl w:val="0"/>
+          <w:numId w:val="1"/>
+        </w:numPr>
+      </w:pPr>
+      <w:r>
+        <w:rPr>
+          <w:highlight w:val="yellow"/>
+        </w:rPr>
+        <w:t>[Yes]</w:t>
+      </w:r>
+      <w:r>
+        <w:t xml:space="preserve"> </w:t>
+      </w:r>
+      <w:r>
+        <w:t>Power BI seems to like to assume relationships based on the ‘Order’ field. What do you think about making the ‘Order’ fields ‘</w:t>
+      </w:r>
+      <w:proofErr w:type="spellStart"/>
+      <w:r>
+        <w:t>SuffixOrder</w:t>
+      </w:r>
+      <w:proofErr w:type="spellEnd"/>
+      <w:r>
+        <w:t>’ to help prevent this? There are quite a few ‘Order’ columns though.</w:t>
+      </w:r>
+    </w:p>
+    <w:p>
+      <w:pPr>
+        <w:pStyle w:val="ListParagraph"/>
+        <w:numPr>
+          <w:ilvl w:val="0"/>
+          <w:numId w:val="1"/>
+        </w:numPr>
+      </w:pPr>
+      <w:r>
+        <w:rPr>
+          <w:highlight w:val="yellow"/>
+        </w:rPr>
+        <w:t xml:space="preserve">[Yes, when converted to View (like </w:t>
+      </w:r>
+      <w:proofErr w:type="spellStart"/>
+      <w:r>
+        <w:rPr>
+          <w:highlight w:val="yellow"/>
+        </w:rPr>
+        <w:t>TranactionFact</w:t>
+      </w:r>
+      <w:proofErr w:type="spellEnd"/>
+      <w:r>
+        <w:rPr>
+          <w:highlight w:val="yellow"/>
+        </w:rPr>
+        <w:t xml:space="preserve">), make the PK </w:t>
+      </w:r>
+      <w:proofErr w:type="spellStart"/>
+      <w:r>
+        <w:rPr>
+          <w:highlight w:val="yellow"/>
+        </w:rPr>
+        <w:t>FinancialTransactionId</w:t>
+      </w:r>
+      <w:proofErr w:type="spellEnd"/>
+      <w:r>
+        <w:rPr>
+          <w:highlight w:val="yellow"/>
+        </w:rPr>
+        <w:t xml:space="preserve">, </w:t>
+      </w:r>
+      <w:proofErr w:type="spellStart"/>
+      <w:proofErr w:type="gramStart"/>
+      <w:r>
+        <w:rPr>
+          <w:highlight w:val="yellow"/>
+        </w:rPr>
+        <w:t>etc</w:t>
+      </w:r>
+      <w:proofErr w:type="spellEnd"/>
+      <w:r>
+        <w:rPr>
+          <w:highlight w:val="yellow"/>
+        </w:rPr>
+        <w:t xml:space="preserve"> ]</w:t>
+      </w:r>
+      <w:r>
+        <w:t>Same</w:t>
+      </w:r>
+      <w:proofErr w:type="gramEnd"/>
+      <w:r>
+        <w:t xml:space="preserve"> thing with Id, what do you think of prefixing the entity in front of the Ids? Many views already have that.</w:t>
+      </w:r>
+    </w:p>
+    <w:p>
+      <w:pPr>
+        <w:pStyle w:val="ListParagraph"/>
+        <w:numPr>
+          <w:ilvl w:val="0"/>
+          <w:numId w:val="1"/>
+        </w:numPr>
+      </w:pPr>
+      <w:r>
+        <w:rPr>
+          <w:highlight w:val="yellow"/>
+        </w:rPr>
+        <w:t xml:space="preserve">[Kill </w:t>
+      </w:r>
+      <w:proofErr w:type="gramStart"/>
+      <w:r>
+        <w:rPr>
+          <w:highlight w:val="yellow"/>
+        </w:rPr>
+        <w:t>It]</w:t>
+      </w:r>
+      <w:r>
+        <w:t>What’s</w:t>
+      </w:r>
+      <w:proofErr w:type="gramEnd"/>
+      <w:r>
+        <w:t xml:space="preserve"> the need for </w:t>
+      </w:r>
+      <w:proofErr w:type="spellStart"/>
+      <w:r>
+        <w:t>AnalyticsDimAttendanceSchedule</w:t>
+      </w:r>
+      <w:proofErr w:type="spellEnd"/>
+      <w:r>
+        <w:t xml:space="preserve"> view?</w:t>
+      </w:r>
+    </w:p>
+    <w:p>
+      <w:pPr>
+        <w:pStyle w:val="ListParagraph"/>
+        <w:numPr>
+          <w:ilvl w:val="0"/>
+          <w:numId w:val="1"/>
+        </w:numPr>
+      </w:pPr>
+      <w:r>
+        <w:rPr>
+          <w:highlight w:val="yellow"/>
+        </w:rPr>
+        <w:t>[Y</w:t>
+      </w:r>
+      <w:r>
+        <w:rPr>
+          <w:highlight w:val="yellow"/>
+        </w:rPr>
+        <w:t xml:space="preserve">es] </w:t>
+      </w:r>
+      <w:r>
+        <w:t xml:space="preserve">On the family tables can we re-name the </w:t>
+      </w:r>
+      <w:proofErr w:type="spellStart"/>
+      <w:r>
+        <w:t>GroupId</w:t>
+      </w:r>
+      <w:proofErr w:type="spellEnd"/>
+      <w:r>
+        <w:t xml:space="preserve"> field </w:t>
+      </w:r>
+      <w:proofErr w:type="spellStart"/>
+      <w:r>
+        <w:t>FamilyId</w:t>
+      </w:r>
+      <w:proofErr w:type="spellEnd"/>
+      <w:r>
+        <w:t xml:space="preserve"> (prevents auto-relationships to </w:t>
+      </w:r>
+      <w:proofErr w:type="spellStart"/>
+      <w:r>
+        <w:t>AttendanceGroup</w:t>
+      </w:r>
+      <w:proofErr w:type="spellEnd"/>
+      <w:r>
+        <w:t>)</w:t>
+      </w:r>
+    </w:p>
+    <w:p>
+      <w:pPr>
+        <w:pStyle w:val="ListParagraph"/>
+        <w:numPr>
+          <w:ilvl w:val="0"/>
+          <w:numId w:val="1"/>
+        </w:numPr>
+      </w:pPr>
+      <w:r>
+        <w:t xml:space="preserve">[Yes, drop Value since they aren’t </w:t>
+      </w:r>
+      <w:proofErr w:type="spellStart"/>
+      <w:r>
+        <w:t>DefinedValue</w:t>
+      </w:r>
+      <w:proofErr w:type="spellEnd"/>
+      <w:r>
+        <w:t xml:space="preserve"> from the BI </w:t>
+      </w:r>
+      <w:proofErr w:type="spellStart"/>
+      <w:r>
+        <w:t>PointOfView</w:t>
+      </w:r>
+      <w:proofErr w:type="spellEnd"/>
+      <w:r>
+        <w:t xml:space="preserve">] </w:t>
+      </w:r>
+      <w:r>
+        <w:t xml:space="preserve">On </w:t>
+      </w:r>
+      <w:proofErr w:type="spellStart"/>
+      <w:r>
+        <w:t>AnalyticsFactFinancialTransaction</w:t>
+      </w:r>
+      <w:proofErr w:type="spellEnd"/>
+    </w:p>
+    <w:p>
+      <w:pPr>
+        <w:pStyle w:val="ListParagraph"/>
+        <w:numPr>
+          <w:ilvl w:val="1"/>
+          <w:numId w:val="1"/>
+        </w:numPr>
+      </w:pPr>
+      <w:r>
+        <w:t xml:space="preserve">Can we remove the </w:t>
+      </w:r>
+      <w:proofErr w:type="spellStart"/>
+      <w:r>
+        <w:t>Type</w:t>
+      </w:r>
+      <w:r>
+        <w:rPr>
+          <w:b/>
+          <w:bCs/>
+        </w:rPr>
+        <w:t>Value</w:t>
+      </w:r>
+      <w:r>
+        <w:t>Id</w:t>
+      </w:r>
+      <w:proofErr w:type="spellEnd"/>
+      <w:r>
+        <w:t xml:space="preserve"> on Currency and Credit Card and </w:t>
+      </w:r>
+      <w:proofErr w:type="spellStart"/>
+      <w:proofErr w:type="gramStart"/>
+      <w:r>
+        <w:t>TransactionType</w:t>
+      </w:r>
+      <w:proofErr w:type="spellEnd"/>
+      <w:proofErr w:type="gramEnd"/>
+    </w:p>
+    <w:p>
+      <w:pPr>
+        <w:pStyle w:val="ListParagraph"/>
+        <w:numPr>
+          <w:ilvl w:val="0"/>
+          <w:numId w:val="1"/>
+        </w:numPr>
+      </w:pPr>
+      <w:r>
+        <w:rPr>
+          <w:highlight w:val="yellow"/>
+        </w:rPr>
+        <w:t>[Yes, make that consistent]</w:t>
+      </w:r>
+      <w:r>
+        <w:t xml:space="preserve"> </w:t>
+      </w:r>
+      <w:proofErr w:type="spellStart"/>
+      <w:r>
+        <w:t>AnalyticsDimFinancialTransactionSource</w:t>
+      </w:r>
+      <w:proofErr w:type="spellEnd"/>
+      <w:r>
+        <w:t xml:space="preserve"> -  </w:t>
+      </w:r>
+      <w:proofErr w:type="spellStart"/>
+      <w:r>
+        <w:t>SourceId</w:t>
+      </w:r>
+      <w:proofErr w:type="spellEnd"/>
+      <w:r>
+        <w:t xml:space="preserve"> -&gt; </w:t>
+      </w:r>
+      <w:proofErr w:type="spellStart"/>
+      <w:r>
+        <w:t>TransactionSourceId</w:t>
+      </w:r>
+      <w:proofErr w:type="spellEnd"/>
+    </w:p>
+    <w:p>
+      <w:pPr>
+        <w:pStyle w:val="ListParagraph"/>
+        <w:numPr>
+          <w:ilvl w:val="0"/>
+          <w:numId w:val="1"/>
+        </w:numPr>
+      </w:pPr>
+      <w:r>
+        <w:rPr>
+          <w:highlight w:val="yellow"/>
+        </w:rPr>
+        <w:t>[Kill It]</w:t>
+      </w:r>
+      <w:r>
+        <w:t xml:space="preserve"> </w:t>
+      </w:r>
+      <w:r>
+        <w:t xml:space="preserve">What’s the need for </w:t>
+      </w:r>
+      <w:proofErr w:type="spellStart"/>
+      <w:r>
+        <w:t>AnalyticsDimAttendanceGroup</w:t>
+      </w:r>
+      <w:proofErr w:type="spellEnd"/>
+      <w:r>
+        <w:t>?</w:t>
+      </w:r>
+    </w:p>
+    <w:p>
+      <w:pPr>
+        <w:pStyle w:val="ListParagraph"/>
+        <w:numPr>
+          <w:ilvl w:val="0"/>
+          <w:numId w:val="1"/>
+        </w:numPr>
+      </w:pPr>
+      <w:r>
+        <w:rPr>
+          <w:highlight w:val="yellow"/>
+        </w:rPr>
+        <w:t>[Kill]</w:t>
+      </w:r>
+      <w:r>
+        <w:t xml:space="preserve"> </w:t>
+      </w:r>
+      <w:proofErr w:type="spellStart"/>
+      <w:r>
+        <w:t>AnalyticsDimAttendanceSchedule</w:t>
+      </w:r>
+      <w:proofErr w:type="spellEnd"/>
+    </w:p>
+    <w:p>
+      <w:pPr>
+        <w:pStyle w:val="ListParagraph"/>
+        <w:numPr>
+          <w:ilvl w:val="0"/>
+          <w:numId w:val="1"/>
+        </w:numPr>
+        <w:rPr>
+          <w:strike/>
+        </w:rPr>
+      </w:pPr>
+      <w:r>
+        <w:rPr>
+          <w:strike/>
+        </w:rPr>
+        <w:t xml:space="preserve">Odd that </w:t>
+      </w:r>
+      <w:proofErr w:type="spellStart"/>
+      <w:r>
+        <w:rPr>
+          <w:strike/>
+        </w:rPr>
+        <w:t>ScheduleId</w:t>
+      </w:r>
+      <w:proofErr w:type="spellEnd"/>
+      <w:r>
+        <w:rPr>
+          <w:strike/>
+        </w:rPr>
+        <w:t xml:space="preserve">, </w:t>
+      </w:r>
+      <w:proofErr w:type="spellStart"/>
+      <w:r>
+        <w:rPr>
+          <w:strike/>
+        </w:rPr>
+        <w:t>DeviceId</w:t>
+      </w:r>
+      <w:proofErr w:type="spellEnd"/>
+      <w:r>
+        <w:rPr>
+          <w:strike/>
+        </w:rPr>
+        <w:t xml:space="preserve"> and </w:t>
+      </w:r>
+      <w:proofErr w:type="spellStart"/>
+      <w:r>
+        <w:rPr>
+          <w:strike/>
+        </w:rPr>
+        <w:t>LocationId</w:t>
+      </w:r>
+      <w:proofErr w:type="spellEnd"/>
+      <w:r>
+        <w:rPr>
+          <w:strike/>
+        </w:rPr>
+        <w:t xml:space="preserve"> relationships don’t auto-detect…</w:t>
+      </w:r>
+    </w:p>
+    <w:p>
+      <w:pPr>
+        <w:pStyle w:val="ListParagraph"/>
+        <w:numPr>
+          <w:ilvl w:val="0"/>
+          <w:numId w:val="1"/>
+        </w:numPr>
+        <w:rPr>
+          <w:strike/>
+        </w:rPr>
+      </w:pPr>
+      <w:r>
+        <w:rPr>
+          <w:strike/>
+        </w:rPr>
+        <w:t xml:space="preserve">Do we need the </w:t>
+      </w:r>
+      <w:proofErr w:type="spellStart"/>
+      <w:r>
+        <w:rPr>
+          <w:strike/>
+        </w:rPr>
+        <w:t>ForeignId</w:t>
+      </w:r>
+      <w:proofErr w:type="spellEnd"/>
+      <w:r>
+        <w:rPr>
+          <w:strike/>
+        </w:rPr>
+        <w:t xml:space="preserve">, </w:t>
+      </w:r>
+      <w:proofErr w:type="spellStart"/>
+      <w:r>
+        <w:rPr>
+          <w:strike/>
+        </w:rPr>
+        <w:t>etc</w:t>
+      </w:r>
+      <w:proofErr w:type="spellEnd"/>
+      <w:r>
+        <w:rPr>
+          <w:strike/>
+        </w:rPr>
+        <w:t xml:space="preserve"> on the Fact tables?</w:t>
+      </w:r>
+    </w:p>
+    <w:p>
+      <w:pPr>
+        <w:pStyle w:val="ListParagraph"/>
+        <w:numPr>
+          <w:ilvl w:val="0"/>
+          <w:numId w:val="1"/>
+        </w:numPr>
+        <w:rPr>
+          <w:strike/>
+        </w:rPr>
+      </w:pPr>
+      <w:r>
+        <w:rPr>
+          <w:strike/>
+        </w:rPr>
+        <w:t>Ordering of column names…?</w:t>
+      </w:r>
+    </w:p>
+    <w:p>
+      <w:pPr>
+        <w:pStyle w:val="ListParagraph"/>
+        <w:numPr>
+          <w:ilvl w:val="0"/>
+          <w:numId w:val="1"/>
+        </w:numPr>
+      </w:pPr>
+      <w:r>
+        <w:rPr>
+          <w:highlight w:val="yellow"/>
+        </w:rPr>
+        <w:t xml:space="preserve">[Yes for any of the fact tables that reference </w:t>
+      </w:r>
+      <w:proofErr w:type="spellStart"/>
+      <w:r>
+        <w:rPr>
+          <w:highlight w:val="yellow"/>
+        </w:rPr>
+        <w:t>DimDate</w:t>
+      </w:r>
+      <w:proofErr w:type="spellEnd"/>
+      <w:r>
+        <w:rPr>
+          <w:highlight w:val="yellow"/>
+        </w:rPr>
+        <w:t xml:space="preserve">, but keep </w:t>
+      </w:r>
+      <w:proofErr w:type="spellStart"/>
+      <w:r>
+        <w:rPr>
+          <w:highlight w:val="yellow"/>
+        </w:rPr>
+        <w:t>AnalyticsDimDate</w:t>
+      </w:r>
+      <w:proofErr w:type="spellEnd"/>
+      <w:r>
+        <w:rPr>
+          <w:highlight w:val="yellow"/>
+        </w:rPr>
+        <w:t xml:space="preserve"> for potential shared scenarios</w:t>
+      </w:r>
+      <w:r>
+        <w:rPr>
+          <w:highlight w:val="yellow"/>
+        </w:rPr>
+        <w:t>. Jon has SQL mockup</w:t>
+      </w:r>
+      <w:r>
+        <w:rPr>
+          <w:highlight w:val="yellow"/>
+        </w:rPr>
+        <w:t>]</w:t>
+      </w:r>
+      <w:r>
+        <w:t xml:space="preserve"> </w:t>
+      </w:r>
+      <w:r>
+        <w:t xml:space="preserve">Should we create </w:t>
+      </w:r>
+      <w:proofErr w:type="spellStart"/>
+      <w:r>
+        <w:t>DimDate</w:t>
+      </w:r>
+      <w:proofErr w:type="spellEnd"/>
+      <w:r>
+        <w:t xml:space="preserve"> views for each fact table? With filters for dates that are valid within the </w:t>
+      </w:r>
+    </w:p>
+    <w:p>
+      <w:pPr>
+        <w:pStyle w:val="ListParagraph"/>
+        <w:numPr>
+          <w:ilvl w:val="0"/>
+          <w:numId w:val="1"/>
+        </w:numPr>
+      </w:pPr>
+      <w:r>
+        <w:t xml:space="preserve">On </w:t>
+      </w:r>
+      <w:proofErr w:type="spellStart"/>
+      <w:r>
+        <w:t>AnalyticsFactFinancialTransaction</w:t>
+      </w:r>
+      <w:proofErr w:type="spellEnd"/>
+    </w:p>
+    <w:p>
+      <w:pPr>
+        <w:pStyle w:val="ListParagraph"/>
+        <w:numPr>
+          <w:ilvl w:val="1"/>
+          <w:numId w:val="1"/>
+        </w:numPr>
+      </w:pPr>
+      <w:r>
+        <w:rPr>
+          <w:highlight w:val="yellow"/>
+        </w:rPr>
+        <w:t xml:space="preserve">[Sorry, </w:t>
+      </w:r>
+      <w:proofErr w:type="gramStart"/>
+      <w:r>
+        <w:rPr>
+          <w:highlight w:val="yellow"/>
+        </w:rPr>
+        <w:t>can’t]</w:t>
+      </w:r>
+      <w:r>
+        <w:t>Remove</w:t>
+      </w:r>
+      <w:proofErr w:type="gramEnd"/>
+      <w:r>
+        <w:t xml:space="preserve"> </w:t>
+      </w:r>
+      <w:proofErr w:type="spellStart"/>
+      <w:r>
+        <w:t>FinancialGatewayId</w:t>
+      </w:r>
+      <w:proofErr w:type="spellEnd"/>
+      <w:r>
+        <w:t>?</w:t>
+      </w:r>
+    </w:p>
+    <w:p>
+      <w:pPr>
+        <w:pStyle w:val="ListParagraph"/>
+        <w:numPr>
+          <w:ilvl w:val="1"/>
+          <w:numId w:val="1"/>
+        </w:numPr>
+      </w:pPr>
+      <w:r>
+        <w:rPr>
+          <w:highlight w:val="yellow"/>
+        </w:rPr>
+        <w:t>[Yes]</w:t>
+      </w:r>
+      <w:r>
+        <w:t xml:space="preserve"> </w:t>
+      </w:r>
+      <w:proofErr w:type="spellStart"/>
+      <w:r>
+        <w:t>EntityTypeName</w:t>
+      </w:r>
+      <w:proofErr w:type="spellEnd"/>
+      <w:r>
+        <w:t xml:space="preserve"> – could this </w:t>
+      </w:r>
+      <w:r>
+        <w:t xml:space="preserve">pull from </w:t>
+      </w:r>
+      <w:r>
+        <w:t xml:space="preserve">the </w:t>
+      </w:r>
+      <w:proofErr w:type="spellStart"/>
+      <w:r>
+        <w:t>FriendlyName</w:t>
+      </w:r>
+      <w:proofErr w:type="spellEnd"/>
+      <w:r>
+        <w:t xml:space="preserve"> value</w:t>
+      </w:r>
+      <w:r>
+        <w:t>?</w:t>
+      </w:r>
+    </w:p>
+    <w:p>
+      <w:pPr>
+        <w:pStyle w:val="ListParagraph"/>
+        <w:numPr>
+          <w:ilvl w:val="1"/>
+          <w:numId w:val="1"/>
+        </w:numPr>
+      </w:pPr>
+      <w:r>
+        <w:t>If scheduled could we add a column (Schedule Frequency?)</w:t>
+      </w:r>
+    </w:p>
+    <w:p>
+      <w:pPr>
+        <w:pStyle w:val="ListParagraph"/>
+        <w:numPr>
+          <w:ilvl w:val="0"/>
+          <w:numId w:val="1"/>
+        </w:numPr>
+      </w:pPr>
+      <w:r>
+        <w:rPr>
+          <w:highlight w:val="yellow"/>
+        </w:rPr>
+        <w:t>[Kill Them All]</w:t>
+      </w:r>
+      <w:r>
+        <w:t xml:space="preserve"> </w:t>
+      </w:r>
+      <w:proofErr w:type="spellStart"/>
+      <w:r>
+        <w:t>AnalyticsDimPersonXXX</w:t>
+      </w:r>
+      <w:proofErr w:type="spellEnd"/>
+      <w:r>
+        <w:t xml:space="preserve"> -&gt; do we need all of these? Could at least dump Suffix, Title, Marital Status, Record Status, ….??? Or turn them into Source prefixes?</w:t>
       </w:r>
     </w:p>
     <w:p/>
@@ -2357,6 +3361,119 @@
     <w:nsid w:val="5C6D00EB"/>
     <w:multiLevelType w:val="hybridMultilevel"/>
     <w:tmpl w:val="E984F6BE"/>
+    <w:lvl w:ilvl="0" w:tplc="04090001">
+      <w:start w:val="1"/>
+      <w:numFmt w:val="bullet"/>
+      <w:lvlText w:val=""/>
+      <w:lvlJc w:val="left"/>
+      <w:pPr>
+        <w:ind w:left="720" w:hanging="360"/>
+      </w:pPr>
+      <w:rPr>
+        <w:rFonts w:ascii="Symbol" w:hAnsi="Symbol" w:hint="default"/>
+      </w:rPr>
+    </w:lvl>
+    <w:lvl w:ilvl="1" w:tplc="04090003">
+      <w:start w:val="1"/>
+      <w:numFmt w:val="bullet"/>
+      <w:lvlText w:val="o"/>
+      <w:lvlJc w:val="left"/>
+      <w:pPr>
+        <w:ind w:left="1440" w:hanging="360"/>
+      </w:pPr>
+      <w:rPr>
+        <w:rFonts w:ascii="Courier New" w:hAnsi="Courier New" w:cs="Courier New" w:hint="default"/>
+      </w:rPr>
+    </w:lvl>
+    <w:lvl w:ilvl="2" w:tplc="04090005">
+      <w:start w:val="1"/>
+      <w:numFmt w:val="bullet"/>
+      <w:lvlText w:val=""/>
+      <w:lvlJc w:val="left"/>
+      <w:pPr>
+        <w:ind w:left="2160" w:hanging="360"/>
+      </w:pPr>
+      <w:rPr>
+        <w:rFonts w:ascii="Wingdings" w:hAnsi="Wingdings" w:hint="default"/>
+      </w:rPr>
+    </w:lvl>
+    <w:lvl w:ilvl="3" w:tplc="04090001">
+      <w:start w:val="1"/>
+      <w:numFmt w:val="bullet"/>
+      <w:lvlText w:val=""/>
+      <w:lvlJc w:val="left"/>
+      <w:pPr>
+        <w:ind w:left="2880" w:hanging="360"/>
+      </w:pPr>
+      <w:rPr>
+        <w:rFonts w:ascii="Symbol" w:hAnsi="Symbol" w:hint="default"/>
+      </w:rPr>
+    </w:lvl>
+    <w:lvl w:ilvl="4" w:tplc="04090003">
+      <w:start w:val="1"/>
+      <w:numFmt w:val="bullet"/>
+      <w:lvlText w:val="o"/>
+      <w:lvlJc w:val="left"/>
+      <w:pPr>
+        <w:ind w:left="3600" w:hanging="360"/>
+      </w:pPr>
+      <w:rPr>
+        <w:rFonts w:ascii="Courier New" w:hAnsi="Courier New" w:cs="Courier New" w:hint="default"/>
+      </w:rPr>
+    </w:lvl>
+    <w:lvl w:ilvl="5" w:tplc="04090005">
+      <w:start w:val="1"/>
+      <w:numFmt w:val="bullet"/>
+      <w:lvlText w:val=""/>
+      <w:lvlJc w:val="left"/>
+      <w:pPr>
+        <w:ind w:left="4320" w:hanging="360"/>
+      </w:pPr>
+      <w:rPr>
+        <w:rFonts w:ascii="Wingdings" w:hAnsi="Wingdings" w:hint="default"/>
+      </w:rPr>
+    </w:lvl>
+    <w:lvl w:ilvl="6" w:tplc="04090001">
+      <w:start w:val="1"/>
+      <w:numFmt w:val="bullet"/>
+      <w:lvlText w:val=""/>
+      <w:lvlJc w:val="left"/>
+      <w:pPr>
+        <w:ind w:left="5040" w:hanging="360"/>
+      </w:pPr>
+      <w:rPr>
+        <w:rFonts w:ascii="Symbol" w:hAnsi="Symbol" w:hint="default"/>
+      </w:rPr>
+    </w:lvl>
+    <w:lvl w:ilvl="7" w:tplc="04090003">
+      <w:start w:val="1"/>
+      <w:numFmt w:val="bullet"/>
+      <w:lvlText w:val="o"/>
+      <w:lvlJc w:val="left"/>
+      <w:pPr>
+        <w:ind w:left="5760" w:hanging="360"/>
+      </w:pPr>
+      <w:rPr>
+        <w:rFonts w:ascii="Courier New" w:hAnsi="Courier New" w:cs="Courier New" w:hint="default"/>
+      </w:rPr>
+    </w:lvl>
+    <w:lvl w:ilvl="8" w:tplc="04090005">
+      <w:start w:val="1"/>
+      <w:numFmt w:val="bullet"/>
+      <w:lvlText w:val=""/>
+      <w:lvlJc w:val="left"/>
+      <w:pPr>
+        <w:ind w:left="6480" w:hanging="360"/>
+      </w:pPr>
+      <w:rPr>
+        <w:rFonts w:ascii="Wingdings" w:hAnsi="Wingdings" w:hint="default"/>
+      </w:rPr>
+    </w:lvl>
+  </w:abstractNum>
+  <w:abstractNum w:abstractNumId="3" w15:restartNumberingAfterBreak="0">
+    <w:nsid w:val="6A6B652C"/>
+    <w:multiLevelType w:val="hybridMultilevel"/>
+    <w:tmpl w:val="0DC49964"/>
     <w:lvl w:ilvl="0" w:tplc="04090001">
       <w:start w:val="1"/>
       <w:numFmt w:val="bullet"/>
@@ -2526,6 +3643,18 @@
     <w:lvlOverride w:ilvl="8">
       <w:startOverride w:val="1"/>
     </w:lvlOverride>
+  </w:num>
+  <w:num w:numId="4">
+    <w:abstractNumId w:val="3"/>
+    <w:lvlOverride w:ilvl="0"/>
+    <w:lvlOverride w:ilvl="1"/>
+    <w:lvlOverride w:ilvl="2"/>
+    <w:lvlOverride w:ilvl="3"/>
+    <w:lvlOverride w:ilvl="4"/>
+    <w:lvlOverride w:ilvl="5"/>
+    <w:lvlOverride w:ilvl="6"/>
+    <w:lvlOverride w:ilvl="7"/>
+    <w:lvlOverride w:ilvl="8"/>
   </w:num>
 </w:numbering>
 </file>

</xml_diff>

<commit_message>
- Added TransactionFrequency to AnalyticsSourceFinancialTransaction/AnalyticsDimFinancialTransaction - Changed AnalyticsFactAttendance.GroupTypeName to AnalyticsFactAttendance.AreaName - Added [Age] to Person Analytics Tables - Updated FinancialTransaction ETL to update any rows that may have been modified since originally put into the Analytics Table - Added DateDim Views for the Person BirthDate, FinancialTransaction, and Attendance Analytic tables/views
</commit_message>
<xml_diff>
--- a/Dev Tools/Research/Analytics/ToDos.docx
+++ b/Dev Tools/Research/Analytics/ToDos.docx
@@ -2187,10 +2187,47 @@
         <w:rPr>
           <w:highlight w:val="magenta"/>
         </w:rPr>
-        <w:t>[Idea]</w:t>
-      </w:r>
-      <w:r>
-        <w:t xml:space="preserve">Repackage Template (prompt for connection string, </w:t>
+        <w:t>[</w:t>
+      </w:r>
+      <w:r>
+        <w:rPr>
+          <w:highlight w:val="magenta"/>
+        </w:rPr>
+        <w:t xml:space="preserve">Either can’t or at least Non-Trivial, </w:t>
+      </w:r>
+      <w:proofErr w:type="spellStart"/>
+      <w:r>
+        <w:rPr>
+          <w:highlight w:val="magenta"/>
+        </w:rPr>
+        <w:t>ConnectionString</w:t>
+      </w:r>
+      <w:proofErr w:type="spellEnd"/>
+      <w:r>
+        <w:rPr>
+          <w:highlight w:val="magenta"/>
+        </w:rPr>
+        <w:t xml:space="preserve"> is encrypted in BI Template </w:t>
+      </w:r>
+      <w:proofErr w:type="gramStart"/>
+      <w:r>
+        <w:rPr>
+          <w:highlight w:val="magenta"/>
+        </w:rPr>
+        <w:t>file</w:t>
+      </w:r>
+      <w:r>
+        <w:rPr>
+          <w:highlight w:val="magenta"/>
+        </w:rPr>
+        <w:t>]</w:t>
+      </w:r>
+      <w:r>
+        <w:t>Repackage</w:t>
+      </w:r>
+      <w:proofErr w:type="gramEnd"/>
+      <w:r>
+        <w:t xml:space="preserve"> Template (prompt for connection string, </w:t>
       </w:r>
       <w:proofErr w:type="spellStart"/>
       <w:r>
@@ -2241,7 +2278,30 @@
         </w:numPr>
       </w:pPr>
       <w:r>
-        <w:t>Hide from reporting for dataviews…</w:t>
+        <w:t>[</w:t>
+      </w:r>
+      <w:r>
+        <w:rPr>
+          <w:highlight w:val="green"/>
+        </w:rPr>
+        <w:t xml:space="preserve">Done, no longer </w:t>
+      </w:r>
+      <w:proofErr w:type="gramStart"/>
+      <w:r>
+        <w:rPr>
+          <w:highlight w:val="green"/>
+        </w:rPr>
+        <w:t>needed</w:t>
+      </w:r>
+      <w:r>
+        <w:t>]</w:t>
+      </w:r>
+      <w:r>
+        <w:t>Hide</w:t>
+      </w:r>
+      <w:proofErr w:type="gramEnd"/>
+      <w:r>
+        <w:t xml:space="preserve"> from reporting for dataviews…</w:t>
       </w:r>
     </w:p>
     <w:p>
@@ -2253,10 +2313,28 @@
         </w:numPr>
       </w:pPr>
       <w:r>
-        <w:t xml:space="preserve"> [Yes] </w:t>
-      </w:r>
-      <w:r>
-        <w:t xml:space="preserve">Could we add Age to </w:t>
+        <w:t xml:space="preserve"> </w:t>
+      </w:r>
+      <w:r>
+        <w:rPr>
+          <w:highlight w:val="green"/>
+        </w:rPr>
+        <w:t>[</w:t>
+      </w:r>
+      <w:r>
+        <w:rPr>
+          <w:highlight w:val="green"/>
+        </w:rPr>
+        <w:t>Done</w:t>
+      </w:r>
+      <w:r>
+        <w:rPr>
+          <w:highlight w:val="green"/>
+        </w:rPr>
+        <w:t>]</w:t>
+      </w:r>
+      <w:r>
+        <w:t xml:space="preserve"> Could we add Age to </w:t>
       </w:r>
       <w:proofErr w:type="spellStart"/>
       <w:r>
@@ -2273,10 +2351,19 @@
         </w:numPr>
       </w:pPr>
       <w:r>
-        <w:t xml:space="preserve">[Nice to Have] </w:t>
-      </w:r>
-      <w:r>
-        <w:t xml:space="preserve">It would be great to have a new field too for </w:t>
+        <w:t>[</w:t>
+      </w:r>
+      <w:r>
+        <w:rPr>
+          <w:highlight w:val="yellow"/>
+        </w:rPr>
+        <w:t>Not Done</w:t>
+      </w:r>
+      <w:r>
+        <w:t>/</w:t>
+      </w:r>
+      <w:r>
+        <w:t xml:space="preserve">Nice to Have] It would be great to have a new field too for </w:t>
       </w:r>
       <w:proofErr w:type="spellStart"/>
       <w:r>
@@ -2445,20 +2532,845 @@
       <w:proofErr w:type="gramEnd"/>
       <w:r>
         <w:t xml:space="preserve"> old</w:t>
+      </w:r>
+    </w:p>
+    <w:p>
+      <w:pPr>
+        <w:pStyle w:val="ListParagraph"/>
+        <w:numPr>
+          <w:ilvl w:val="2"/>
+          <w:numId w:val="1"/>
+        </w:numPr>
+      </w:pPr>
+      <w:r>
+        <w:t>75 years or older</w:t>
+      </w:r>
+    </w:p>
+    <w:p>
+      <w:pPr>
+        <w:pStyle w:val="ListParagraph"/>
+        <w:numPr>
+          <w:ilvl w:val="0"/>
+          <w:numId w:val="1"/>
+        </w:numPr>
+      </w:pPr>
+      <w:r>
+        <w:rPr>
+          <w:highlight w:val="green"/>
+        </w:rPr>
+        <w:t>[</w:t>
+      </w:r>
+      <w:r>
+        <w:rPr>
+          <w:highlight w:val="green"/>
+        </w:rPr>
+        <w:t>Done</w:t>
+      </w:r>
+      <w:r>
+        <w:rPr>
+          <w:highlight w:val="green"/>
+        </w:rPr>
+        <w:t>]</w:t>
+      </w:r>
+      <w:r>
+        <w:t xml:space="preserve"> On the </w:t>
+      </w:r>
+      <w:proofErr w:type="spellStart"/>
+      <w:r>
+        <w:t>AnalyticsFactAttendance</w:t>
+      </w:r>
+      <w:proofErr w:type="spellEnd"/>
+      <w:r>
+        <w:t xml:space="preserve"> view could we rename ‘</w:t>
+      </w:r>
+      <w:proofErr w:type="spellStart"/>
+      <w:r>
+        <w:t>GroupTypeName</w:t>
+      </w:r>
+      <w:proofErr w:type="spellEnd"/>
+      <w:r>
+        <w:t>’ to ‘Area’</w:t>
+      </w:r>
+    </w:p>
+    <w:p>
+      <w:pPr>
+        <w:pStyle w:val="ListParagraph"/>
+        <w:numPr>
+          <w:ilvl w:val="0"/>
+          <w:numId w:val="1"/>
+        </w:numPr>
+      </w:pPr>
+      <w:r>
+        <w:rPr>
+          <w:highlight w:val="green"/>
+        </w:rPr>
+        <w:t>[</w:t>
+      </w:r>
+      <w:r>
+        <w:rPr>
+          <w:highlight w:val="green"/>
+        </w:rPr>
+        <w:t>Done, didn’t need to do this since we dropped those Dim Views</w:t>
+      </w:r>
+      <w:r>
+        <w:rPr>
+          <w:highlight w:val="green"/>
+        </w:rPr>
+        <w:t>]</w:t>
+      </w:r>
+      <w:r>
+        <w:t xml:space="preserve"> Power BI seems to like to assume relationships based on the ‘Order’ field. What do you think about making the ‘Order’ fields ‘</w:t>
+      </w:r>
+      <w:proofErr w:type="spellStart"/>
+      <w:r>
+        <w:t>SuffixOrder</w:t>
+      </w:r>
+      <w:proofErr w:type="spellEnd"/>
+      <w:r>
+        <w:t>’ to help prevent this? There are quite a few ‘Order’ columns though.</w:t>
+      </w:r>
+    </w:p>
+    <w:p>
+      <w:pPr>
+        <w:pStyle w:val="ListParagraph"/>
+        <w:numPr>
+          <w:ilvl w:val="0"/>
+          <w:numId w:val="1"/>
+        </w:numPr>
+      </w:pPr>
+      <w:r>
+        <w:rPr>
+          <w:highlight w:val="yellow"/>
+        </w:rPr>
+        <w:t>[</w:t>
+      </w:r>
+      <w:r>
+        <w:rPr>
+          <w:highlight w:val="green"/>
+        </w:rPr>
+        <w:t>Actually couldn’t because of Entity&lt;T&gt;</w:t>
+      </w:r>
+      <w:r>
+        <w:rPr>
+          <w:highlight w:val="yellow"/>
+        </w:rPr>
+        <w:t xml:space="preserve">Yes, when converted to View (like </w:t>
+      </w:r>
+      <w:proofErr w:type="spellStart"/>
+      <w:r>
+        <w:rPr>
+          <w:highlight w:val="yellow"/>
+        </w:rPr>
+        <w:t>TranactionFact</w:t>
+      </w:r>
+      <w:proofErr w:type="spellEnd"/>
+      <w:r>
+        <w:rPr>
+          <w:highlight w:val="yellow"/>
+        </w:rPr>
+        <w:t xml:space="preserve">), make the PK </w:t>
+      </w:r>
+      <w:proofErr w:type="spellStart"/>
+      <w:r>
+        <w:rPr>
+          <w:highlight w:val="yellow"/>
+        </w:rPr>
+        <w:t>FinancialTransactionId</w:t>
+      </w:r>
+      <w:proofErr w:type="spellEnd"/>
+      <w:r>
+        <w:rPr>
+          <w:highlight w:val="yellow"/>
+        </w:rPr>
+        <w:t xml:space="preserve">, </w:t>
+      </w:r>
+      <w:proofErr w:type="spellStart"/>
+      <w:proofErr w:type="gramStart"/>
+      <w:r>
+        <w:rPr>
+          <w:highlight w:val="yellow"/>
+        </w:rPr>
+        <w:t>etc</w:t>
+      </w:r>
+      <w:proofErr w:type="spellEnd"/>
+      <w:r>
+        <w:rPr>
+          <w:highlight w:val="yellow"/>
+        </w:rPr>
+        <w:t xml:space="preserve"> ]</w:t>
+      </w:r>
+      <w:r>
+        <w:t>Same</w:t>
+      </w:r>
+      <w:proofErr w:type="gramEnd"/>
+      <w:r>
+        <w:t xml:space="preserve"> thing with Id, what do you think of prefixing the entity in front of the Ids? Many views already have that.</w:t>
+      </w:r>
+    </w:p>
+    <w:p>
+      <w:pPr>
+        <w:pStyle w:val="ListParagraph"/>
+        <w:numPr>
+          <w:ilvl w:val="0"/>
+          <w:numId w:val="1"/>
+        </w:numPr>
+      </w:pPr>
+      <w:r>
+        <w:rPr>
+          <w:highlight w:val="green"/>
+        </w:rPr>
+        <w:t>[</w:t>
+      </w:r>
+      <w:r>
+        <w:rPr>
+          <w:highlight w:val="green"/>
+        </w:rPr>
+        <w:t>Kill</w:t>
+      </w:r>
+      <w:r>
+        <w:rPr>
+          <w:highlight w:val="green"/>
+        </w:rPr>
+        <w:t>ed</w:t>
+      </w:r>
+      <w:r>
+        <w:rPr>
+          <w:highlight w:val="green"/>
+        </w:rPr>
+        <w:t xml:space="preserve"> It]</w:t>
+      </w:r>
+      <w:r>
+        <w:t xml:space="preserve"> </w:t>
+      </w:r>
+      <w:r>
+        <w:t xml:space="preserve">What’s the need for </w:t>
+      </w:r>
+      <w:proofErr w:type="spellStart"/>
+      <w:r>
+        <w:t>AnalyticsDimAttendanceSchedule</w:t>
+      </w:r>
+      <w:proofErr w:type="spellEnd"/>
+      <w:r>
+        <w:t xml:space="preserve"> view?</w:t>
+      </w:r>
+    </w:p>
+    <w:p>
+      <w:pPr>
+        <w:pStyle w:val="ListParagraph"/>
+        <w:numPr>
+          <w:ilvl w:val="0"/>
+          <w:numId w:val="1"/>
+        </w:numPr>
+      </w:pPr>
+      <w:r>
+        <w:rPr>
+          <w:highlight w:val="green"/>
+        </w:rPr>
+        <w:t>[</w:t>
+      </w:r>
+      <w:r>
+        <w:rPr>
+          <w:highlight w:val="green"/>
+        </w:rPr>
+        <w:t>Done</w:t>
+      </w:r>
+      <w:r>
+        <w:rPr>
+          <w:highlight w:val="green"/>
+        </w:rPr>
+        <w:t>]</w:t>
+      </w:r>
+      <w:r>
+        <w:rPr>
+          <w:highlight w:val="yellow"/>
+        </w:rPr>
+        <w:t xml:space="preserve"> </w:t>
+      </w:r>
+      <w:r>
+        <w:t xml:space="preserve">On the family tables can we re-name the </w:t>
+      </w:r>
+      <w:proofErr w:type="spellStart"/>
+      <w:r>
+        <w:t>GroupId</w:t>
+      </w:r>
+      <w:proofErr w:type="spellEnd"/>
+      <w:r>
+        <w:t xml:space="preserve"> field </w:t>
+      </w:r>
+      <w:proofErr w:type="spellStart"/>
+      <w:r>
+        <w:t>FamilyId</w:t>
+      </w:r>
+      <w:proofErr w:type="spellEnd"/>
+      <w:r>
+        <w:t xml:space="preserve"> (prevents auto-relationships to </w:t>
+      </w:r>
+      <w:proofErr w:type="spellStart"/>
+      <w:r>
+        <w:t>AttendanceGroup</w:t>
+      </w:r>
+      <w:proofErr w:type="spellEnd"/>
+      <w:r>
+        <w:t>)</w:t>
+      </w:r>
+    </w:p>
+    <w:p>
+      <w:pPr>
+        <w:pStyle w:val="ListParagraph"/>
+        <w:numPr>
+          <w:ilvl w:val="0"/>
+          <w:numId w:val="1"/>
+        </w:numPr>
+      </w:pPr>
+      <w:r>
+        <w:t>[</w:t>
+      </w:r>
+      <w:r>
+        <w:rPr>
+          <w:highlight w:val="green"/>
+        </w:rPr>
+        <w:t xml:space="preserve">No longer applies since we dropped those Dim </w:t>
+      </w:r>
+      <w:proofErr w:type="spellStart"/>
+      <w:r>
+        <w:rPr>
+          <w:highlight w:val="green"/>
+        </w:rPr>
+        <w:t>views</w:t>
+      </w:r>
+      <w:r>
+        <w:t>Yes</w:t>
+      </w:r>
+      <w:proofErr w:type="spellEnd"/>
+      <w:r>
+        <w:t xml:space="preserve">, drop Value since they aren’t </w:t>
+      </w:r>
+      <w:proofErr w:type="spellStart"/>
+      <w:r>
+        <w:t>DefinedValue</w:t>
+      </w:r>
+      <w:proofErr w:type="spellEnd"/>
+      <w:r>
+        <w:t xml:space="preserve"> from the BI </w:t>
+      </w:r>
+      <w:proofErr w:type="spellStart"/>
+      <w:r>
+        <w:t>PointOfView</w:t>
+      </w:r>
+      <w:proofErr w:type="spellEnd"/>
+      <w:r>
+        <w:t xml:space="preserve">] On </w:t>
+      </w:r>
+      <w:proofErr w:type="spellStart"/>
+      <w:r>
+        <w:t>AnalyticsFactFinancialTransaction</w:t>
+      </w:r>
+      <w:proofErr w:type="spellEnd"/>
+    </w:p>
+    <w:p>
+      <w:pPr>
+        <w:pStyle w:val="ListParagraph"/>
+        <w:numPr>
+          <w:ilvl w:val="1"/>
+          <w:numId w:val="1"/>
+        </w:numPr>
+      </w:pPr>
+      <w:r>
+        <w:t xml:space="preserve">Can we remove the </w:t>
+      </w:r>
+      <w:proofErr w:type="spellStart"/>
+      <w:r>
+        <w:t>Type</w:t>
+      </w:r>
+      <w:r>
+        <w:rPr>
+          <w:b/>
+          <w:bCs/>
+        </w:rPr>
+        <w:t>Value</w:t>
+      </w:r>
+      <w:r>
+        <w:t>Id</w:t>
+      </w:r>
+      <w:proofErr w:type="spellEnd"/>
+      <w:r>
+        <w:t xml:space="preserve"> on Currency and Credit Card and </w:t>
+      </w:r>
+      <w:proofErr w:type="spellStart"/>
+      <w:proofErr w:type="gramStart"/>
+      <w:r>
+        <w:t>TransactionType</w:t>
+      </w:r>
+      <w:proofErr w:type="spellEnd"/>
+      <w:proofErr w:type="gramEnd"/>
+    </w:p>
+    <w:p>
+      <w:pPr>
+        <w:pStyle w:val="ListParagraph"/>
+        <w:numPr>
+          <w:ilvl w:val="0"/>
+          <w:numId w:val="1"/>
+        </w:numPr>
+      </w:pPr>
+      <w:r>
+        <w:t>[</w:t>
+      </w:r>
+      <w:r>
+        <w:rPr>
+          <w:highlight w:val="green"/>
+        </w:rPr>
+        <w:t xml:space="preserve">No longer applies since we dropped those Dim </w:t>
+      </w:r>
+      <w:proofErr w:type="gramStart"/>
+      <w:r>
+        <w:rPr>
+          <w:highlight w:val="green"/>
+        </w:rPr>
+        <w:t>views</w:t>
+      </w:r>
+      <w:r>
+        <w:rPr>
+          <w:highlight w:val="yellow"/>
+        </w:rPr>
+        <w:t xml:space="preserve"> </w:t>
+      </w:r>
+      <w:r>
+        <w:rPr>
+          <w:highlight w:val="yellow"/>
+        </w:rPr>
+        <w:t>]</w:t>
+      </w:r>
+      <w:proofErr w:type="gramEnd"/>
+      <w:r>
+        <w:rPr>
+          <w:highlight w:val="yellow"/>
+        </w:rPr>
+        <w:t>[Yes, make that consistent]</w:t>
+      </w:r>
+      <w:r>
+        <w:t xml:space="preserve"> </w:t>
+      </w:r>
+      <w:proofErr w:type="spellStart"/>
+      <w:r>
+        <w:t>AnalyticsDimFinancialTransactionSource</w:t>
+      </w:r>
+      <w:proofErr w:type="spellEnd"/>
+      <w:r>
+        <w:t xml:space="preserve"> -  </w:t>
+      </w:r>
+      <w:proofErr w:type="spellStart"/>
+      <w:r>
+        <w:t>SourceId</w:t>
+      </w:r>
+      <w:proofErr w:type="spellEnd"/>
+      <w:r>
+        <w:t xml:space="preserve"> -&gt; </w:t>
+      </w:r>
+      <w:proofErr w:type="spellStart"/>
+      <w:r>
+        <w:t>TransactionSourceId</w:t>
+      </w:r>
+      <w:proofErr w:type="spellEnd"/>
+    </w:p>
+    <w:p>
+      <w:pPr>
+        <w:pStyle w:val="ListParagraph"/>
+        <w:numPr>
+          <w:ilvl w:val="0"/>
+          <w:numId w:val="1"/>
+        </w:numPr>
+      </w:pPr>
+      <w:r>
+        <w:rPr>
+          <w:highlight w:val="green"/>
+        </w:rPr>
+        <w:t>[Killed It]</w:t>
+      </w:r>
+      <w:r>
+        <w:t xml:space="preserve"> </w:t>
+      </w:r>
+      <w:r>
+        <w:t xml:space="preserve">What’s the need for </w:t>
+      </w:r>
+      <w:proofErr w:type="spellStart"/>
+      <w:r>
+        <w:t>AnalyticsDimAttendanceGroup</w:t>
+      </w:r>
+      <w:proofErr w:type="spellEnd"/>
+      <w:r>
+        <w:t>?</w:t>
+      </w:r>
+    </w:p>
+    <w:p>
+      <w:pPr>
+        <w:pStyle w:val="ListParagraph"/>
+        <w:numPr>
+          <w:ilvl w:val="0"/>
+          <w:numId w:val="1"/>
+        </w:numPr>
+      </w:pPr>
+      <w:r>
+        <w:rPr>
+          <w:highlight w:val="green"/>
+        </w:rPr>
+        <w:t>[Killed It]</w:t>
+      </w:r>
+      <w:r>
+        <w:t xml:space="preserve"> </w:t>
+      </w:r>
+      <w:proofErr w:type="spellStart"/>
+      <w:r>
+        <w:t>AnalyticsDimAttendanceSchedule</w:t>
+      </w:r>
+      <w:proofErr w:type="spellEnd"/>
+    </w:p>
+    <w:p>
+      <w:pPr>
+        <w:pStyle w:val="ListParagraph"/>
+        <w:numPr>
+          <w:ilvl w:val="0"/>
+          <w:numId w:val="1"/>
+        </w:numPr>
+        <w:rPr>
+          <w:strike/>
+        </w:rPr>
+      </w:pPr>
+      <w:r>
+        <w:rPr>
+          <w:strike/>
+        </w:rPr>
+        <w:t xml:space="preserve">Odd that </w:t>
+      </w:r>
+      <w:proofErr w:type="spellStart"/>
+      <w:r>
+        <w:rPr>
+          <w:strike/>
+        </w:rPr>
+        <w:t>ScheduleId</w:t>
+      </w:r>
+      <w:proofErr w:type="spellEnd"/>
+      <w:r>
+        <w:rPr>
+          <w:strike/>
+        </w:rPr>
+        <w:t xml:space="preserve">, </w:t>
+      </w:r>
+      <w:proofErr w:type="spellStart"/>
+      <w:r>
+        <w:rPr>
+          <w:strike/>
+        </w:rPr>
+        <w:t>DeviceId</w:t>
+      </w:r>
+      <w:proofErr w:type="spellEnd"/>
+      <w:r>
+        <w:rPr>
+          <w:strike/>
+        </w:rPr>
+        <w:t xml:space="preserve"> and </w:t>
+      </w:r>
+      <w:proofErr w:type="spellStart"/>
+      <w:r>
+        <w:rPr>
+          <w:strike/>
+        </w:rPr>
+        <w:t>LocationId</w:t>
+      </w:r>
+      <w:proofErr w:type="spellEnd"/>
+      <w:r>
+        <w:rPr>
+          <w:strike/>
+        </w:rPr>
+        <w:t xml:space="preserve"> relationships don’t auto-detect…</w:t>
+      </w:r>
+    </w:p>
+    <w:p>
+      <w:pPr>
+        <w:pStyle w:val="ListParagraph"/>
+        <w:numPr>
+          <w:ilvl w:val="0"/>
+          <w:numId w:val="1"/>
+        </w:numPr>
+        <w:rPr>
+          <w:strike/>
+        </w:rPr>
+      </w:pPr>
+      <w:r>
+        <w:rPr>
+          <w:strike/>
+        </w:rPr>
+        <w:t xml:space="preserve">Do we need the </w:t>
+      </w:r>
+      <w:proofErr w:type="spellStart"/>
+      <w:r>
+        <w:rPr>
+          <w:strike/>
+        </w:rPr>
+        <w:t>ForeignId</w:t>
+      </w:r>
+      <w:proofErr w:type="spellEnd"/>
+      <w:r>
+        <w:rPr>
+          <w:strike/>
+        </w:rPr>
+        <w:t xml:space="preserve">, </w:t>
+      </w:r>
+      <w:proofErr w:type="spellStart"/>
+      <w:r>
+        <w:rPr>
+          <w:strike/>
+        </w:rPr>
+        <w:t>etc</w:t>
+      </w:r>
+      <w:proofErr w:type="spellEnd"/>
+      <w:r>
+        <w:rPr>
+          <w:strike/>
+        </w:rPr>
+        <w:t xml:space="preserve"> on the Fact tables?</w:t>
+      </w:r>
+    </w:p>
+    <w:p>
+      <w:pPr>
+        <w:pStyle w:val="ListParagraph"/>
+        <w:numPr>
+          <w:ilvl w:val="0"/>
+          <w:numId w:val="1"/>
+        </w:numPr>
+        <w:rPr>
+          <w:strike/>
+        </w:rPr>
+      </w:pPr>
+      <w:r>
+        <w:rPr>
+          <w:strike/>
+        </w:rPr>
+        <w:t>Ordering of column names…?</w:t>
+      </w:r>
+    </w:p>
+    <w:p>
+      <w:pPr>
+        <w:pStyle w:val="ListParagraph"/>
+        <w:numPr>
+          <w:ilvl w:val="0"/>
+          <w:numId w:val="1"/>
+        </w:numPr>
+      </w:pPr>
+      <w:r>
+        <w:rPr>
+          <w:highlight w:val="green"/>
+        </w:rPr>
+        <w:t>[</w:t>
+      </w:r>
+      <w:r>
+        <w:rPr>
+          <w:highlight w:val="green"/>
+        </w:rPr>
+        <w:t>Done</w:t>
+      </w:r>
+      <w:r>
+        <w:rPr>
+          <w:highlight w:val="green"/>
+        </w:rPr>
+        <w:t>]</w:t>
+      </w:r>
+      <w:r>
+        <w:rPr>
+          <w:highlight w:val="yellow"/>
+        </w:rPr>
+        <w:t xml:space="preserve"> </w:t>
+      </w:r>
+      <w:r>
+        <w:rPr>
+          <w:highlight w:val="yellow"/>
+        </w:rPr>
+        <w:t xml:space="preserve">[Yes for any of the fact tables that reference </w:t>
+      </w:r>
+      <w:proofErr w:type="spellStart"/>
+      <w:r>
+        <w:rPr>
+          <w:highlight w:val="yellow"/>
+        </w:rPr>
+        <w:t>DimDate</w:t>
+      </w:r>
+      <w:proofErr w:type="spellEnd"/>
+      <w:r>
+        <w:rPr>
+          <w:highlight w:val="yellow"/>
+        </w:rPr>
+        <w:t xml:space="preserve">, but keep </w:t>
+      </w:r>
+      <w:proofErr w:type="spellStart"/>
+      <w:r>
+        <w:rPr>
+          <w:highlight w:val="yellow"/>
+        </w:rPr>
+        <w:t>AnalyticsDimDate</w:t>
+      </w:r>
+      <w:proofErr w:type="spellEnd"/>
+      <w:r>
+        <w:rPr>
+          <w:highlight w:val="yellow"/>
+        </w:rPr>
+        <w:t xml:space="preserve"> for potential shared scenarios</w:t>
+      </w:r>
+      <w:r>
+        <w:rPr>
+          <w:highlight w:val="yellow"/>
+        </w:rPr>
+        <w:t>. Jon has SQL mockup</w:t>
+      </w:r>
+      <w:r>
+        <w:rPr>
+          <w:highlight w:val="yellow"/>
+        </w:rPr>
+        <w:t>]</w:t>
+      </w:r>
+      <w:r>
+        <w:t xml:space="preserve"> </w:t>
+      </w:r>
+      <w:r>
+        <w:t xml:space="preserve">Should we create </w:t>
+      </w:r>
+      <w:proofErr w:type="spellStart"/>
+      <w:r>
+        <w:t>DimDate</w:t>
+      </w:r>
+      <w:proofErr w:type="spellEnd"/>
+      <w:r>
+        <w:t xml:space="preserve"> views for each fact table? With filters for dates that are valid within the </w:t>
+      </w:r>
+    </w:p>
+    <w:p>
+      <w:pPr>
+        <w:pStyle w:val="ListParagraph"/>
+        <w:numPr>
+          <w:ilvl w:val="0"/>
+          <w:numId w:val="1"/>
+        </w:numPr>
+      </w:pPr>
+      <w:r>
+        <w:t xml:space="preserve">On </w:t>
+      </w:r>
+      <w:proofErr w:type="spellStart"/>
+      <w:r>
+        <w:t>AnalyticsFactFinancialTransaction</w:t>
+      </w:r>
+      <w:proofErr w:type="spellEnd"/>
+    </w:p>
+    <w:p>
+      <w:pPr>
+        <w:pStyle w:val="ListParagraph"/>
+        <w:numPr>
+          <w:ilvl w:val="1"/>
+          <w:numId w:val="1"/>
+        </w:numPr>
+      </w:pPr>
+      <w:r>
+        <w:rPr>
+          <w:highlight w:val="yellow"/>
+        </w:rPr>
+        <w:t xml:space="preserve">[Sorry, </w:t>
+      </w:r>
+      <w:proofErr w:type="gramStart"/>
+      <w:r>
+        <w:rPr>
+          <w:highlight w:val="yellow"/>
+        </w:rPr>
+        <w:t>can’t]</w:t>
+      </w:r>
+      <w:r>
+        <w:t>Remove</w:t>
+      </w:r>
+      <w:proofErr w:type="gramEnd"/>
+      <w:r>
+        <w:t xml:space="preserve"> </w:t>
+      </w:r>
+      <w:proofErr w:type="spellStart"/>
+      <w:r>
+        <w:t>FinancialGatewayId</w:t>
+      </w:r>
+      <w:proofErr w:type="spellEnd"/>
+      <w:r>
+        <w:t>?</w:t>
+      </w:r>
+    </w:p>
+    <w:p>
+      <w:pPr>
+        <w:pStyle w:val="ListParagraph"/>
+        <w:numPr>
+          <w:ilvl w:val="1"/>
+          <w:numId w:val="1"/>
+        </w:numPr>
+      </w:pPr>
+      <w:r>
+        <w:rPr>
+          <w:highlight w:val="green"/>
+        </w:rPr>
+        <w:t>[</w:t>
+      </w:r>
+      <w:r>
+        <w:rPr>
+          <w:highlight w:val="green"/>
+        </w:rPr>
+        <w:t>Done</w:t>
+      </w:r>
+      <w:r>
+        <w:rPr>
+          <w:highlight w:val="green"/>
+        </w:rPr>
+        <w:t>]</w:t>
+      </w:r>
+      <w:r>
+        <w:t xml:space="preserve"> </w:t>
+      </w:r>
+      <w:proofErr w:type="spellStart"/>
+      <w:r>
+        <w:t>EntityTypeName</w:t>
+      </w:r>
+      <w:proofErr w:type="spellEnd"/>
+      <w:r>
+        <w:t xml:space="preserve"> – could this </w:t>
+      </w:r>
+      <w:r>
+        <w:t xml:space="preserve">pull from </w:t>
+      </w:r>
+      <w:r>
+        <w:t xml:space="preserve">the </w:t>
+      </w:r>
+      <w:proofErr w:type="spellStart"/>
+      <w:r>
+        <w:t>FriendlyName</w:t>
+      </w:r>
+      <w:proofErr w:type="spellEnd"/>
+      <w:r>
+        <w:t xml:space="preserve"> value</w:t>
+      </w:r>
+      <w:r>
+        <w:t>?</w:t>
+      </w:r>
+    </w:p>
+    <w:p>
+      <w:pPr>
+        <w:pStyle w:val="ListParagraph"/>
+        <w:numPr>
+          <w:ilvl w:val="1"/>
+          <w:numId w:val="1"/>
+        </w:numPr>
+      </w:pPr>
+      <w:r>
+        <w:rPr>
+          <w:highlight w:val="green"/>
+        </w:rPr>
+        <w:t>[Done]</w:t>
+      </w:r>
+      <w:r>
+        <w:t xml:space="preserve"> </w:t>
       </w:r>
       <w:bookmarkStart w:id="0" w:name="_GoBack"/>
       <w:bookmarkEnd w:id="0"/>
-    </w:p>
-    <w:p>
-      <w:pPr>
-        <w:pStyle w:val="ListParagraph"/>
-        <w:numPr>
-          <w:ilvl w:val="2"/>
-          <w:numId w:val="1"/>
-        </w:numPr>
-      </w:pPr>
-      <w:r>
-        <w:t>75 years or older</w:t>
+      <w:r>
+        <w:t>If scheduled could we add a column (Schedule Frequency?)</w:t>
       </w:r>
     </w:p>
     <w:p>
@@ -2471,689 +3383,7 @@
       </w:pPr>
       <w:r>
         <w:rPr>
-          <w:highlight w:val="yellow"/>
-        </w:rPr>
-        <w:t>[Yes]</w:t>
-      </w:r>
-      <w:r>
-        <w:t xml:space="preserve"> </w:t>
-      </w:r>
-      <w:r>
-        <w:t xml:space="preserve">On the </w:t>
-      </w:r>
-      <w:proofErr w:type="spellStart"/>
-      <w:r>
-        <w:t>AnalyticsFactAttendance</w:t>
-      </w:r>
-      <w:proofErr w:type="spellEnd"/>
-      <w:r>
-        <w:t xml:space="preserve"> view could we rename ‘</w:t>
-      </w:r>
-      <w:proofErr w:type="spellStart"/>
-      <w:r>
-        <w:t>GroupTypeName</w:t>
-      </w:r>
-      <w:proofErr w:type="spellEnd"/>
-      <w:r>
-        <w:t>’ to ‘Area’</w:t>
-      </w:r>
-    </w:p>
-    <w:p>
-      <w:pPr>
-        <w:pStyle w:val="ListParagraph"/>
-        <w:numPr>
-          <w:ilvl w:val="0"/>
-          <w:numId w:val="1"/>
-        </w:numPr>
-      </w:pPr>
-      <w:r>
-        <w:rPr>
-          <w:highlight w:val="yellow"/>
-        </w:rPr>
-        <w:t>[Yes]</w:t>
-      </w:r>
-      <w:r>
-        <w:t xml:space="preserve"> </w:t>
-      </w:r>
-      <w:r>
-        <w:t>Power BI seems to like to assume relationships based on the ‘Order’ field. What do you think about making the ‘Order’ fields ‘</w:t>
-      </w:r>
-      <w:proofErr w:type="spellStart"/>
-      <w:r>
-        <w:t>SuffixOrder</w:t>
-      </w:r>
-      <w:proofErr w:type="spellEnd"/>
-      <w:r>
-        <w:t>’ to help prevent this? There are quite a few ‘Order’ columns though.</w:t>
-      </w:r>
-    </w:p>
-    <w:p>
-      <w:pPr>
-        <w:pStyle w:val="ListParagraph"/>
-        <w:numPr>
-          <w:ilvl w:val="0"/>
-          <w:numId w:val="1"/>
-        </w:numPr>
-      </w:pPr>
-      <w:r>
-        <w:rPr>
-          <w:highlight w:val="yellow"/>
-        </w:rPr>
-        <w:t xml:space="preserve">[Yes, when converted to View (like </w:t>
-      </w:r>
-      <w:proofErr w:type="spellStart"/>
-      <w:r>
-        <w:rPr>
-          <w:highlight w:val="yellow"/>
-        </w:rPr>
-        <w:t>TranactionFact</w:t>
-      </w:r>
-      <w:proofErr w:type="spellEnd"/>
-      <w:r>
-        <w:rPr>
-          <w:highlight w:val="yellow"/>
-        </w:rPr>
-        <w:t xml:space="preserve">), make the PK </w:t>
-      </w:r>
-      <w:proofErr w:type="spellStart"/>
-      <w:r>
-        <w:rPr>
-          <w:highlight w:val="yellow"/>
-        </w:rPr>
-        <w:t>FinancialTransactionId</w:t>
-      </w:r>
-      <w:proofErr w:type="spellEnd"/>
-      <w:r>
-        <w:rPr>
-          <w:highlight w:val="yellow"/>
-        </w:rPr>
-        <w:t xml:space="preserve">, </w:t>
-      </w:r>
-      <w:proofErr w:type="spellStart"/>
-      <w:proofErr w:type="gramStart"/>
-      <w:r>
-        <w:rPr>
-          <w:highlight w:val="yellow"/>
-        </w:rPr>
-        <w:t>etc</w:t>
-      </w:r>
-      <w:proofErr w:type="spellEnd"/>
-      <w:r>
-        <w:rPr>
-          <w:highlight w:val="yellow"/>
-        </w:rPr>
-        <w:t xml:space="preserve"> ]</w:t>
-      </w:r>
-      <w:r>
-        <w:t>Same</w:t>
-      </w:r>
-      <w:proofErr w:type="gramEnd"/>
-      <w:r>
-        <w:t xml:space="preserve"> thing with Id, what do you think of prefixing the entity in front of the Ids? Many views already have that.</w:t>
-      </w:r>
-    </w:p>
-    <w:p>
-      <w:pPr>
-        <w:pStyle w:val="ListParagraph"/>
-        <w:numPr>
-          <w:ilvl w:val="0"/>
-          <w:numId w:val="1"/>
-        </w:numPr>
-      </w:pPr>
-      <w:r>
-        <w:rPr>
-          <w:highlight w:val="yellow"/>
-        </w:rPr>
-        <w:t xml:space="preserve">[Kill </w:t>
-      </w:r>
-      <w:proofErr w:type="gramStart"/>
-      <w:r>
-        <w:rPr>
-          <w:highlight w:val="yellow"/>
-        </w:rPr>
-        <w:t>It]</w:t>
-      </w:r>
-      <w:r>
-        <w:t>What’s</w:t>
-      </w:r>
-      <w:proofErr w:type="gramEnd"/>
-      <w:r>
-        <w:t xml:space="preserve"> the need for </w:t>
-      </w:r>
-      <w:proofErr w:type="spellStart"/>
-      <w:r>
-        <w:t>AnalyticsDimAttendanceSchedule</w:t>
-      </w:r>
-      <w:proofErr w:type="spellEnd"/>
-      <w:r>
-        <w:t xml:space="preserve"> view?</w:t>
-      </w:r>
-    </w:p>
-    <w:p>
-      <w:pPr>
-        <w:pStyle w:val="ListParagraph"/>
-        <w:numPr>
-          <w:ilvl w:val="0"/>
-          <w:numId w:val="1"/>
-        </w:numPr>
-      </w:pPr>
-      <w:r>
-        <w:rPr>
-          <w:highlight w:val="yellow"/>
-        </w:rPr>
-        <w:t>[Y</w:t>
-      </w:r>
-      <w:r>
-        <w:rPr>
-          <w:highlight w:val="yellow"/>
-        </w:rPr>
-        <w:t xml:space="preserve">es] </w:t>
-      </w:r>
-      <w:r>
-        <w:t xml:space="preserve">On the family tables can we re-name the </w:t>
-      </w:r>
-      <w:proofErr w:type="spellStart"/>
-      <w:r>
-        <w:t>GroupId</w:t>
-      </w:r>
-      <w:proofErr w:type="spellEnd"/>
-      <w:r>
-        <w:t xml:space="preserve"> field </w:t>
-      </w:r>
-      <w:proofErr w:type="spellStart"/>
-      <w:r>
-        <w:t>FamilyId</w:t>
-      </w:r>
-      <w:proofErr w:type="spellEnd"/>
-      <w:r>
-        <w:t xml:space="preserve"> (prevents auto-relationships to </w:t>
-      </w:r>
-      <w:proofErr w:type="spellStart"/>
-      <w:r>
-        <w:t>AttendanceGroup</w:t>
-      </w:r>
-      <w:proofErr w:type="spellEnd"/>
-      <w:r>
-        <w:t>)</w:t>
-      </w:r>
-    </w:p>
-    <w:p>
-      <w:pPr>
-        <w:pStyle w:val="ListParagraph"/>
-        <w:numPr>
-          <w:ilvl w:val="0"/>
-          <w:numId w:val="1"/>
-        </w:numPr>
-      </w:pPr>
-      <w:r>
-        <w:t xml:space="preserve">[Yes, drop Value since they aren’t </w:t>
-      </w:r>
-      <w:proofErr w:type="spellStart"/>
-      <w:r>
-        <w:t>DefinedValue</w:t>
-      </w:r>
-      <w:proofErr w:type="spellEnd"/>
-      <w:r>
-        <w:t xml:space="preserve"> from the BI </w:t>
-      </w:r>
-      <w:proofErr w:type="spellStart"/>
-      <w:r>
-        <w:t>PointOfView</w:t>
-      </w:r>
-      <w:proofErr w:type="spellEnd"/>
-      <w:r>
-        <w:t xml:space="preserve">] </w:t>
-      </w:r>
-      <w:r>
-        <w:t xml:space="preserve">On </w:t>
-      </w:r>
-      <w:proofErr w:type="spellStart"/>
-      <w:r>
-        <w:t>AnalyticsFactFinancialTransaction</w:t>
-      </w:r>
-      <w:proofErr w:type="spellEnd"/>
-    </w:p>
-    <w:p>
-      <w:pPr>
-        <w:pStyle w:val="ListParagraph"/>
-        <w:numPr>
-          <w:ilvl w:val="1"/>
-          <w:numId w:val="1"/>
-        </w:numPr>
-      </w:pPr>
-      <w:r>
-        <w:t xml:space="preserve">Can we remove the </w:t>
-      </w:r>
-      <w:proofErr w:type="spellStart"/>
-      <w:r>
-        <w:t>Type</w:t>
-      </w:r>
-      <w:r>
-        <w:rPr>
-          <w:b/>
-          <w:bCs/>
-        </w:rPr>
-        <w:t>Value</w:t>
-      </w:r>
-      <w:r>
-        <w:t>Id</w:t>
-      </w:r>
-      <w:proofErr w:type="spellEnd"/>
-      <w:r>
-        <w:t xml:space="preserve"> on Currency and Credit Card and </w:t>
-      </w:r>
-      <w:proofErr w:type="spellStart"/>
-      <w:proofErr w:type="gramStart"/>
-      <w:r>
-        <w:t>TransactionType</w:t>
-      </w:r>
-      <w:proofErr w:type="spellEnd"/>
-      <w:proofErr w:type="gramEnd"/>
-    </w:p>
-    <w:p>
-      <w:pPr>
-        <w:pStyle w:val="ListParagraph"/>
-        <w:numPr>
-          <w:ilvl w:val="0"/>
-          <w:numId w:val="1"/>
-        </w:numPr>
-      </w:pPr>
-      <w:r>
-        <w:rPr>
-          <w:highlight w:val="yellow"/>
-        </w:rPr>
-        <w:t>[Yes, make that consistent]</w:t>
-      </w:r>
-      <w:r>
-        <w:t xml:space="preserve"> </w:t>
-      </w:r>
-      <w:proofErr w:type="spellStart"/>
-      <w:r>
-        <w:t>AnalyticsDimFinancialTransactionSource</w:t>
-      </w:r>
-      <w:proofErr w:type="spellEnd"/>
-      <w:r>
-        <w:t xml:space="preserve"> -  </w:t>
-      </w:r>
-      <w:proofErr w:type="spellStart"/>
-      <w:r>
-        <w:t>SourceId</w:t>
-      </w:r>
-      <w:proofErr w:type="spellEnd"/>
-      <w:r>
-        <w:t xml:space="preserve"> -&gt; </w:t>
-      </w:r>
-      <w:proofErr w:type="spellStart"/>
-      <w:r>
-        <w:t>TransactionSourceId</w:t>
-      </w:r>
-      <w:proofErr w:type="spellEnd"/>
-    </w:p>
-    <w:p>
-      <w:pPr>
-        <w:pStyle w:val="ListParagraph"/>
-        <w:numPr>
-          <w:ilvl w:val="0"/>
-          <w:numId w:val="1"/>
-        </w:numPr>
-      </w:pPr>
-      <w:r>
-        <w:rPr>
-          <w:highlight w:val="yellow"/>
-        </w:rPr>
-        <w:t>[Kill It]</w:t>
-      </w:r>
-      <w:r>
-        <w:t xml:space="preserve"> </w:t>
-      </w:r>
-      <w:r>
-        <w:t xml:space="preserve">What’s the need for </w:t>
-      </w:r>
-      <w:proofErr w:type="spellStart"/>
-      <w:r>
-        <w:t>AnalyticsDimAttendanceGroup</w:t>
-      </w:r>
-      <w:proofErr w:type="spellEnd"/>
-      <w:r>
-        <w:t>?</w:t>
-      </w:r>
-    </w:p>
-    <w:p>
-      <w:pPr>
-        <w:pStyle w:val="ListParagraph"/>
-        <w:numPr>
-          <w:ilvl w:val="0"/>
-          <w:numId w:val="1"/>
-        </w:numPr>
-      </w:pPr>
-      <w:r>
-        <w:rPr>
-          <w:highlight w:val="yellow"/>
-        </w:rPr>
-        <w:t>[Kill]</w:t>
-      </w:r>
-      <w:r>
-        <w:t xml:space="preserve"> </w:t>
-      </w:r>
-      <w:proofErr w:type="spellStart"/>
-      <w:r>
-        <w:t>AnalyticsDimAttendanceSchedule</w:t>
-      </w:r>
-      <w:proofErr w:type="spellEnd"/>
-    </w:p>
-    <w:p>
-      <w:pPr>
-        <w:pStyle w:val="ListParagraph"/>
-        <w:numPr>
-          <w:ilvl w:val="0"/>
-          <w:numId w:val="1"/>
-        </w:numPr>
-        <w:rPr>
-          <w:strike/>
-        </w:rPr>
-      </w:pPr>
-      <w:r>
-        <w:rPr>
-          <w:strike/>
-        </w:rPr>
-        <w:t xml:space="preserve">Odd that </w:t>
-      </w:r>
-      <w:proofErr w:type="spellStart"/>
-      <w:r>
-        <w:rPr>
-          <w:strike/>
-        </w:rPr>
-        <w:t>ScheduleId</w:t>
-      </w:r>
-      <w:proofErr w:type="spellEnd"/>
-      <w:r>
-        <w:rPr>
-          <w:strike/>
-        </w:rPr>
-        <w:t xml:space="preserve">, </w:t>
-      </w:r>
-      <w:proofErr w:type="spellStart"/>
-      <w:r>
-        <w:rPr>
-          <w:strike/>
-        </w:rPr>
-        <w:t>DeviceId</w:t>
-      </w:r>
-      <w:proofErr w:type="spellEnd"/>
-      <w:r>
-        <w:rPr>
-          <w:strike/>
-        </w:rPr>
-        <w:t xml:space="preserve"> and </w:t>
-      </w:r>
-      <w:proofErr w:type="spellStart"/>
-      <w:r>
-        <w:rPr>
-          <w:strike/>
-        </w:rPr>
-        <w:t>LocationId</w:t>
-      </w:r>
-      <w:proofErr w:type="spellEnd"/>
-      <w:r>
-        <w:rPr>
-          <w:strike/>
-        </w:rPr>
-        <w:t xml:space="preserve"> relationships don’t auto-detect…</w:t>
-      </w:r>
-    </w:p>
-    <w:p>
-      <w:pPr>
-        <w:pStyle w:val="ListParagraph"/>
-        <w:numPr>
-          <w:ilvl w:val="0"/>
-          <w:numId w:val="1"/>
-        </w:numPr>
-        <w:rPr>
-          <w:strike/>
-        </w:rPr>
-      </w:pPr>
-      <w:r>
-        <w:rPr>
-          <w:strike/>
-        </w:rPr>
-        <w:t xml:space="preserve">Do we need the </w:t>
-      </w:r>
-      <w:proofErr w:type="spellStart"/>
-      <w:r>
-        <w:rPr>
-          <w:strike/>
-        </w:rPr>
-        <w:t>ForeignId</w:t>
-      </w:r>
-      <w:proofErr w:type="spellEnd"/>
-      <w:r>
-        <w:rPr>
-          <w:strike/>
-        </w:rPr>
-        <w:t xml:space="preserve">, </w:t>
-      </w:r>
-      <w:proofErr w:type="spellStart"/>
-      <w:r>
-        <w:rPr>
-          <w:strike/>
-        </w:rPr>
-        <w:t>etc</w:t>
-      </w:r>
-      <w:proofErr w:type="spellEnd"/>
-      <w:r>
-        <w:rPr>
-          <w:strike/>
-        </w:rPr>
-        <w:t xml:space="preserve"> on the Fact tables?</w:t>
-      </w:r>
-    </w:p>
-    <w:p>
-      <w:pPr>
-        <w:pStyle w:val="ListParagraph"/>
-        <w:numPr>
-          <w:ilvl w:val="0"/>
-          <w:numId w:val="1"/>
-        </w:numPr>
-        <w:rPr>
-          <w:strike/>
-        </w:rPr>
-      </w:pPr>
-      <w:r>
-        <w:rPr>
-          <w:strike/>
-        </w:rPr>
-        <w:t>Ordering of column names…?</w:t>
-      </w:r>
-    </w:p>
-    <w:p>
-      <w:pPr>
-        <w:pStyle w:val="ListParagraph"/>
-        <w:numPr>
-          <w:ilvl w:val="0"/>
-          <w:numId w:val="1"/>
-        </w:numPr>
-      </w:pPr>
-      <w:r>
-        <w:rPr>
-          <w:highlight w:val="yellow"/>
-        </w:rPr>
-        <w:t xml:space="preserve">[Yes for any of the fact tables that reference </w:t>
-      </w:r>
-      <w:proofErr w:type="spellStart"/>
-      <w:r>
-        <w:rPr>
-          <w:highlight w:val="yellow"/>
-        </w:rPr>
-        <w:t>DimDate</w:t>
-      </w:r>
-      <w:proofErr w:type="spellEnd"/>
-      <w:r>
-        <w:rPr>
-          <w:highlight w:val="yellow"/>
-        </w:rPr>
-        <w:t xml:space="preserve">, but keep </w:t>
-      </w:r>
-      <w:proofErr w:type="spellStart"/>
-      <w:r>
-        <w:rPr>
-          <w:highlight w:val="yellow"/>
-        </w:rPr>
-        <w:t>AnalyticsDimDate</w:t>
-      </w:r>
-      <w:proofErr w:type="spellEnd"/>
-      <w:r>
-        <w:rPr>
-          <w:highlight w:val="yellow"/>
-        </w:rPr>
-        <w:t xml:space="preserve"> for potential shared scenarios</w:t>
-      </w:r>
-      <w:r>
-        <w:rPr>
-          <w:highlight w:val="yellow"/>
-        </w:rPr>
-        <w:t>. Jon has SQL mockup</w:t>
-      </w:r>
-      <w:r>
-        <w:rPr>
-          <w:highlight w:val="yellow"/>
-        </w:rPr>
-        <w:t>]</w:t>
-      </w:r>
-      <w:r>
-        <w:t xml:space="preserve"> </w:t>
-      </w:r>
-      <w:r>
-        <w:t xml:space="preserve">Should we create </w:t>
-      </w:r>
-      <w:proofErr w:type="spellStart"/>
-      <w:r>
-        <w:t>DimDate</w:t>
-      </w:r>
-      <w:proofErr w:type="spellEnd"/>
-      <w:r>
-        <w:t xml:space="preserve"> views for each fact table? With filters for dates that are valid within the </w:t>
-      </w:r>
-    </w:p>
-    <w:p>
-      <w:pPr>
-        <w:pStyle w:val="ListParagraph"/>
-        <w:numPr>
-          <w:ilvl w:val="0"/>
-          <w:numId w:val="1"/>
-        </w:numPr>
-      </w:pPr>
-      <w:r>
-        <w:t xml:space="preserve">On </w:t>
-      </w:r>
-      <w:proofErr w:type="spellStart"/>
-      <w:r>
-        <w:t>AnalyticsFactFinancialTransaction</w:t>
-      </w:r>
-      <w:proofErr w:type="spellEnd"/>
-    </w:p>
-    <w:p>
-      <w:pPr>
-        <w:pStyle w:val="ListParagraph"/>
-        <w:numPr>
-          <w:ilvl w:val="1"/>
-          <w:numId w:val="1"/>
-        </w:numPr>
-      </w:pPr>
-      <w:r>
-        <w:rPr>
-          <w:highlight w:val="yellow"/>
-        </w:rPr>
-        <w:t xml:space="preserve">[Sorry, </w:t>
-      </w:r>
-      <w:proofErr w:type="gramStart"/>
-      <w:r>
-        <w:rPr>
-          <w:highlight w:val="yellow"/>
-        </w:rPr>
-        <w:t>can’t]</w:t>
-      </w:r>
-      <w:r>
-        <w:t>Remove</w:t>
-      </w:r>
-      <w:proofErr w:type="gramEnd"/>
-      <w:r>
-        <w:t xml:space="preserve"> </w:t>
-      </w:r>
-      <w:proofErr w:type="spellStart"/>
-      <w:r>
-        <w:t>FinancialGatewayId</w:t>
-      </w:r>
-      <w:proofErr w:type="spellEnd"/>
-      <w:r>
-        <w:t>?</w:t>
-      </w:r>
-    </w:p>
-    <w:p>
-      <w:pPr>
-        <w:pStyle w:val="ListParagraph"/>
-        <w:numPr>
-          <w:ilvl w:val="1"/>
-          <w:numId w:val="1"/>
-        </w:numPr>
-      </w:pPr>
-      <w:r>
-        <w:rPr>
-          <w:highlight w:val="yellow"/>
-        </w:rPr>
-        <w:t>[Yes]</w:t>
-      </w:r>
-      <w:r>
-        <w:t xml:space="preserve"> </w:t>
-      </w:r>
-      <w:proofErr w:type="spellStart"/>
-      <w:r>
-        <w:t>EntityTypeName</w:t>
-      </w:r>
-      <w:proofErr w:type="spellEnd"/>
-      <w:r>
-        <w:t xml:space="preserve"> – could this </w:t>
-      </w:r>
-      <w:r>
-        <w:t xml:space="preserve">pull from </w:t>
-      </w:r>
-      <w:r>
-        <w:t xml:space="preserve">the </w:t>
-      </w:r>
-      <w:proofErr w:type="spellStart"/>
-      <w:r>
-        <w:t>FriendlyName</w:t>
-      </w:r>
-      <w:proofErr w:type="spellEnd"/>
-      <w:r>
-        <w:t xml:space="preserve"> value</w:t>
-      </w:r>
-      <w:r>
-        <w:t>?</w:t>
-      </w:r>
-    </w:p>
-    <w:p>
-      <w:pPr>
-        <w:pStyle w:val="ListParagraph"/>
-        <w:numPr>
-          <w:ilvl w:val="1"/>
-          <w:numId w:val="1"/>
-        </w:numPr>
-      </w:pPr>
-      <w:r>
-        <w:t>If scheduled could we add a column (Schedule Frequency?)</w:t>
-      </w:r>
-    </w:p>
-    <w:p>
-      <w:pPr>
-        <w:pStyle w:val="ListParagraph"/>
-        <w:numPr>
-          <w:ilvl w:val="0"/>
-          <w:numId w:val="1"/>
-        </w:numPr>
-      </w:pPr>
-      <w:r>
-        <w:rPr>
-          <w:highlight w:val="yellow"/>
+          <w:highlight w:val="green"/>
         </w:rPr>
         <w:t>[Kill Them All]</w:t>
       </w:r>
@@ -3646,15 +3876,6 @@
   </w:num>
   <w:num w:numId="4">
     <w:abstractNumId w:val="3"/>
-    <w:lvlOverride w:ilvl="0"/>
-    <w:lvlOverride w:ilvl="1"/>
-    <w:lvlOverride w:ilvl="2"/>
-    <w:lvlOverride w:ilvl="3"/>
-    <w:lvlOverride w:ilvl="4"/>
-    <w:lvlOverride w:ilvl="5"/>
-    <w:lvlOverride w:ilvl="6"/>
-    <w:lvlOverride w:ilvl="7"/>
-    <w:lvlOverride w:ilvl="8"/>
   </w:num>
 </w:numbering>
 </file>

</xml_diff>